<commit_message>
Written 5 more pages. Chapter about USB standard is done. Still need to write about USB-MIDI and work made in practice.
</commit_message>
<xml_diff>
--- a/czesc_teoretyczna/Praca dyplomowa_official.docx
+++ b/czesc_teoretyczna/Praca dyplomowa_official.docx
@@ -480,7 +480,7 @@
       <w:r>
         <w:fldChar w:fldCharType="separate"/>
       </w:r>
-      <w:hyperlink w:anchor="_Toc217838744" w:history="1">
+      <w:hyperlink w:anchor="_Toc217863158" w:history="1">
         <w:r>
           <w:rPr>
             <w:rStyle w:val="Hipercze"/>
@@ -507,7 +507,7 @@
             <w:noProof/>
             <w:webHidden/>
           </w:rPr>
-          <w:instrText xml:space="preserve"> PAGEREF _Toc217838744 \h </w:instrText>
+          <w:instrText xml:space="preserve"> PAGEREF _Toc217863158 \h </w:instrText>
         </w:r>
         <w:r>
           <w:rPr>
@@ -556,7 +556,7 @@
           <w14:ligatures w14:val="standardContextual"/>
         </w:rPr>
       </w:pPr>
-      <w:hyperlink w:anchor="_Toc217838745" w:history="1">
+      <w:hyperlink w:anchor="_Toc217863159" w:history="1">
         <w:r>
           <w:rPr>
             <w:rStyle w:val="Hipercze"/>
@@ -583,7 +583,7 @@
             <w:noProof/>
             <w:webHidden/>
           </w:rPr>
-          <w:instrText xml:space="preserve"> PAGEREF _Toc217838745 \h </w:instrText>
+          <w:instrText xml:space="preserve"> PAGEREF _Toc217863159 \h </w:instrText>
         </w:r>
         <w:r>
           <w:rPr>
@@ -631,7 +631,7 @@
           <w14:ligatures w14:val="standardContextual"/>
         </w:rPr>
       </w:pPr>
-      <w:hyperlink w:anchor="_Toc217838746" w:history="1">
+      <w:hyperlink w:anchor="_Toc217863160" w:history="1">
         <w:r>
           <w:rPr>
             <w:rStyle w:val="Hipercze"/>
@@ -677,7 +677,7 @@
             <w:noProof/>
             <w:webHidden/>
           </w:rPr>
-          <w:instrText xml:space="preserve"> PAGEREF _Toc217838746 \h </w:instrText>
+          <w:instrText xml:space="preserve"> PAGEREF _Toc217863160 \h </w:instrText>
         </w:r>
         <w:r>
           <w:rPr>
@@ -725,7 +725,7 @@
           <w14:ligatures w14:val="standardContextual"/>
         </w:rPr>
       </w:pPr>
-      <w:hyperlink w:anchor="_Toc217838747" w:history="1">
+      <w:hyperlink w:anchor="_Toc217863161" w:history="1">
         <w:r>
           <w:rPr>
             <w:rStyle w:val="Hipercze"/>
@@ -771,7 +771,7 @@
             <w:noProof/>
             <w:webHidden/>
           </w:rPr>
-          <w:instrText xml:space="preserve"> PAGEREF _Toc217838747 \h </w:instrText>
+          <w:instrText xml:space="preserve"> PAGEREF _Toc217863161 \h </w:instrText>
         </w:r>
         <w:r>
           <w:rPr>
@@ -819,7 +819,7 @@
           <w14:ligatures w14:val="standardContextual"/>
         </w:rPr>
       </w:pPr>
-      <w:hyperlink w:anchor="_Toc217838748" w:history="1">
+      <w:hyperlink w:anchor="_Toc217863162" w:history="1">
         <w:r>
           <w:rPr>
             <w:rStyle w:val="Hipercze"/>
@@ -865,7 +865,7 @@
             <w:noProof/>
             <w:webHidden/>
           </w:rPr>
-          <w:instrText xml:space="preserve"> PAGEREF _Toc217838748 \h </w:instrText>
+          <w:instrText xml:space="preserve"> PAGEREF _Toc217863162 \h </w:instrText>
         </w:r>
         <w:r>
           <w:rPr>
@@ -913,7 +913,7 @@
           <w14:ligatures w14:val="standardContextual"/>
         </w:rPr>
       </w:pPr>
-      <w:hyperlink w:anchor="_Toc217838749" w:history="1">
+      <w:hyperlink w:anchor="_Toc217863163" w:history="1">
         <w:r>
           <w:rPr>
             <w:rStyle w:val="Hipercze"/>
@@ -959,7 +959,7 @@
             <w:noProof/>
             <w:webHidden/>
           </w:rPr>
-          <w:instrText xml:space="preserve"> PAGEREF _Toc217838749 \h </w:instrText>
+          <w:instrText xml:space="preserve"> PAGEREF _Toc217863163 \h </w:instrText>
         </w:r>
         <w:r>
           <w:rPr>
@@ -1008,7 +1008,7 @@
           <w14:ligatures w14:val="standardContextual"/>
         </w:rPr>
       </w:pPr>
-      <w:hyperlink w:anchor="_Toc217838750" w:history="1">
+      <w:hyperlink w:anchor="_Toc217863164" w:history="1">
         <w:r>
           <w:rPr>
             <w:rStyle w:val="Hipercze"/>
@@ -1035,7 +1035,7 @@
             <w:noProof/>
             <w:webHidden/>
           </w:rPr>
-          <w:instrText xml:space="preserve"> PAGEREF _Toc217838750 \h </w:instrText>
+          <w:instrText xml:space="preserve"> PAGEREF _Toc217863164 \h </w:instrText>
         </w:r>
         <w:r>
           <w:rPr>
@@ -1083,7 +1083,7 @@
           <w14:ligatures w14:val="standardContextual"/>
         </w:rPr>
       </w:pPr>
-      <w:hyperlink w:anchor="_Toc217838751" w:history="1">
+      <w:hyperlink w:anchor="_Toc217863165" w:history="1">
         <w:r>
           <w:rPr>
             <w:rStyle w:val="Hipercze"/>
@@ -1129,7 +1129,7 @@
             <w:noProof/>
             <w:webHidden/>
           </w:rPr>
-          <w:instrText xml:space="preserve"> PAGEREF _Toc217838751 \h </w:instrText>
+          <w:instrText xml:space="preserve"> PAGEREF _Toc217863165 \h </w:instrText>
         </w:r>
         <w:r>
           <w:rPr>
@@ -1177,7 +1177,7 @@
           <w14:ligatures w14:val="standardContextual"/>
         </w:rPr>
       </w:pPr>
-      <w:hyperlink w:anchor="_Toc217838752" w:history="1">
+      <w:hyperlink w:anchor="_Toc217863166" w:history="1">
         <w:r>
           <w:rPr>
             <w:rStyle w:val="Hipercze"/>
@@ -1223,7 +1223,7 @@
             <w:noProof/>
             <w:webHidden/>
           </w:rPr>
-          <w:instrText xml:space="preserve"> PAGEREF _Toc217838752 \h </w:instrText>
+          <w:instrText xml:space="preserve"> PAGEREF _Toc217863166 \h </w:instrText>
         </w:r>
         <w:r>
           <w:rPr>
@@ -1271,7 +1271,7 @@
           <w14:ligatures w14:val="standardContextual"/>
         </w:rPr>
       </w:pPr>
-      <w:hyperlink w:anchor="_Toc217838753" w:history="1">
+      <w:hyperlink w:anchor="_Toc217863167" w:history="1">
         <w:r>
           <w:rPr>
             <w:rStyle w:val="Hipercze"/>
@@ -1317,7 +1317,7 @@
             <w:noProof/>
             <w:webHidden/>
           </w:rPr>
-          <w:instrText xml:space="preserve"> PAGEREF _Toc217838753 \h </w:instrText>
+          <w:instrText xml:space="preserve"> PAGEREF _Toc217863167 \h </w:instrText>
         </w:r>
         <w:r>
           <w:rPr>
@@ -1365,7 +1365,7 @@
           <w14:ligatures w14:val="standardContextual"/>
         </w:rPr>
       </w:pPr>
-      <w:hyperlink w:anchor="_Toc217838754" w:history="1">
+      <w:hyperlink w:anchor="_Toc217863168" w:history="1">
         <w:r>
           <w:rPr>
             <w:rStyle w:val="Hipercze"/>
@@ -1411,7 +1411,7 @@
             <w:noProof/>
             <w:webHidden/>
           </w:rPr>
-          <w:instrText xml:space="preserve"> PAGEREF _Toc217838754 \h </w:instrText>
+          <w:instrText xml:space="preserve"> PAGEREF _Toc217863168 \h </w:instrText>
         </w:r>
         <w:r>
           <w:rPr>
@@ -1460,7 +1460,7 @@
           <w14:ligatures w14:val="standardContextual"/>
         </w:rPr>
       </w:pPr>
-      <w:hyperlink w:anchor="_Toc217838755" w:history="1">
+      <w:hyperlink w:anchor="_Toc217863169" w:history="1">
         <w:r>
           <w:rPr>
             <w:rStyle w:val="Hipercze"/>
@@ -1487,7 +1487,7 @@
             <w:noProof/>
             <w:webHidden/>
           </w:rPr>
-          <w:instrText xml:space="preserve"> PAGEREF _Toc217838755 \h </w:instrText>
+          <w:instrText xml:space="preserve"> PAGEREF _Toc217863169 \h </w:instrText>
         </w:r>
         <w:r>
           <w:rPr>
@@ -1535,7 +1535,7 @@
           <w14:ligatures w14:val="standardContextual"/>
         </w:rPr>
       </w:pPr>
-      <w:hyperlink w:anchor="_Toc217838756" w:history="1">
+      <w:hyperlink w:anchor="_Toc217863170" w:history="1">
         <w:r>
           <w:rPr>
             <w:rStyle w:val="Hipercze"/>
@@ -1581,7 +1581,7 @@
             <w:noProof/>
             <w:webHidden/>
           </w:rPr>
-          <w:instrText xml:space="preserve"> PAGEREF _Toc217838756 \h </w:instrText>
+          <w:instrText xml:space="preserve"> PAGEREF _Toc217863170 \h </w:instrText>
         </w:r>
         <w:r>
           <w:rPr>
@@ -1629,7 +1629,7 @@
           <w14:ligatures w14:val="standardContextual"/>
         </w:rPr>
       </w:pPr>
-      <w:hyperlink w:anchor="_Toc217838757" w:history="1">
+      <w:hyperlink w:anchor="_Toc217863171" w:history="1">
         <w:r>
           <w:rPr>
             <w:rStyle w:val="Hipercze"/>
@@ -1675,7 +1675,7 @@
             <w:noProof/>
             <w:webHidden/>
           </w:rPr>
-          <w:instrText xml:space="preserve"> PAGEREF _Toc217838757 \h </w:instrText>
+          <w:instrText xml:space="preserve"> PAGEREF _Toc217863171 \h </w:instrText>
         </w:r>
         <w:r>
           <w:rPr>
@@ -1723,7 +1723,7 @@
           <w14:ligatures w14:val="standardContextual"/>
         </w:rPr>
       </w:pPr>
-      <w:hyperlink w:anchor="_Toc217838758" w:history="1">
+      <w:hyperlink w:anchor="_Toc217863172" w:history="1">
         <w:r>
           <w:rPr>
             <w:rStyle w:val="Hipercze"/>
@@ -1769,7 +1769,7 @@
             <w:noProof/>
             <w:webHidden/>
           </w:rPr>
-          <w:instrText xml:space="preserve"> PAGEREF _Toc217838758 \h </w:instrText>
+          <w:instrText xml:space="preserve"> PAGEREF _Toc217863172 \h </w:instrText>
         </w:r>
         <w:r>
           <w:rPr>
@@ -1817,7 +1817,7 @@
           <w14:ligatures w14:val="standardContextual"/>
         </w:rPr>
       </w:pPr>
-      <w:hyperlink w:anchor="_Toc217838759" w:history="1">
+      <w:hyperlink w:anchor="_Toc217863173" w:history="1">
         <w:r>
           <w:rPr>
             <w:rStyle w:val="Hipercze"/>
@@ -1863,7 +1863,7 @@
             <w:noProof/>
             <w:webHidden/>
           </w:rPr>
-          <w:instrText xml:space="preserve"> PAGEREF _Toc217838759 \h </w:instrText>
+          <w:instrText xml:space="preserve"> PAGEREF _Toc217863173 \h </w:instrText>
         </w:r>
         <w:r>
           <w:rPr>
@@ -1883,7 +1883,7 @@
             <w:noProof/>
             <w:webHidden/>
           </w:rPr>
-          <w:t>18</w:t>
+          <w:t>19</w:t>
         </w:r>
         <w:r>
           <w:rPr>
@@ -1911,7 +1911,7 @@
           <w14:ligatures w14:val="standardContextual"/>
         </w:rPr>
       </w:pPr>
-      <w:hyperlink w:anchor="_Toc217838760" w:history="1">
+      <w:hyperlink w:anchor="_Toc217863174" w:history="1">
         <w:r>
           <w:rPr>
             <w:rStyle w:val="Hipercze"/>
@@ -1957,7 +1957,7 @@
             <w:noProof/>
             <w:webHidden/>
           </w:rPr>
-          <w:instrText xml:space="preserve"> PAGEREF _Toc217838760 \h </w:instrText>
+          <w:instrText xml:space="preserve"> PAGEREF _Toc217863174 \h </w:instrText>
         </w:r>
         <w:r>
           <w:rPr>
@@ -1977,7 +1977,7 @@
             <w:noProof/>
             <w:webHidden/>
           </w:rPr>
-          <w:t>18</w:t>
+          <w:t>20</w:t>
         </w:r>
         <w:r>
           <w:rPr>
@@ -2005,7 +2005,7 @@
           <w14:ligatures w14:val="standardContextual"/>
         </w:rPr>
       </w:pPr>
-      <w:hyperlink w:anchor="_Toc217838761" w:history="1">
+      <w:hyperlink w:anchor="_Toc217863175" w:history="1">
         <w:r>
           <w:rPr>
             <w:rStyle w:val="Hipercze"/>
@@ -2051,7 +2051,7 @@
             <w:noProof/>
             <w:webHidden/>
           </w:rPr>
-          <w:instrText xml:space="preserve"> PAGEREF _Toc217838761 \h </w:instrText>
+          <w:instrText xml:space="preserve"> PAGEREF _Toc217863175 \h </w:instrText>
         </w:r>
         <w:r>
           <w:rPr>
@@ -2071,7 +2071,7 @@
             <w:noProof/>
             <w:webHidden/>
           </w:rPr>
-          <w:t>18</w:t>
+          <w:t>22</w:t>
         </w:r>
         <w:r>
           <w:rPr>
@@ -2100,7 +2100,7 @@
           <w14:ligatures w14:val="standardContextual"/>
         </w:rPr>
       </w:pPr>
-      <w:hyperlink w:anchor="_Toc217838762" w:history="1">
+      <w:hyperlink w:anchor="_Toc217863176" w:history="1">
         <w:r>
           <w:rPr>
             <w:rStyle w:val="Hipercze"/>
@@ -2127,7 +2127,7 @@
             <w:noProof/>
             <w:webHidden/>
           </w:rPr>
-          <w:instrText xml:space="preserve"> PAGEREF _Toc217838762 \h </w:instrText>
+          <w:instrText xml:space="preserve"> PAGEREF _Toc217863176 \h </w:instrText>
         </w:r>
         <w:r>
           <w:rPr>
@@ -2147,7 +2147,7 @@
             <w:noProof/>
             <w:webHidden/>
           </w:rPr>
-          <w:t>19</w:t>
+          <w:t>25</w:t>
         </w:r>
         <w:r>
           <w:rPr>
@@ -2175,7 +2175,7 @@
           <w14:ligatures w14:val="standardContextual"/>
         </w:rPr>
       </w:pPr>
-      <w:hyperlink w:anchor="_Toc217838763" w:history="1">
+      <w:hyperlink w:anchor="_Toc217863177" w:history="1">
         <w:r>
           <w:rPr>
             <w:rStyle w:val="Hipercze"/>
@@ -2221,7 +2221,7 @@
             <w:noProof/>
             <w:webHidden/>
           </w:rPr>
-          <w:instrText xml:space="preserve"> PAGEREF _Toc217838763 \h </w:instrText>
+          <w:instrText xml:space="preserve"> PAGEREF _Toc217863177 \h </w:instrText>
         </w:r>
         <w:r>
           <w:rPr>
@@ -2241,7 +2241,7 @@
             <w:noProof/>
             <w:webHidden/>
           </w:rPr>
-          <w:t>19</w:t>
+          <w:t>25</w:t>
         </w:r>
         <w:r>
           <w:rPr>
@@ -2269,7 +2269,7 @@
           <w14:ligatures w14:val="standardContextual"/>
         </w:rPr>
       </w:pPr>
-      <w:hyperlink w:anchor="_Toc217838764" w:history="1">
+      <w:hyperlink w:anchor="_Toc217863178" w:history="1">
         <w:r>
           <w:rPr>
             <w:rStyle w:val="Hipercze"/>
@@ -2317,7 +2317,7 @@
             <w:noProof/>
             <w:webHidden/>
           </w:rPr>
-          <w:instrText xml:space="preserve"> PAGEREF _Toc217838764 \h </w:instrText>
+          <w:instrText xml:space="preserve"> PAGEREF _Toc217863178 \h </w:instrText>
         </w:r>
         <w:r>
           <w:rPr>
@@ -2337,7 +2337,7 @@
             <w:noProof/>
             <w:webHidden/>
           </w:rPr>
-          <w:t>19</w:t>
+          <w:t>25</w:t>
         </w:r>
         <w:r>
           <w:rPr>
@@ -2365,7 +2365,7 @@
           <w14:ligatures w14:val="standardContextual"/>
         </w:rPr>
       </w:pPr>
-      <w:hyperlink w:anchor="_Toc217838765" w:history="1">
+      <w:hyperlink w:anchor="_Toc217863179" w:history="1">
         <w:r>
           <w:rPr>
             <w:rStyle w:val="Hipercze"/>
@@ -2413,7 +2413,7 @@
             <w:noProof/>
             <w:webHidden/>
           </w:rPr>
-          <w:instrText xml:space="preserve"> PAGEREF _Toc217838765 \h </w:instrText>
+          <w:instrText xml:space="preserve"> PAGEREF _Toc217863179 \h </w:instrText>
         </w:r>
         <w:r>
           <w:rPr>
@@ -2433,7 +2433,7 @@
             <w:noProof/>
             <w:webHidden/>
           </w:rPr>
-          <w:t>19</w:t>
+          <w:t>25</w:t>
         </w:r>
         <w:r>
           <w:rPr>
@@ -2461,7 +2461,7 @@
           <w14:ligatures w14:val="standardContextual"/>
         </w:rPr>
       </w:pPr>
-      <w:hyperlink w:anchor="_Toc217838766" w:history="1">
+      <w:hyperlink w:anchor="_Toc217863180" w:history="1">
         <w:r>
           <w:rPr>
             <w:rStyle w:val="Hipercze"/>
@@ -2507,7 +2507,7 @@
             <w:noProof/>
             <w:webHidden/>
           </w:rPr>
-          <w:instrText xml:space="preserve"> PAGEREF _Toc217838766 \h </w:instrText>
+          <w:instrText xml:space="preserve"> PAGEREF _Toc217863180 \h </w:instrText>
         </w:r>
         <w:r>
           <w:rPr>
@@ -2527,7 +2527,7 @@
             <w:noProof/>
             <w:webHidden/>
           </w:rPr>
-          <w:t>19</w:t>
+          <w:t>25</w:t>
         </w:r>
         <w:r>
           <w:rPr>
@@ -2556,7 +2556,7 @@
           <w14:ligatures w14:val="standardContextual"/>
         </w:rPr>
       </w:pPr>
-      <w:hyperlink w:anchor="_Toc217838767" w:history="1">
+      <w:hyperlink w:anchor="_Toc217863181" w:history="1">
         <w:r>
           <w:rPr>
             <w:rStyle w:val="Hipercze"/>
@@ -2583,7 +2583,7 @@
             <w:noProof/>
             <w:webHidden/>
           </w:rPr>
-          <w:instrText xml:space="preserve"> PAGEREF _Toc217838767 \h </w:instrText>
+          <w:instrText xml:space="preserve"> PAGEREF _Toc217863181 \h </w:instrText>
         </w:r>
         <w:r>
           <w:rPr>
@@ -2603,7 +2603,7 @@
             <w:noProof/>
             <w:webHidden/>
           </w:rPr>
-          <w:t>20</w:t>
+          <w:t>26</w:t>
         </w:r>
         <w:r>
           <w:rPr>
@@ -2632,7 +2632,7 @@
           <w14:ligatures w14:val="standardContextual"/>
         </w:rPr>
       </w:pPr>
-      <w:hyperlink w:anchor="_Toc217838768" w:history="1">
+      <w:hyperlink w:anchor="_Toc217863182" w:history="1">
         <w:r>
           <w:rPr>
             <w:rStyle w:val="Hipercze"/>
@@ -2659,7 +2659,7 @@
             <w:noProof/>
             <w:webHidden/>
           </w:rPr>
-          <w:instrText xml:space="preserve"> PAGEREF _Toc217838768 \h </w:instrText>
+          <w:instrText xml:space="preserve"> PAGEREF _Toc217863182 \h </w:instrText>
         </w:r>
         <w:r>
           <w:rPr>
@@ -2679,7 +2679,7 @@
             <w:noProof/>
             <w:webHidden/>
           </w:rPr>
-          <w:t>21</w:t>
+          <w:t>27</w:t>
         </w:r>
         <w:r>
           <w:rPr>
@@ -2708,7 +2708,7 @@
           <w14:ligatures w14:val="standardContextual"/>
         </w:rPr>
       </w:pPr>
-      <w:hyperlink w:anchor="_Toc217838769" w:history="1">
+      <w:hyperlink w:anchor="_Toc217863183" w:history="1">
         <w:r>
           <w:rPr>
             <w:rStyle w:val="Hipercze"/>
@@ -2735,7 +2735,7 @@
             <w:noProof/>
             <w:webHidden/>
           </w:rPr>
-          <w:instrText xml:space="preserve"> PAGEREF _Toc217838769 \h </w:instrText>
+          <w:instrText xml:space="preserve"> PAGEREF _Toc217863183 \h </w:instrText>
         </w:r>
         <w:r>
           <w:rPr>
@@ -2755,7 +2755,7 @@
             <w:noProof/>
             <w:webHidden/>
           </w:rPr>
-          <w:t>22</w:t>
+          <w:t>28</w:t>
         </w:r>
         <w:r>
           <w:rPr>
@@ -2784,7 +2784,7 @@
           <w14:ligatures w14:val="standardContextual"/>
         </w:rPr>
       </w:pPr>
-      <w:hyperlink w:anchor="_Toc217838770" w:history="1">
+      <w:hyperlink w:anchor="_Toc217863184" w:history="1">
         <w:r>
           <w:rPr>
             <w:rStyle w:val="Hipercze"/>
@@ -2819,7 +2819,7 @@
             <w:noProof/>
             <w:webHidden/>
           </w:rPr>
-          <w:instrText xml:space="preserve"> PAGEREF _Toc217838770 \h </w:instrText>
+          <w:instrText xml:space="preserve"> PAGEREF _Toc217863184 \h </w:instrText>
         </w:r>
         <w:r>
           <w:rPr>
@@ -2839,7 +2839,7 @@
             <w:noProof/>
             <w:webHidden/>
           </w:rPr>
-          <w:t>24</w:t>
+          <w:t>30</w:t>
         </w:r>
         <w:r>
           <w:rPr>
@@ -2868,7 +2868,7 @@
           <w14:ligatures w14:val="standardContextual"/>
         </w:rPr>
       </w:pPr>
-      <w:hyperlink w:anchor="_Toc217838771" w:history="1">
+      <w:hyperlink w:anchor="_Toc217863185" w:history="1">
         <w:r>
           <w:rPr>
             <w:rStyle w:val="Hipercze"/>
@@ -2895,7 +2895,7 @@
             <w:noProof/>
             <w:webHidden/>
           </w:rPr>
-          <w:instrText xml:space="preserve"> PAGEREF _Toc217838771 \h </w:instrText>
+          <w:instrText xml:space="preserve"> PAGEREF _Toc217863185 \h </w:instrText>
         </w:r>
         <w:r>
           <w:rPr>
@@ -2915,7 +2915,7 @@
             <w:noProof/>
             <w:webHidden/>
           </w:rPr>
-          <w:t>31</w:t>
+          <w:t>37</w:t>
         </w:r>
         <w:r>
           <w:rPr>
@@ -2944,7 +2944,7 @@
           <w14:ligatures w14:val="standardContextual"/>
         </w:rPr>
       </w:pPr>
-      <w:hyperlink w:anchor="_Toc217838772" w:history="1">
+      <w:hyperlink w:anchor="_Toc217863186" w:history="1">
         <w:r>
           <w:rPr>
             <w:rStyle w:val="Hipercze"/>
@@ -2972,7 +2972,7 @@
             <w:noProof/>
             <w:webHidden/>
           </w:rPr>
-          <w:instrText xml:space="preserve"> PAGEREF _Toc217838772 \h </w:instrText>
+          <w:instrText xml:space="preserve"> PAGEREF _Toc217863186 \h </w:instrText>
         </w:r>
         <w:r>
           <w:rPr>
@@ -2992,7 +2992,7 @@
             <w:noProof/>
             <w:webHidden/>
           </w:rPr>
-          <w:t>32</w:t>
+          <w:t>38</w:t>
         </w:r>
         <w:r>
           <w:rPr>
@@ -3030,7 +3030,7 @@
       <w:bookmarkStart w:id="0" w:name="_Toc39028588"/>
       <w:bookmarkStart w:id="1" w:name="_Toc65426897"/>
       <w:bookmarkStart w:id="2" w:name="_Toc65427130"/>
-      <w:bookmarkStart w:id="3" w:name="_Toc217838744"/>
+      <w:bookmarkStart w:id="3" w:name="_Toc217863158"/>
       <w:r>
         <w:lastRenderedPageBreak/>
         <w:t>Wstęp</w:t>
@@ -3253,7 +3253,7 @@
         <w:lastRenderedPageBreak/>
         <w:br/>
       </w:r>
-      <w:bookmarkStart w:id="7" w:name="_Toc217838745"/>
+      <w:bookmarkStart w:id="7" w:name="_Toc217863159"/>
       <w:bookmarkEnd w:id="5"/>
       <w:bookmarkEnd w:id="6"/>
       <w:r>
@@ -3265,7 +3265,7 @@
       <w:pPr>
         <w:pStyle w:val="Nagwek2"/>
       </w:pPr>
-      <w:bookmarkStart w:id="8" w:name="_Toc217838746"/>
+      <w:bookmarkStart w:id="8" w:name="_Toc217863160"/>
       <w:r>
         <w:t>Krótki opis wstępny</w:t>
       </w:r>
@@ -3346,7 +3346,7 @@
       <w:pPr>
         <w:pStyle w:val="Nagwek2"/>
       </w:pPr>
-      <w:bookmarkStart w:id="9" w:name="_Toc217838747"/>
+      <w:bookmarkStart w:id="9" w:name="_Toc217863161"/>
       <w:r>
         <w:t>Dziennik definicji</w:t>
       </w:r>
@@ -3357,10 +3357,6 @@
         <w:pStyle w:val="Tekstpodstawowyzwciciem"/>
       </w:pPr>
       <w:r>
-        <w:rPr>
-          <w:b/>
-          <w:bCs/>
-        </w:rPr>
         <w:t>Wiadomość/ramka MIDI</w:t>
       </w:r>
       <w:r>
@@ -3389,10 +3385,6 @@
         <w:pStyle w:val="Tekstpodstawowyzwciciem"/>
       </w:pPr>
       <w:r>
-        <w:rPr>
-          <w:b/>
-          <w:bCs/>
-        </w:rPr>
         <w:lastRenderedPageBreak/>
         <w:t>Kontroler MIDI</w:t>
       </w:r>
@@ -3430,10 +3422,6 @@
         <w:pStyle w:val="Tekstpodstawowyzwciciem"/>
       </w:pPr>
       <w:r>
-        <w:rPr>
-          <w:b/>
-          <w:bCs/>
-        </w:rPr>
         <w:t>Syntezator MIDI</w:t>
       </w:r>
       <w:r>
@@ -3453,10 +3441,6 @@
         <w:pStyle w:val="Tekstpodstawowyzwciciem"/>
       </w:pPr>
       <w:r>
-        <w:rPr>
-          <w:b/>
-          <w:bCs/>
-        </w:rPr>
         <w:t>Kanał MIDI</w:t>
       </w:r>
       <w:r>
@@ -3484,7 +3468,7 @@
       <w:pPr>
         <w:pStyle w:val="Nagwek2"/>
       </w:pPr>
-      <w:bookmarkStart w:id="10" w:name="_Toc217838748"/>
+      <w:bookmarkStart w:id="10" w:name="_Toc217863162"/>
       <w:r>
         <w:t>Budowa ramki/wiadomości MIDI</w:t>
       </w:r>
@@ -3578,7 +3562,7 @@
         <w:pStyle w:val="Legenda"/>
         <w:jc w:val="center"/>
       </w:pPr>
-      <w:bookmarkStart w:id="11" w:name="_Toc217244014"/>
+      <w:bookmarkStart w:id="11" w:name="_Toc217856101"/>
       <w:r>
         <w:lastRenderedPageBreak/>
         <w:t xml:space="preserve">Rys.  </w:t>
@@ -3633,7 +3617,7 @@
       <w:pPr>
         <w:pStyle w:val="Nagwek2"/>
       </w:pPr>
-      <w:bookmarkStart w:id="12" w:name="_Toc217838749"/>
+      <w:bookmarkStart w:id="12" w:name="_Toc217863163"/>
       <w:r>
         <w:t>Typy ramek MIDI</w:t>
       </w:r>
@@ -3652,14 +3636,10 @@
         <w:pStyle w:val="Tekstpodstawowyzwciciem"/>
       </w:pPr>
       <w:r>
-        <w:rPr>
-          <w:b/>
-          <w:bCs/>
-        </w:rPr>
-        <w:t>Channel Voice Message</w:t>
-      </w:r>
-      <w:r>
-        <w:t xml:space="preserve"> – najczęściej występujący w MIDI typ ramki. Przenosi on kluczowe instrukcje dotyczące zdarzeń muzycznych, takich jak naciśnięcie/puszczenie klawisza, siłę naciśnięcia/puszczenia, wysokość tonu czy typ instrumentu w jakim dany dźwięk ma być wygenerowany</w:t>
+        <w:t xml:space="preserve">Channel Voice Message </w:t>
+      </w:r>
+      <w:r>
+        <w:t>– najczęściej występujący w MIDI typ ramki. Przenosi on kluczowe instrukcje dotyczące zdarzeń muzycznych, takich jak naciśnięcie/puszczenie klawisza, siłę naciśnięcia/puszczenia, wysokość tonu czy typ instrumentu w jakim dany dźwięk ma być wygenerowany</w:t>
       </w:r>
       <w:r>
         <w:t xml:space="preserve"> [3]</w:t>
@@ -3677,37 +3657,21 @@
       </w:r>
       <w:proofErr w:type="spellStart"/>
       <w:r>
-        <w:rPr>
-          <w:b/>
-          <w:bCs/>
-        </w:rPr>
         <w:t>Note</w:t>
       </w:r>
       <w:proofErr w:type="spellEnd"/>
       <w:r>
-        <w:rPr>
-          <w:b/>
-          <w:bCs/>
-        </w:rPr>
-        <w:t xml:space="preserve"> On</w:t>
-      </w:r>
-      <w:r>
-        <w:t>), puszczeniu tego klawisza (</w:t>
-      </w:r>
-      <w:proofErr w:type="spellStart"/>
-      <w:r>
-        <w:rPr>
-          <w:b/>
-          <w:bCs/>
-        </w:rPr>
+        <w:t xml:space="preserve"> On),</w:t>
+      </w:r>
+      <w:r>
+        <w:t xml:space="preserve"> puszczeniu tego klawisza (</w:t>
+      </w:r>
+      <w:proofErr w:type="spellStart"/>
+      <w:r>
         <w:t>Note</w:t>
       </w:r>
       <w:proofErr w:type="spellEnd"/>
       <w:r>
-        <w:rPr>
-          <w:b/>
-          <w:bCs/>
-        </w:rPr>
         <w:t xml:space="preserve"> Off</w:t>
       </w:r>
       <w:r>
@@ -3715,10 +3679,6 @@
       </w:r>
       <w:proofErr w:type="spellStart"/>
       <w:r>
-        <w:rPr>
-          <w:b/>
-          <w:bCs/>
-        </w:rPr>
         <w:t>Velocity</w:t>
       </w:r>
       <w:proofErr w:type="spellEnd"/>
@@ -3784,18 +3744,10 @@
       </w:r>
       <w:proofErr w:type="spellStart"/>
       <w:r>
-        <w:rPr>
-          <w:b/>
-          <w:bCs/>
-        </w:rPr>
         <w:t>Note</w:t>
       </w:r>
       <w:proofErr w:type="spellEnd"/>
       <w:r>
-        <w:rPr>
-          <w:b/>
-          <w:bCs/>
-        </w:rPr>
         <w:t xml:space="preserve"> On</w:t>
       </w:r>
       <w:r>
@@ -3897,7 +3849,7 @@
           <w:iCs/>
         </w:rPr>
       </w:pPr>
-      <w:bookmarkStart w:id="13" w:name="_Toc217244015"/>
+      <w:bookmarkStart w:id="13" w:name="_Toc217856102"/>
       <w:r>
         <w:t xml:space="preserve">Rys.  </w:t>
       </w:r>
@@ -3982,18 +3934,10 @@
       </w:r>
       <w:proofErr w:type="spellStart"/>
       <w:r>
-        <w:rPr>
-          <w:b/>
-          <w:bCs/>
-        </w:rPr>
         <w:t>Note</w:t>
       </w:r>
       <w:proofErr w:type="spellEnd"/>
       <w:r>
-        <w:rPr>
-          <w:b/>
-          <w:bCs/>
-        </w:rPr>
         <w:t xml:space="preserve"> Off</w:t>
       </w:r>
       <w:r>
@@ -4100,7 +4044,7 @@
         <w:ind w:left="1004" w:hanging="360"/>
         <w:jc w:val="both"/>
       </w:pPr>
-      <w:bookmarkStart w:id="14" w:name="_Toc217244016"/>
+      <w:bookmarkStart w:id="14" w:name="_Toc217856103"/>
       <w:r>
         <w:t xml:space="preserve">Rys.  </w:t>
       </w:r>
@@ -4174,34 +4118,18 @@
         <w:ind w:firstLine="644"/>
       </w:pPr>
       <w:r>
-        <w:rPr>
-          <w:b/>
-          <w:bCs/>
-        </w:rPr>
         <w:t xml:space="preserve">Channel </w:t>
       </w:r>
       <w:proofErr w:type="spellStart"/>
       <w:r>
-        <w:rPr>
-          <w:b/>
-          <w:bCs/>
-        </w:rPr>
         <w:t>Mode</w:t>
       </w:r>
       <w:proofErr w:type="spellEnd"/>
       <w:r>
-        <w:rPr>
-          <w:b/>
-          <w:bCs/>
-        </w:rPr>
         <w:t xml:space="preserve"> </w:t>
       </w:r>
       <w:proofErr w:type="spellStart"/>
       <w:r>
-        <w:rPr>
-          <w:b/>
-          <w:bCs/>
-        </w:rPr>
         <w:t>Messages</w:t>
       </w:r>
       <w:proofErr w:type="spellEnd"/>
@@ -4280,7 +4208,7 @@
         <w:ind w:left="1004" w:hanging="360"/>
         <w:jc w:val="both"/>
       </w:pPr>
-      <w:bookmarkStart w:id="15" w:name="_Toc217244017"/>
+      <w:bookmarkStart w:id="15" w:name="_Toc217856104"/>
       <w:r>
         <w:t xml:space="preserve">Rys.  </w:t>
       </w:r>
@@ -4358,7 +4286,7 @@
         <w:lastRenderedPageBreak/>
         <w:br/>
       </w:r>
-      <w:bookmarkStart w:id="18" w:name="_Toc217838750"/>
+      <w:bookmarkStart w:id="18" w:name="_Toc217863164"/>
       <w:bookmarkEnd w:id="16"/>
       <w:bookmarkEnd w:id="17"/>
       <w:r>
@@ -4370,7 +4298,7 @@
       <w:pPr>
         <w:pStyle w:val="Nagwek2"/>
       </w:pPr>
-      <w:bookmarkStart w:id="19" w:name="_Toc217838751"/>
+      <w:bookmarkStart w:id="19" w:name="_Toc217863165"/>
       <w:r>
         <w:t>Standardy na rynku</w:t>
       </w:r>
@@ -4434,7 +4362,7 @@
       <w:pPr>
         <w:pStyle w:val="Nagwek2"/>
       </w:pPr>
-      <w:bookmarkStart w:id="20" w:name="_Toc217838752"/>
+      <w:bookmarkStart w:id="20" w:name="_Toc217863166"/>
       <w:r>
         <w:t>Grupa pierwsza</w:t>
       </w:r>
@@ -4557,7 +4485,7 @@
         <w:pStyle w:val="Legenda"/>
         <w:jc w:val="center"/>
       </w:pPr>
-      <w:bookmarkStart w:id="21" w:name="_Toc217244018"/>
+      <w:bookmarkStart w:id="21" w:name="_Toc217856105"/>
       <w:r>
         <w:t xml:space="preserve">Rys.  </w:t>
       </w:r>
@@ -4660,7 +4588,7 @@
       <w:pPr>
         <w:pStyle w:val="Nagwek2"/>
       </w:pPr>
-      <w:bookmarkStart w:id="22" w:name="_Toc217838753"/>
+      <w:bookmarkStart w:id="22" w:name="_Toc217863167"/>
       <w:r>
         <w:t xml:space="preserve">Grupa druga, reprezentant: aplikacja </w:t>
       </w:r>
@@ -4751,6 +4679,7 @@
         <w:pStyle w:val="Legenda"/>
         <w:jc w:val="center"/>
       </w:pPr>
+      <w:bookmarkStart w:id="23" w:name="_Toc217856106"/>
       <w:r>
         <w:t xml:space="preserve">Rys.  </w:t>
       </w:r>
@@ -4796,6 +4725,7 @@
         </w:rPr>
         <w:t>źródło: [7]</w:t>
       </w:r>
+      <w:bookmarkEnd w:id="23"/>
     </w:p>
     <w:p>
       <w:pPr>
@@ -4887,14 +4817,14 @@
       <w:pPr>
         <w:pStyle w:val="Nagwek2"/>
       </w:pPr>
-      <w:bookmarkStart w:id="23" w:name="_Toc217838754"/>
+      <w:bookmarkStart w:id="24" w:name="_Toc217863168"/>
       <w:r>
         <w:t xml:space="preserve">Grupa trzecia, reprezentant: </w:t>
       </w:r>
       <w:r>
         <w:t>rodzina keyboard CASIO LK</w:t>
       </w:r>
-      <w:bookmarkEnd w:id="23"/>
+      <w:bookmarkEnd w:id="24"/>
     </w:p>
     <w:p>
       <w:pPr>
@@ -5058,17 +4988,17 @@
         <w:lastRenderedPageBreak/>
         <w:br/>
       </w:r>
-      <w:bookmarkStart w:id="24" w:name="_Toc217838755"/>
+      <w:bookmarkStart w:id="25" w:name="_Toc217863169"/>
       <w:r>
         <w:t>Standard USB</w:t>
       </w:r>
-      <w:bookmarkEnd w:id="24"/>
+      <w:bookmarkEnd w:id="25"/>
     </w:p>
     <w:p>
       <w:pPr>
         <w:pStyle w:val="Nagwek2"/>
       </w:pPr>
-      <w:bookmarkStart w:id="25" w:name="_Toc217838756"/>
+      <w:bookmarkStart w:id="26" w:name="_Toc217863170"/>
       <w:r>
         <w:t>T</w:t>
       </w:r>
@@ -5078,7 +5008,7 @@
       <w:r>
         <w:t xml:space="preserve"> i zasilanie</w:t>
       </w:r>
-      <w:bookmarkEnd w:id="25"/>
+      <w:bookmarkEnd w:id="26"/>
     </w:p>
     <w:p>
       <w:pPr>
@@ -5282,7 +5212,7 @@
       <w:pPr>
         <w:pStyle w:val="Nagwek2"/>
       </w:pPr>
-      <w:bookmarkStart w:id="26" w:name="_Toc217838757"/>
+      <w:bookmarkStart w:id="27" w:name="_Toc217863171"/>
       <w:r>
         <w:t xml:space="preserve">Warstwy </w:t>
       </w:r>
@@ -5292,7 +5222,7 @@
       <w:r>
         <w:t xml:space="preserve"> standardu</w:t>
       </w:r>
-      <w:bookmarkEnd w:id="26"/>
+      <w:bookmarkEnd w:id="27"/>
     </w:p>
     <w:p>
       <w:pPr>
@@ -5369,6 +5299,7 @@
         <w:pStyle w:val="Legenda"/>
         <w:jc w:val="center"/>
       </w:pPr>
+      <w:bookmarkStart w:id="28" w:name="_Toc217856107"/>
       <w:r>
         <w:t xml:space="preserve">Rys.  </w:t>
       </w:r>
@@ -5400,6 +5331,7 @@
         </w:rPr>
         <w:t>źródło: [12]</w:t>
       </w:r>
+      <w:bookmarkEnd w:id="28"/>
       <w:r>
         <w:rPr>
           <w:i/>
@@ -5708,6 +5640,7 @@
         <w:pStyle w:val="Legenda"/>
         <w:jc w:val="center"/>
       </w:pPr>
+      <w:bookmarkStart w:id="29" w:name="_Toc217856108"/>
       <w:r>
         <w:t xml:space="preserve">Rys.  </w:t>
       </w:r>
@@ -5753,6 +5686,7 @@
         </w:rPr>
         <w:t>]</w:t>
       </w:r>
+      <w:bookmarkEnd w:id="29"/>
     </w:p>
     <w:p>
       <w:pPr>
@@ -5842,13 +5776,7 @@
         <w:rPr>
           <w:lang w:val="en-US"/>
         </w:rPr>
-        <w:t xml:space="preserve">- Full Speed </w:t>
-      </w:r>
-      <w:r>
-        <w:rPr>
-          <w:lang w:val="en-US"/>
-        </w:rPr>
-        <w:t>(</w:t>
+        <w:t>- Full Speed (</w:t>
       </w:r>
       <w:r>
         <w:rPr>
@@ -5877,10 +5805,7 @@
       </w:r>
       <w:proofErr w:type="spellEnd"/>
       <w:r>
-        <w:t xml:space="preserve"> </w:t>
-      </w:r>
-      <w:r>
-        <w:t>(</w:t>
+        <w:t xml:space="preserve"> (</w:t>
       </w:r>
       <w:r>
         <w:t xml:space="preserve">480 </w:t>
@@ -6043,6 +5968,7 @@
         <w:pStyle w:val="Legenda"/>
         <w:jc w:val="center"/>
       </w:pPr>
+      <w:bookmarkStart w:id="30" w:name="_Toc217856109"/>
       <w:r>
         <w:t xml:space="preserve">Rys.  </w:t>
       </w:r>
@@ -6088,6 +6014,7 @@
         </w:rPr>
         <w:t>]</w:t>
       </w:r>
+      <w:bookmarkEnd w:id="30"/>
     </w:p>
     <w:p>
       <w:pPr>
@@ -6098,12 +6025,12 @@
       <w:pPr>
         <w:pStyle w:val="Nagwek2"/>
       </w:pPr>
-      <w:bookmarkStart w:id="27" w:name="_Toc217838758"/>
+      <w:bookmarkStart w:id="31" w:name="_Toc217863172"/>
       <w:r>
         <w:lastRenderedPageBreak/>
         <w:t>Pakiety i transakcje USB</w:t>
       </w:r>
-      <w:bookmarkEnd w:id="27"/>
+      <w:bookmarkEnd w:id="31"/>
     </w:p>
     <w:p>
       <w:pPr>
@@ -6256,10 +6183,7 @@
         <w:t xml:space="preserve">który jest </w:t>
       </w:r>
       <w:r>
-        <w:t>wykorzystywany w transferach kontrolnych do inicjowania komunikacji (np. podczas enumeracji)</w:t>
-      </w:r>
-      <w:r>
-        <w:t xml:space="preserve"> </w:t>
+        <w:t xml:space="preserve">wykorzystywany w transferach kontrolnych do inicjowania komunikacji (np. podczas enumeracji) </w:t>
       </w:r>
       <w:r>
         <w:t>[11].</w:t>
@@ -6638,41 +6562,991 @@
       <w:pPr>
         <w:pStyle w:val="Nagwek2"/>
       </w:pPr>
-      <w:bookmarkStart w:id="28" w:name="_Toc217838759"/>
+      <w:bookmarkStart w:id="32" w:name="_Toc217863173"/>
       <w:r>
         <w:t>Enumeracja</w:t>
       </w:r>
-      <w:bookmarkEnd w:id="28"/>
+      <w:bookmarkEnd w:id="32"/>
     </w:p>
     <w:p>
       <w:pPr>
         <w:pStyle w:val="Tekstpodstawowyzwciciem"/>
       </w:pPr>
+      <w:r>
+        <w:t>Enumeracja to procedura inicjalizująca urządzenie</w:t>
+      </w:r>
+      <w:r>
+        <w:t xml:space="preserve"> USB</w:t>
+      </w:r>
+      <w:r>
+        <w:t xml:space="preserve"> </w:t>
+      </w:r>
+      <w:r>
+        <w:t xml:space="preserve">typu </w:t>
+      </w:r>
+      <w:r>
+        <w:t xml:space="preserve">Device, która jest wykonywana przez Hosta po podłączeniu urządzenia zewnętrznego do magistrali. </w:t>
+      </w:r>
+      <w:r>
+        <w:t>Cel enumeracji</w:t>
+      </w:r>
+      <w:r>
+        <w:t xml:space="preserve"> to nawiązanie komunikacji, odczytanie możliwości podłączonego urządzenia oraz wybranie takiego typu konfiguracji, który pozwoli na dalszą wymianę informacji, </w:t>
+      </w:r>
+      <w:r>
+        <w:t>co umożliwia poprawną pracę urządzenia peryferyjnego w ramach magistrali USB.</w:t>
+      </w:r>
+      <w:r>
+        <w:t xml:space="preserve"> Proces realizowany jest z wykorzystaniem transfer</w:t>
+      </w:r>
+      <w:r>
+        <w:t>ów</w:t>
+      </w:r>
+      <w:r>
+        <w:t xml:space="preserve"> typu Control, a wymiana informacji następuje poprzez specjalny </w:t>
+      </w:r>
+      <w:proofErr w:type="spellStart"/>
+      <w:r>
+        <w:t>endpoint</w:t>
+      </w:r>
+      <w:proofErr w:type="spellEnd"/>
+      <w:r>
+        <w:t xml:space="preserve"> 0, który jest </w:t>
+      </w:r>
+      <w:r>
+        <w:t xml:space="preserve">obowiązkowym </w:t>
+      </w:r>
+      <w:proofErr w:type="spellStart"/>
+      <w:r>
+        <w:t>endpointem</w:t>
+      </w:r>
+      <w:proofErr w:type="spellEnd"/>
+      <w:r>
+        <w:t xml:space="preserve"> kontrolnym</w:t>
+      </w:r>
+      <w:r>
+        <w:t xml:space="preserve"> w każdym urządzeniu USB [11].</w:t>
+      </w:r>
+    </w:p>
+    <w:p>
+      <w:pPr>
+        <w:pStyle w:val="Tekstpodstawowyzwciciem"/>
+      </w:pPr>
+      <w:r>
+        <w:lastRenderedPageBreak/>
+        <w:t xml:space="preserve">Pierwszy etap enumeracji zaczyna się w momencie wykrycia podłączenia urządzenia zewnętrznego, kiedy to Host rozpoznaje obecność urządzenia na podstawie zmiany stanu linii danych D+ i D-, jak również określa tryb prędkości na podstawie sygnalizacji realizowanej przez </w:t>
+      </w:r>
+      <w:r>
+        <w:t>rezystor</w:t>
+      </w:r>
+      <w:r>
+        <w:t xml:space="preserve"> </w:t>
+      </w:r>
+      <w:proofErr w:type="spellStart"/>
+      <w:r>
+        <w:t>pull-up</w:t>
+      </w:r>
+      <w:proofErr w:type="spellEnd"/>
+      <w:r>
+        <w:t xml:space="preserve"> po stronie urządzenia peryferyjnego [11][12]. Następnie Host resetuje magistralę do stanu </w:t>
+      </w:r>
+      <w:r>
+        <w:t>początkowego</w:t>
+      </w:r>
+      <w:r>
+        <w:t>, w celu doprowadzenia podłączonego urządzenia do stanu domyślnego</w:t>
+      </w:r>
+      <w:r>
+        <w:t xml:space="preserve">, co przygotowuje je do dalszej komunikacji </w:t>
+      </w:r>
+      <w:r>
+        <w:t>[11].</w:t>
+      </w:r>
+    </w:p>
+    <w:p>
+      <w:pPr>
+        <w:pStyle w:val="Tekstpodstawowyzwciciem"/>
+      </w:pPr>
+      <w:r>
+        <w:t>Każde urządzenie USB otrzymuje 7-bitowy adres nadawany przez Hosta, unikalny w ramach danej magistrali</w:t>
+      </w:r>
+      <w:r>
+        <w:t xml:space="preserve"> dzięki któremu Host jest w stanie identyfikować urządzenia [1</w:t>
+      </w:r>
+      <w:r>
+        <w:t>1</w:t>
+      </w:r>
+      <w:r>
+        <w:t>]. W ustawieniach domyślnych każde urządzeni</w:t>
+      </w:r>
+      <w:r>
+        <w:t>e</w:t>
+      </w:r>
+      <w:r>
+        <w:t xml:space="preserve"> ma początkowo przypisany adres 0. Zatem pierwszą czynnością po resecie magistrali jaką wykonuje Host jest zmiana adresu urządzenia na unikalny, z wykorzystaniem komendy SET_ADDRESS [11]. </w:t>
+      </w:r>
+    </w:p>
+    <w:p>
+      <w:pPr>
+        <w:pStyle w:val="Tekstpodstawowyzwciciem"/>
+      </w:pPr>
+      <w:r>
+        <w:t xml:space="preserve">W kolejnym kroku Host odczytuje z EP0 (skrót od </w:t>
+      </w:r>
+      <w:proofErr w:type="spellStart"/>
+      <w:r>
+        <w:t>endpoint</w:t>
+      </w:r>
+      <w:proofErr w:type="spellEnd"/>
+      <w:r>
+        <w:t xml:space="preserve"> 0) deskryptory urządzenia za pomocą Control Transfer, dzięki czemu dowiaduje się on o funkcjach jakie realizuje urządzenie, możliwościach konfiguracji oraz zasilania </w:t>
+      </w:r>
+      <w:r>
+        <w:t>[11]</w:t>
+      </w:r>
+      <w:r>
+        <w:t>. Same deskryptory są opisane bardziej szczegółowo w podnagłówku „3.5 – Deskryptory i ich hierarchia”.</w:t>
+      </w:r>
+    </w:p>
+    <w:p>
+      <w:pPr>
+        <w:pStyle w:val="Tekstpodstawowyzwciciem"/>
+      </w:pPr>
+      <w:r>
+        <w:t xml:space="preserve">Gdy Host pobierze wszystkie informacje o urządzeniu zewnętrznym </w:t>
+      </w:r>
+      <w:r>
+        <w:t xml:space="preserve">wybiera </w:t>
+      </w:r>
+      <w:r>
+        <w:t xml:space="preserve">on </w:t>
+      </w:r>
+      <w:r>
+        <w:t>konfigurację urządzenia, która określa sposób jego pracy oraz parametry zasilania</w:t>
+      </w:r>
+      <w:r>
+        <w:t xml:space="preserve"> </w:t>
+      </w:r>
+      <w:r>
+        <w:t xml:space="preserve"> (</w:t>
+      </w:r>
+      <w:r>
+        <w:t>w</w:t>
+      </w:r>
+      <w:r>
+        <w:t xml:space="preserve"> praktyce wiele urządzeń udostępnia tylko jedną konfigurację, jednak standard dopuszcza ich większą liczbę [12]</w:t>
+      </w:r>
+      <w:r>
+        <w:t xml:space="preserve">). Wybór konfiguracji jest realizowany poprzez komendę SET_CONFIGURATION. Po tym możliwa już jest standardowa komunikacja z wykorzystaniem wszystkich </w:t>
+      </w:r>
+      <w:proofErr w:type="spellStart"/>
+      <w:r>
+        <w:t>endpointów</w:t>
+      </w:r>
+      <w:proofErr w:type="spellEnd"/>
+      <w:r>
+        <w:t>, a nie tylko EP0 [11].</w:t>
+      </w:r>
+    </w:p>
+    <w:p>
+      <w:pPr>
+        <w:pStyle w:val="Tekstpodstawowyzwciciem"/>
+      </w:pPr>
+      <w:r>
+        <w:t xml:space="preserve">Host konfiguruje więc po swojej stronie kanały komunikacyjne, czyli </w:t>
+      </w:r>
+      <w:proofErr w:type="spellStart"/>
+      <w:r>
+        <w:t>pipe’y</w:t>
+      </w:r>
+      <w:proofErr w:type="spellEnd"/>
+      <w:r>
+        <w:t xml:space="preserve">, które będą powiązane z odpowiednimi </w:t>
+      </w:r>
+      <w:proofErr w:type="spellStart"/>
+      <w:r>
+        <w:t>endpointami</w:t>
+      </w:r>
+      <w:proofErr w:type="spellEnd"/>
+      <w:r>
+        <w:t xml:space="preserve"> w celu wymiany informacji. Uruchamia on także odpowiednią obsługę klasy urządzenia (np. HID, Audio czy Mass Storage), </w:t>
+      </w:r>
+      <w:r>
+        <w:t>co stanowi</w:t>
+      </w:r>
+      <w:r>
+        <w:t xml:space="preserve"> ostatni</w:t>
+      </w:r>
+      <w:r>
+        <w:t xml:space="preserve"> etap umożliwiający rozpoczęcie docelowej wymiany danych</w:t>
+      </w:r>
+      <w:r>
+        <w:t xml:space="preserve"> [11][13].</w:t>
+      </w:r>
+    </w:p>
+    <w:p>
+      <w:pPr>
+        <w:pStyle w:val="Tekstpodstawowyzwciciem"/>
+        <w:ind w:firstLine="0"/>
+      </w:pPr>
     </w:p>
     <w:p>
       <w:pPr>
         <w:pStyle w:val="Nagwek2"/>
       </w:pPr>
-      <w:bookmarkStart w:id="29" w:name="_Toc217838760"/>
+      <w:bookmarkStart w:id="33" w:name="_Toc217863174"/>
       <w:r>
         <w:t>Deskryptory i ich hierarchia</w:t>
       </w:r>
-      <w:bookmarkEnd w:id="29"/>
+      <w:bookmarkEnd w:id="33"/>
     </w:p>
     <w:p>
       <w:pPr>
         <w:pStyle w:val="Tekstpodstawowyzwciciem"/>
       </w:pPr>
+      <w:r>
+        <w:t xml:space="preserve">Deskryptory w standardzie USB są strukturami danych, które opisują urządzenie peryferyjne oraz </w:t>
+      </w:r>
+      <w:r>
+        <w:t>sposób komunikacji z nim</w:t>
+      </w:r>
+      <w:r>
+        <w:t xml:space="preserve">. Odczytywane są one w procesie enumeracji, </w:t>
+      </w:r>
+      <w:r>
+        <w:lastRenderedPageBreak/>
+        <w:t>dzięki czemu Host jest później w stanie właściwie skonfigurować połączenie z urządzeniem [11][12].</w:t>
+      </w:r>
+    </w:p>
+    <w:p>
+      <w:pPr>
+        <w:pStyle w:val="Tekstpodstawowyzwciciem"/>
+      </w:pPr>
+      <w:r>
+        <w:t xml:space="preserve">Deskryptory tworzą hierarchię, w której podstawową strukturą jest Device </w:t>
+      </w:r>
+      <w:proofErr w:type="spellStart"/>
+      <w:r>
+        <w:t>Descriptor</w:t>
+      </w:r>
+      <w:proofErr w:type="spellEnd"/>
+      <w:r>
+        <w:t xml:space="preserve">, czyli deskryptor urządzenia. Kolejne deskryptory opisują możliwe do wyboru konfiguracje, interfejsy oraz dostępne w urządzeniu </w:t>
+      </w:r>
+      <w:proofErr w:type="spellStart"/>
+      <w:r>
+        <w:t>endpointy</w:t>
+      </w:r>
+      <w:proofErr w:type="spellEnd"/>
+      <w:r>
+        <w:t xml:space="preserve"> [11].</w:t>
+      </w:r>
+    </w:p>
+    <w:p>
+      <w:pPr>
+        <w:pStyle w:val="Tekstpodstawowyzwciciem"/>
+        <w:keepNext/>
+        <w:ind w:firstLine="0"/>
+      </w:pPr>
+      <w:r>
+        <w:rPr>
+          <w:noProof/>
+        </w:rPr>
+        <w:drawing>
+          <wp:inline distT="0" distB="0" distL="0" distR="0" wp14:anchorId="6E39D844" wp14:editId="74E87DE8">
+            <wp:extent cx="5399405" cy="2306955"/>
+            <wp:effectExtent l="0" t="0" r="0" b="0"/>
+            <wp:docPr id="1775002043" name="Obraz 1" descr="Obraz zawierający tekst, zrzut ekranu, linia, diagram&#10;&#10;Zawartość wygenerowana przez AI może być niepoprawna."/>
+            <wp:cNvGraphicFramePr>
+              <a:graphicFrameLocks xmlns:a="http://schemas.openxmlformats.org/drawingml/2006/main" noChangeAspect="1"/>
+            </wp:cNvGraphicFramePr>
+            <a:graphic xmlns:a="http://schemas.openxmlformats.org/drawingml/2006/main">
+              <a:graphicData uri="http://schemas.openxmlformats.org/drawingml/2006/picture">
+                <pic:pic xmlns:pic="http://schemas.openxmlformats.org/drawingml/2006/picture">
+                  <pic:nvPicPr>
+                    <pic:cNvPr id="1775002043" name="Obraz 1" descr="Obraz zawierający tekst, zrzut ekranu, linia, diagram&#10;&#10;Zawartość wygenerowana przez AI może być niepoprawna."/>
+                    <pic:cNvPicPr/>
+                  </pic:nvPicPr>
+                  <pic:blipFill>
+                    <a:blip r:embed="rId26">
+                      <a:extLst>
+                        <a:ext uri="{28A0092B-C50C-407E-A947-70E740481C1C}">
+                          <a14:useLocalDpi xmlns:a14="http://schemas.microsoft.com/office/drawing/2010/main" val="0"/>
+                        </a:ext>
+                      </a:extLst>
+                    </a:blip>
+                    <a:stretch>
+                      <a:fillRect/>
+                    </a:stretch>
+                  </pic:blipFill>
+                  <pic:spPr>
+                    <a:xfrm>
+                      <a:off x="0" y="0"/>
+                      <a:ext cx="5399405" cy="2306955"/>
+                    </a:xfrm>
+                    <a:prstGeom prst="rect">
+                      <a:avLst/>
+                    </a:prstGeom>
+                  </pic:spPr>
+                </pic:pic>
+              </a:graphicData>
+            </a:graphic>
+          </wp:inline>
+        </w:drawing>
+      </w:r>
+    </w:p>
+    <w:p>
+      <w:pPr>
+        <w:pStyle w:val="Legenda"/>
+        <w:jc w:val="center"/>
+        <w:rPr>
+          <w:i/>
+          <w:iCs/>
+        </w:rPr>
+      </w:pPr>
+      <w:r>
+        <w:t xml:space="preserve">Rys.  </w:t>
+      </w:r>
+      <w:r>
+        <w:fldChar w:fldCharType="begin"/>
+      </w:r>
+      <w:r>
+        <w:instrText xml:space="preserve"> SEQ Rys._ \* ARABIC </w:instrText>
+      </w:r>
+      <w:r>
+        <w:fldChar w:fldCharType="separate"/>
+      </w:r>
+      <w:r>
+        <w:rPr>
+          <w:noProof/>
+        </w:rPr>
+        <w:t>10</w:t>
+      </w:r>
+      <w:r>
+        <w:fldChar w:fldCharType="end"/>
+      </w:r>
+      <w:r>
+        <w:t xml:space="preserve">.: Hierarchiczna struktura deskryptorów, </w:t>
+      </w:r>
+      <w:r>
+        <w:rPr>
+          <w:i/>
+          <w:iCs/>
+        </w:rPr>
+        <w:t>źródło: [12]</w:t>
+      </w:r>
+    </w:p>
+    <w:p>
+      <w:pPr>
+        <w:pStyle w:val="Tekstpodstawowyzwciciem"/>
+        <w:ind w:firstLine="0"/>
+      </w:pPr>
+    </w:p>
+    <w:p>
+      <w:pPr>
+        <w:pStyle w:val="Tekstpodstawowyzwciciem"/>
+      </w:pPr>
+      <w:r>
+        <w:t xml:space="preserve">Device </w:t>
+      </w:r>
+      <w:proofErr w:type="spellStart"/>
+      <w:r>
+        <w:t>Descriptor</w:t>
+      </w:r>
+      <w:proofErr w:type="spellEnd"/>
+      <w:r>
+        <w:t>, czyli deskryptor urządzenia, zawiera podstawowe informacje, które identyfikują urządzeni</w:t>
+      </w:r>
+      <w:r>
+        <w:t>e</w:t>
+      </w:r>
+      <w:r>
+        <w:t xml:space="preserve"> i opisują jego ogólne parametry, takie jak identyfikator producenta czy produktu</w:t>
+      </w:r>
+      <w:r>
+        <w:t xml:space="preserve">, </w:t>
+      </w:r>
+      <w:r>
+        <w:t xml:space="preserve">wersje obsługiwanego standardu USB, rozmiar pakietu obsługiwanego przez EP0 oraz liczbę dostępnych konfiguracji, które oferuje urządzenie [11]. </w:t>
+      </w:r>
+    </w:p>
+    <w:p>
+      <w:pPr>
+        <w:pStyle w:val="Tekstpodstawowyzwciciem"/>
+      </w:pPr>
+      <w:r>
+        <w:t xml:space="preserve">Następnie odczytywany jest </w:t>
+      </w:r>
+      <w:proofErr w:type="spellStart"/>
+      <w:r>
+        <w:t>Configuration</w:t>
+      </w:r>
+      <w:proofErr w:type="spellEnd"/>
+      <w:r>
+        <w:t xml:space="preserve"> </w:t>
+      </w:r>
+      <w:proofErr w:type="spellStart"/>
+      <w:r>
+        <w:t>Descriptor</w:t>
+      </w:r>
+      <w:proofErr w:type="spellEnd"/>
+      <w:r>
+        <w:t xml:space="preserve">, czyli deskryptor konfiguracji. Opisuje on konkretny tryb pracy urządzenia, </w:t>
+      </w:r>
+      <w:r>
+        <w:t>ponieważ standard dopuszcza istnienie wielu konfiguracji w ramach jednego urządzenia [12]</w:t>
+      </w:r>
+      <w:r>
+        <w:t>. Do najważniejszych parametrów opisywanych przez ten deskryptor możemy zaliczyć: liczbę dostępnych</w:t>
+      </w:r>
+      <w:r>
+        <w:t xml:space="preserve"> </w:t>
+      </w:r>
+      <w:proofErr w:type="spellStart"/>
+      <w:r>
+        <w:t>intefejsow</w:t>
+      </w:r>
+      <w:proofErr w:type="spellEnd"/>
+      <w:r>
+        <w:t xml:space="preserve"> w t</w:t>
+      </w:r>
+      <w:r>
+        <w:t xml:space="preserve">ej konkretnej </w:t>
+      </w:r>
+      <w:r>
+        <w:t>konfiguracji, informacje o trybie zasilania (</w:t>
+      </w:r>
+      <w:proofErr w:type="spellStart"/>
+      <w:r>
+        <w:t>bus-powered</w:t>
+      </w:r>
+      <w:proofErr w:type="spellEnd"/>
+      <w:r>
+        <w:t xml:space="preserve"> czy </w:t>
+      </w:r>
+      <w:proofErr w:type="spellStart"/>
+      <w:r>
+        <w:t>self-powered</w:t>
+      </w:r>
+      <w:proofErr w:type="spellEnd"/>
+      <w:r>
+        <w:t>), a także deklarowany przez urządzenie pobór mocy (</w:t>
+      </w:r>
+      <w:r>
+        <w:t xml:space="preserve">prąd </w:t>
+      </w:r>
+      <w:r>
+        <w:t xml:space="preserve">podany </w:t>
+      </w:r>
+      <w:r>
+        <w:t xml:space="preserve">tu </w:t>
+      </w:r>
+      <w:r>
+        <w:t xml:space="preserve">jako 8 bitowa liczba w jednostce 2 </w:t>
+      </w:r>
+      <w:proofErr w:type="spellStart"/>
+      <w:r>
+        <w:t>mA</w:t>
+      </w:r>
+      <w:proofErr w:type="spellEnd"/>
+      <w:r>
+        <w:t xml:space="preserve">). </w:t>
+      </w:r>
+      <w:proofErr w:type="spellStart"/>
+      <w:r>
+        <w:t>Configuration</w:t>
+      </w:r>
+      <w:proofErr w:type="spellEnd"/>
+      <w:r>
+        <w:t xml:space="preserve"> </w:t>
+      </w:r>
+      <w:proofErr w:type="spellStart"/>
+      <w:r>
+        <w:t>D</w:t>
+      </w:r>
+      <w:r>
+        <w:t>escriptor</w:t>
+      </w:r>
+      <w:proofErr w:type="spellEnd"/>
+      <w:r>
+        <w:t xml:space="preserve"> </w:t>
+      </w:r>
+      <w:r>
+        <w:t>zawiera również pole</w:t>
+      </w:r>
+      <w:r>
+        <w:t xml:space="preserve"> </w:t>
+      </w:r>
+      <w:r>
+        <w:t>określające jaka jest</w:t>
+      </w:r>
+      <w:r>
+        <w:t xml:space="preserve"> całkowita długość zestawu deskryptorów należących do tej konkretnej konfiguracji, dzięki czemu Host może pobrać kompletną strukturę opisującą dalsze deskryptory (interfejsy oraz </w:t>
+      </w:r>
+      <w:proofErr w:type="spellStart"/>
+      <w:r>
+        <w:t>endpointy</w:t>
+      </w:r>
+      <w:proofErr w:type="spellEnd"/>
+      <w:r>
+        <w:t xml:space="preserve">) [11]. </w:t>
+      </w:r>
+    </w:p>
+    <w:p>
+      <w:pPr>
+        <w:pStyle w:val="Tekstpodstawowyzwciciem"/>
+      </w:pPr>
+      <w:r>
+        <w:lastRenderedPageBreak/>
+        <w:t xml:space="preserve">Interface </w:t>
+      </w:r>
+      <w:proofErr w:type="spellStart"/>
+      <w:r>
+        <w:t>Descriptor</w:t>
+      </w:r>
+      <w:proofErr w:type="spellEnd"/>
+      <w:r>
+        <w:t>, czyli deskryptor interfejsu, opisuje</w:t>
+      </w:r>
+      <w:r>
+        <w:t xml:space="preserve"> daną logiczną funkcję urządzenia peryferyjnego w ramach wybranej konfiguracji. Do jego najważniejszych parametrów należą pola opisujące klasę, podklasę i protokół interfejsu, </w:t>
+      </w:r>
+      <w:r>
+        <w:t>na podstawie których Host dobiera odpowiedni sterownik klasy</w:t>
+      </w:r>
+      <w:r>
+        <w:t xml:space="preserve"> (</w:t>
+      </w:r>
+      <w:proofErr w:type="spellStart"/>
+      <w:r>
+        <w:t>class</w:t>
+      </w:r>
+      <w:proofErr w:type="spellEnd"/>
+      <w:r>
+        <w:t xml:space="preserve"> driver) [11]. Ma to bardzo duże znaczenie, ponieważ o ile protokół USB jest w stanie wykonać enumerację i zebrać informację o urządzeniu, to dopiero właściwie dobrany sterownik klasy pozwala realizować transmisję na </w:t>
+      </w:r>
+      <w:proofErr w:type="spellStart"/>
+      <w:r>
+        <w:t>endpointach</w:t>
+      </w:r>
+      <w:proofErr w:type="spellEnd"/>
+      <w:r>
+        <w:t xml:space="preserve"> oraz interpretować dane zgodnie ze specyfikacją danej klasy [1</w:t>
+      </w:r>
+      <w:r>
+        <w:t>1</w:t>
+      </w:r>
+      <w:r>
+        <w:t>][</w:t>
+      </w:r>
+      <w:r>
+        <w:t>12</w:t>
+      </w:r>
+      <w:r>
+        <w:t xml:space="preserve">]. Deskryptor interfejsu informuje także o ilości </w:t>
+      </w:r>
+      <w:proofErr w:type="spellStart"/>
+      <w:r>
+        <w:t>endpointów</w:t>
+      </w:r>
+      <w:proofErr w:type="spellEnd"/>
+      <w:r>
+        <w:t xml:space="preserve">, które są przypisane do konkretnego interfejsu [11]. </w:t>
+      </w:r>
+    </w:p>
+    <w:p>
+      <w:pPr>
+        <w:pStyle w:val="Tekstpodstawowyzwciciem"/>
+      </w:pPr>
+      <w:proofErr w:type="spellStart"/>
+      <w:r>
+        <w:t>Endpoint</w:t>
+      </w:r>
+      <w:proofErr w:type="spellEnd"/>
+      <w:r>
+        <w:t xml:space="preserve"> </w:t>
+      </w:r>
+      <w:proofErr w:type="spellStart"/>
+      <w:r>
+        <w:t>Descriptor</w:t>
+      </w:r>
+      <w:proofErr w:type="spellEnd"/>
+      <w:r>
+        <w:t xml:space="preserve">, nazywany deskryptorem </w:t>
+      </w:r>
+      <w:proofErr w:type="spellStart"/>
+      <w:r>
+        <w:t>endpointu</w:t>
+      </w:r>
+      <w:proofErr w:type="spellEnd"/>
+      <w:r>
+        <w:t xml:space="preserve">, opisuje nam pojedynczy logiczny kanał transmisji danych. Zawiera on wszystkie informacje potrzebne do wymiany danych, czyli adres </w:t>
+      </w:r>
+      <w:proofErr w:type="spellStart"/>
+      <w:r>
+        <w:t>endpointu</w:t>
+      </w:r>
+      <w:proofErr w:type="spellEnd"/>
+      <w:r>
+        <w:t>, kierunek obsługiwanej transmisji</w:t>
+      </w:r>
+      <w:r>
+        <w:t>,</w:t>
+      </w:r>
+      <w:r>
+        <w:t xml:space="preserve"> typ transferu (np. </w:t>
+      </w:r>
+      <w:proofErr w:type="spellStart"/>
+      <w:r>
+        <w:t>Bulk</w:t>
+      </w:r>
+      <w:proofErr w:type="spellEnd"/>
+      <w:r>
+        <w:t xml:space="preserve">, </w:t>
+      </w:r>
+      <w:proofErr w:type="spellStart"/>
+      <w:r>
+        <w:t>Interrupt</w:t>
+      </w:r>
+      <w:proofErr w:type="spellEnd"/>
+      <w:r>
+        <w:t xml:space="preserve">) oraz maksymalny rozmiar pakietu danych jaki potrafi obsłużyć. W przypadku niektórych typów transferu zawiera także informację o parametrach czasowych. </w:t>
+      </w:r>
+      <w:r>
+        <w:t>Na podstawie tych informacj</w:t>
+      </w:r>
+      <w:r>
+        <w:t xml:space="preserve">i </w:t>
+      </w:r>
+      <w:r>
+        <w:t xml:space="preserve">Host jest w stanie skonfigurować </w:t>
+      </w:r>
+      <w:proofErr w:type="spellStart"/>
+      <w:r>
+        <w:t>pipe</w:t>
+      </w:r>
+      <w:proofErr w:type="spellEnd"/>
+      <w:r>
+        <w:t xml:space="preserve">, czyli kanał komunikacyjny po swojej stronie oraz rozpocząć wymianę danych z urządzeniem [11]. </w:t>
+      </w:r>
+    </w:p>
+    <w:p>
+      <w:pPr>
+        <w:pStyle w:val="Tekstpodstawowyzwciciem"/>
+      </w:pPr>
+      <w:r>
+        <w:t xml:space="preserve">Poza obecnymi na „Rysunku 10.” </w:t>
+      </w:r>
+      <w:r>
+        <w:t>deskryptorami podstawowymi standard USB przewiduje również deskryptory dodatkowe</w:t>
+      </w:r>
+      <w:r>
+        <w:t xml:space="preserve"> </w:t>
+      </w:r>
+      <w:r>
+        <w:t>[11]</w:t>
+      </w:r>
+      <w:r>
+        <w:t>, między innymi</w:t>
+      </w:r>
+      <w:r>
+        <w:t>:</w:t>
+      </w:r>
+    </w:p>
+    <w:p>
+      <w:pPr>
+        <w:pStyle w:val="Tekstpodstawowyzwciciem"/>
+      </w:pPr>
+      <w:r>
+        <w:t xml:space="preserve">- String </w:t>
+      </w:r>
+      <w:proofErr w:type="spellStart"/>
+      <w:r>
+        <w:t>Descriptors</w:t>
+      </w:r>
+      <w:proofErr w:type="spellEnd"/>
+      <w:r>
+        <w:t>, które przenoszą informacj</w:t>
+      </w:r>
+      <w:r>
+        <w:t>e tekstowe, które niosą wartość dodaną dla użytkownika (np. nazwa w menedżerze urządzeń na komputerze) [11][12].</w:t>
+      </w:r>
+    </w:p>
+    <w:p>
+      <w:pPr>
+        <w:pStyle w:val="Tekstpodstawowyzwciciem"/>
+      </w:pPr>
+      <w:r>
+        <w:t>- Class-</w:t>
+      </w:r>
+      <w:proofErr w:type="spellStart"/>
+      <w:r>
+        <w:t>specific</w:t>
+      </w:r>
+      <w:proofErr w:type="spellEnd"/>
+      <w:r>
+        <w:t xml:space="preserve"> </w:t>
+      </w:r>
+      <w:proofErr w:type="spellStart"/>
+      <w:r>
+        <w:t>Desc</w:t>
+      </w:r>
+      <w:r>
+        <w:t>r</w:t>
+      </w:r>
+      <w:r>
+        <w:t>iptors</w:t>
+      </w:r>
+      <w:proofErr w:type="spellEnd"/>
+      <w:r>
+        <w:t>, które są deskryptorami sp</w:t>
+      </w:r>
+      <w:r>
+        <w:t>ecyficznymi dla klasy urządzenia. Są one wykorzystywane przez wybrane klasy czy też podklasy, takie jak np. Audio/MIDI, do opisu funkcji charakterystycznych dla danej klasy. Nie zawsze wymaganym jest ich obecność do zestawiania komunikacji, ale mogą one dostarczać dodatkowych informacji koniecznych do pełnej obsługi funkcji danej klasy/podklasy [11].</w:t>
+      </w:r>
+    </w:p>
+    <w:p>
+      <w:pPr>
+        <w:pStyle w:val="Tekstpodstawowyzwciciem"/>
+      </w:pPr>
     </w:p>
     <w:p>
       <w:pPr>
         <w:pStyle w:val="Nagwek2"/>
       </w:pPr>
-      <w:bookmarkStart w:id="30" w:name="_Toc217838761"/>
+      <w:bookmarkStart w:id="34" w:name="_Toc217863175"/>
       <w:r>
         <w:t>Typy transferów</w:t>
       </w:r>
-      <w:bookmarkEnd w:id="30"/>
+      <w:bookmarkEnd w:id="34"/>
+    </w:p>
+    <w:p>
+      <w:pPr>
+        <w:pStyle w:val="Tekstpodstawowyzwciciem"/>
+      </w:pPr>
+      <w:r>
+        <w:t xml:space="preserve">W standardzie USB definiujemy cztery podstawowe typy transferów danych: Control, </w:t>
+      </w:r>
+      <w:proofErr w:type="spellStart"/>
+      <w:r>
+        <w:t>Bulk</w:t>
+      </w:r>
+      <w:proofErr w:type="spellEnd"/>
+      <w:r>
+        <w:t xml:space="preserve">, </w:t>
+      </w:r>
+      <w:proofErr w:type="spellStart"/>
+      <w:r>
+        <w:t>Interrupt</w:t>
+      </w:r>
+      <w:proofErr w:type="spellEnd"/>
+      <w:r>
+        <w:t xml:space="preserve"> oraz </w:t>
+      </w:r>
+      <w:proofErr w:type="spellStart"/>
+      <w:r>
+        <w:t>Isochronous</w:t>
+      </w:r>
+      <w:proofErr w:type="spellEnd"/>
+      <w:r>
+        <w:t xml:space="preserve">. Każdy z nich ma inaczej określone parametry </w:t>
+      </w:r>
+      <w:r>
+        <w:lastRenderedPageBreak/>
+        <w:t>transmisji, do których zaliczamy: sposób planowania transmisji przez Hosta, poziom niezawodności (</w:t>
+      </w:r>
+      <w:r>
+        <w:t xml:space="preserve">kontrola poprawności danych CRC, potwierdzenia </w:t>
+      </w:r>
+      <w:r>
+        <w:t>i</w:t>
+      </w:r>
+      <w:r>
+        <w:t xml:space="preserve"> retransmisje</w:t>
+      </w:r>
+      <w:r>
+        <w:t xml:space="preserve">) </w:t>
+      </w:r>
+      <w:r>
+        <w:t xml:space="preserve">oraz </w:t>
+      </w:r>
+      <w:r>
+        <w:t>wymagania czasowe (takie jak gwarancja pasma czy opóźnienia) [11][12].</w:t>
+      </w:r>
+    </w:p>
+    <w:p>
+      <w:pPr>
+        <w:pStyle w:val="Tekstpodstawowyzwciciem"/>
+      </w:pPr>
+      <w:r>
+        <w:t>Transfer typu Control jest wykorzystywany głównie w procesie enu</w:t>
+      </w:r>
+      <w:r>
+        <w:t>meracji [11], więcej informacji można znaleźć w podnagłówku „3.4 Enumeracja”.</w:t>
+      </w:r>
+      <w:r>
+        <w:t xml:space="preserve"> </w:t>
+      </w:r>
+    </w:p>
+    <w:p>
+      <w:pPr>
+        <w:pStyle w:val="Tekstpodstawowyzwciciem"/>
+      </w:pPr>
+      <w:r>
+        <w:t xml:space="preserve">Najważniejszym dla proponowanego w pracy rozwiązania jest transfer typu </w:t>
+      </w:r>
+      <w:proofErr w:type="spellStart"/>
+      <w:r>
+        <w:t>Bulk</w:t>
+      </w:r>
+      <w:proofErr w:type="spellEnd"/>
+      <w:r>
+        <w:t xml:space="preserve">. Jest on wykorzystywany do przesyłania danych bez gwarancji czasowych (nie ma stałego czasu dostarczania), ponieważ jest on obsługiwany przez Hosta w ramach dostępnego czasu magistrali, dopiero po zrealizowaniu innych </w:t>
+      </w:r>
+      <w:r>
+        <w:t>transferów o wyższych wymaganiach czasowych</w:t>
+      </w:r>
+      <w:r>
+        <w:t xml:space="preserve">. Kluczową zaletą transferu typu </w:t>
+      </w:r>
+      <w:proofErr w:type="spellStart"/>
+      <w:r>
+        <w:t>Bulk</w:t>
+      </w:r>
+      <w:proofErr w:type="spellEnd"/>
+      <w:r>
+        <w:t xml:space="preserve"> jest wysoka niezawodność transmisji, która jest realizowana poprzez mechanizmy potwierdzeń, kontroli poprawności przesłanych danych CRC oraz retransmisji w przypadku wykrycia błędów [11]. W związku z tym jest on najczęściej używany w zastosowaniach, gdzie ważniejsza jest poprawność przesyłanych danych, a nie gwarancja czasowa ich przesłania. W trybie Full </w:t>
+      </w:r>
+      <w:proofErr w:type="spellStart"/>
+      <w:r>
+        <w:t>Speed</w:t>
+      </w:r>
+      <w:proofErr w:type="spellEnd"/>
+      <w:r>
+        <w:t xml:space="preserve"> bardzo często spotykanym rozmiarem pakietu dla </w:t>
+      </w:r>
+      <w:proofErr w:type="spellStart"/>
+      <w:r>
+        <w:t>endpointów</w:t>
+      </w:r>
+      <w:proofErr w:type="spellEnd"/>
+      <w:r>
+        <w:t xml:space="preserve"> tego typu są 64 bajty [11][13].</w:t>
+      </w:r>
+      <w:r>
+        <w:t xml:space="preserve"> Przykładem urządze</w:t>
+      </w:r>
+      <w:r>
+        <w:t>ń</w:t>
+      </w:r>
+      <w:r>
+        <w:t xml:space="preserve"> peryferyjnego wykorzystującego ten typ transmisji </w:t>
+      </w:r>
+      <w:r>
+        <w:t xml:space="preserve">są </w:t>
+      </w:r>
+      <w:r>
+        <w:t>pamięci masowe klasy USB Mass Storage</w:t>
+      </w:r>
+      <w:r>
+        <w:t xml:space="preserve">, takie jak np. </w:t>
+      </w:r>
+      <w:proofErr w:type="spellStart"/>
+      <w:r>
+        <w:t>pendrive’y</w:t>
+      </w:r>
+      <w:proofErr w:type="spellEnd"/>
+      <w:r>
+        <w:t>.</w:t>
+      </w:r>
+    </w:p>
+    <w:p>
+      <w:pPr>
+        <w:pStyle w:val="Tekstpodstawowyzwciciem"/>
+      </w:pPr>
+      <w:r>
+        <w:t xml:space="preserve">Kolejnym typem transferu jest </w:t>
+      </w:r>
+      <w:proofErr w:type="spellStart"/>
+      <w:r>
+        <w:t>Interrupt</w:t>
+      </w:r>
+      <w:proofErr w:type="spellEnd"/>
+      <w:r>
+        <w:t xml:space="preserve"> Transfer, który jest przeznaczony do cyklicznego przesyłania niewielkich porcji danych, które zwykle powinny być dostarczone jak najszybciej [11], </w:t>
+      </w:r>
+      <w:r>
+        <w:t>typowym przykładem są urządzenia</w:t>
+      </w:r>
+      <w:r>
+        <w:t xml:space="preserve"> klasy HID, czyli  między innymi klawiatury i myszki. Host planuje z określonym, zazwyczaj cyklicznym interwałem, odpytania urządzeń wykorzystujących ten typ transferu co zapewnia przewidywalność czasową. </w:t>
+      </w:r>
+      <w:proofErr w:type="spellStart"/>
+      <w:r>
+        <w:t>Interrupt</w:t>
+      </w:r>
+      <w:proofErr w:type="spellEnd"/>
+      <w:r>
+        <w:t xml:space="preserve"> Transfer jednocześnie zachowuje niezawodność transmisji, dzięki wykorzystaniu mechanizmów potwierdzeń oraz retransmisji [11].</w:t>
+      </w:r>
+    </w:p>
+    <w:p>
+      <w:pPr>
+        <w:pStyle w:val="Tekstpodstawowyzwciciem"/>
+      </w:pPr>
+      <w:r>
+        <w:t xml:space="preserve">Ostatnim typem transferu jest </w:t>
+      </w:r>
+      <w:proofErr w:type="spellStart"/>
+      <w:r>
+        <w:t>Isochronous</w:t>
+      </w:r>
+      <w:proofErr w:type="spellEnd"/>
+      <w:r>
+        <w:t xml:space="preserve"> Transfer, który jest stosowany w transmisjach strumieniujących dane w czasie rzeczywistym, takich jak np. audio czy wideo. W przypadku tego transferu Host przydziela konkretne, stałe pasmo w harmonogramie, co ma na celu zapewnienie stałego przepływu danych oraz ograniczenie opóźnień. W </w:t>
+      </w:r>
+      <w:proofErr w:type="spellStart"/>
+      <w:r>
+        <w:t>Isochronous</w:t>
+      </w:r>
+      <w:proofErr w:type="spellEnd"/>
+      <w:r>
+        <w:t xml:space="preserve"> Transfer nie robimy retransmisji w przypadku błędów, gdyż w przypadku takiej transmisji ważniejsze jest utrzymanie ciągłości danych – w związku z tym ubytki danych są akceptowalne [11].</w:t>
+      </w:r>
+    </w:p>
+    <w:p>
+      <w:pPr>
+        <w:pStyle w:val="Tekstpodstawowyzwciciem"/>
+      </w:pPr>
+      <w:r>
+        <w:lastRenderedPageBreak/>
+        <w:t xml:space="preserve">W </w:t>
+      </w:r>
+      <w:r>
+        <w:t xml:space="preserve">proponowanym w tej pracy rozwiązaniu zdecydowano się na realizację odbioru danych z elektronicznego instrumentu klawiszowego z wykorzystaniem </w:t>
+      </w:r>
+      <w:proofErr w:type="spellStart"/>
+      <w:r>
+        <w:t>endpointu</w:t>
+      </w:r>
+      <w:proofErr w:type="spellEnd"/>
+      <w:r>
+        <w:t xml:space="preserve"> typu </w:t>
+      </w:r>
+      <w:proofErr w:type="spellStart"/>
+      <w:r>
+        <w:t>Bulk</w:t>
+      </w:r>
+      <w:proofErr w:type="spellEnd"/>
+      <w:r>
+        <w:t xml:space="preserve"> IN, dzięki czemu zachowano poprawność przesyłanych zdarzeń MIDI oraz uzyskano prostszą integrację z implementacją Hosta po stronie aplikacyjnej mikrokontrolera. </w:t>
+      </w:r>
+      <w:r>
+        <w:t>Brak gwarancji czasowej nie stanowi ograniczenia w tym zastosowaniu, ponieważ opóźnienia rzędu pojedynczych ramek są akceptowalne dla zdarzeń MIDI, a Host</w:t>
+      </w:r>
+      <w:r>
+        <w:t xml:space="preserve"> obsługuje tylko jedno urządzenie peryferyjne.</w:t>
+      </w:r>
     </w:p>
     <w:p>
       <w:pPr>
@@ -6682,21 +7556,21 @@
         <w:lastRenderedPageBreak/>
         <w:br/>
       </w:r>
-      <w:bookmarkStart w:id="31" w:name="_Toc217838762"/>
+      <w:bookmarkStart w:id="35" w:name="_Toc217863176"/>
       <w:r>
         <w:t>Połączenie standardów: USB-MIDI</w:t>
       </w:r>
-      <w:bookmarkEnd w:id="31"/>
+      <w:bookmarkEnd w:id="35"/>
     </w:p>
     <w:p>
       <w:pPr>
         <w:pStyle w:val="Nagwek2"/>
       </w:pPr>
-      <w:bookmarkStart w:id="32" w:name="_Toc217838763"/>
+      <w:bookmarkStart w:id="36" w:name="_Toc217863177"/>
       <w:r>
         <w:t>Umieszczenie MIDI w standardzie USB (pod Audio Class)</w:t>
       </w:r>
-      <w:bookmarkEnd w:id="32"/>
+      <w:bookmarkEnd w:id="36"/>
     </w:p>
     <w:p>
       <w:pPr>
@@ -6710,7 +7584,7 @@
           <w:lang w:val="en-US"/>
         </w:rPr>
       </w:pPr>
-      <w:bookmarkStart w:id="33" w:name="_Toc217838764"/>
+      <w:bookmarkStart w:id="37" w:name="_Toc217863178"/>
       <w:r>
         <w:rPr>
           <w:lang w:val="en-US"/>
@@ -6737,7 +7611,7 @@
         </w:rPr>
         <w:t>t</w:t>
       </w:r>
-      <w:bookmarkEnd w:id="33"/>
+      <w:bookmarkEnd w:id="37"/>
     </w:p>
     <w:p>
       <w:pPr>
@@ -6754,7 +7628,7 @@
           <w:lang w:val="en-US"/>
         </w:rPr>
       </w:pPr>
-      <w:bookmarkStart w:id="34" w:name="_Toc217838765"/>
+      <w:bookmarkStart w:id="38" w:name="_Toc217863179"/>
       <w:proofErr w:type="spellStart"/>
       <w:r>
         <w:rPr>
@@ -6769,7 +7643,7 @@
         </w:rPr>
         <w:t xml:space="preserve"> w USB-MIDI</w:t>
       </w:r>
-      <w:bookmarkEnd w:id="34"/>
+      <w:bookmarkEnd w:id="38"/>
     </w:p>
     <w:p>
       <w:pPr>
@@ -6783,32 +7657,32 @@
       <w:pPr>
         <w:pStyle w:val="Nagwek2"/>
       </w:pPr>
-      <w:bookmarkStart w:id="35" w:name="_Toc217838766"/>
+      <w:bookmarkStart w:id="39" w:name="_Toc217863180"/>
       <w:r>
         <w:t>Co z tego czyta a</w:t>
       </w:r>
       <w:r>
         <w:t>plikacja?</w:t>
       </w:r>
-      <w:bookmarkEnd w:id="35"/>
+      <w:bookmarkEnd w:id="39"/>
     </w:p>
     <w:p>
       <w:pPr>
         <w:pStyle w:val="Nagwek1"/>
       </w:pPr>
-      <w:bookmarkStart w:id="36" w:name="_Toc65426908"/>
-      <w:bookmarkStart w:id="37" w:name="_Toc65427141"/>
+      <w:bookmarkStart w:id="40" w:name="_Toc65426908"/>
+      <w:bookmarkStart w:id="41" w:name="_Toc65427141"/>
       <w:r>
         <w:lastRenderedPageBreak/>
         <w:br/>
       </w:r>
-      <w:bookmarkStart w:id="38" w:name="_Toc217838767"/>
+      <w:bookmarkStart w:id="42" w:name="_Toc217863181"/>
       <w:r>
         <w:t>Część praktyczna</w:t>
       </w:r>
-      <w:bookmarkEnd w:id="36"/>
-      <w:bookmarkEnd w:id="37"/>
-      <w:bookmarkEnd w:id="38"/>
+      <w:bookmarkEnd w:id="40"/>
+      <w:bookmarkEnd w:id="41"/>
+      <w:bookmarkEnd w:id="42"/>
     </w:p>
     <w:p>
       <w:pPr>
@@ -6927,16 +7801,16 @@
           <w:numId w:val="0"/>
         </w:numPr>
       </w:pPr>
-      <w:bookmarkStart w:id="39" w:name="_Toc65426909"/>
-      <w:bookmarkStart w:id="40" w:name="_Toc65427142"/>
-      <w:bookmarkStart w:id="41" w:name="_Toc217838768"/>
+      <w:bookmarkStart w:id="43" w:name="_Toc65426909"/>
+      <w:bookmarkStart w:id="44" w:name="_Toc65427142"/>
+      <w:bookmarkStart w:id="45" w:name="_Toc217863182"/>
       <w:r>
         <w:lastRenderedPageBreak/>
         <w:t>Podsumowanie i wnioski</w:t>
       </w:r>
-      <w:bookmarkEnd w:id="39"/>
-      <w:bookmarkEnd w:id="40"/>
-      <w:bookmarkEnd w:id="41"/>
+      <w:bookmarkEnd w:id="43"/>
+      <w:bookmarkEnd w:id="44"/>
+      <w:bookmarkEnd w:id="45"/>
     </w:p>
     <w:p>
       <w:pPr>
@@ -6981,15 +7855,15 @@
           <w:numId w:val="0"/>
         </w:numPr>
       </w:pPr>
-      <w:bookmarkStart w:id="42" w:name="_Ref97827699"/>
-      <w:bookmarkStart w:id="43" w:name="_Toc217838769"/>
+      <w:bookmarkStart w:id="46" w:name="_Ref97827699"/>
+      <w:bookmarkStart w:id="47" w:name="_Toc217863183"/>
       <w:bookmarkEnd w:id="4"/>
       <w:r>
         <w:lastRenderedPageBreak/>
         <w:t>Bibliografia</w:t>
       </w:r>
-      <w:bookmarkEnd w:id="42"/>
-      <w:bookmarkEnd w:id="43"/>
+      <w:bookmarkEnd w:id="46"/>
+      <w:bookmarkEnd w:id="47"/>
     </w:p>
     <w:p>
       <w:pPr>
@@ -6998,14 +7872,14 @@
           <w:lang w:val="en-US"/>
         </w:rPr>
       </w:pPr>
-      <w:bookmarkStart w:id="44" w:name="Lit_np_ksiazka"/>
+      <w:bookmarkStart w:id="48" w:name="Lit_np_ksiazka"/>
       <w:r>
         <w:rPr>
           <w:lang w:val="en-US"/>
         </w:rPr>
         <w:t xml:space="preserve">MIDI Association, </w:t>
       </w:r>
-      <w:hyperlink r:id="rId26" w:history="1">
+      <w:hyperlink r:id="rId27" w:history="1">
         <w:r>
           <w:rPr>
             <w:rStyle w:val="Hipercze"/>
@@ -7020,7 +7894,7 @@
         </w:rPr>
         <w:t xml:space="preserve">, </w:t>
       </w:r>
-      <w:hyperlink r:id="rId27" w:history="1">
+      <w:hyperlink r:id="rId28" w:history="1">
         <w:r>
           <w:rPr>
             <w:rStyle w:val="Hipercze"/>
@@ -7084,7 +7958,7 @@
         </w:rPr>
         <w:t xml:space="preserve">MIDI Association, </w:t>
       </w:r>
-      <w:hyperlink r:id="rId28" w:history="1">
+      <w:hyperlink r:id="rId29" w:history="1">
         <w:r>
           <w:rPr>
             <w:rStyle w:val="Hipercze"/>
@@ -7099,7 +7973,7 @@
         </w:rPr>
         <w:t xml:space="preserve">, </w:t>
       </w:r>
-      <w:hyperlink r:id="rId29" w:history="1">
+      <w:hyperlink r:id="rId30" w:history="1">
         <w:r>
           <w:rPr>
             <w:rStyle w:val="Hipercze"/>
@@ -7164,7 +8038,7 @@
         </w:rPr>
         <w:t xml:space="preserve">MIDI Association, </w:t>
       </w:r>
-      <w:hyperlink r:id="rId30" w:history="1">
+      <w:hyperlink r:id="rId31" w:history="1">
         <w:r>
           <w:rPr>
             <w:rStyle w:val="Hipercze"/>
@@ -7185,7 +8059,7 @@
         </w:rPr>
         <w:br/>
       </w:r>
-      <w:hyperlink r:id="rId31" w:history="1">
+      <w:hyperlink r:id="rId32" w:history="1">
         <w:r>
           <w:rPr>
             <w:rStyle w:val="Hipercze"/>
@@ -7249,7 +8123,7 @@
         </w:rPr>
         <w:t xml:space="preserve">MIDI Association, </w:t>
       </w:r>
-      <w:hyperlink r:id="rId32" w:history="1">
+      <w:hyperlink r:id="rId33" w:history="1">
         <w:r>
           <w:rPr>
             <w:rStyle w:val="Hipercze"/>
@@ -7270,7 +8144,7 @@
         </w:rPr>
         <w:br/>
       </w:r>
-      <w:hyperlink r:id="rId33" w:history="1">
+      <w:hyperlink r:id="rId34" w:history="1">
         <w:r>
           <w:rPr>
             <w:rStyle w:val="Hipercze"/>
@@ -7348,7 +8222,7 @@
         </w:rPr>
         <w:t xml:space="preserve">, </w:t>
       </w:r>
-      <w:hyperlink r:id="rId34" w:history="1">
+      <w:hyperlink r:id="rId35" w:history="1">
         <w:r>
           <w:rPr>
             <w:rStyle w:val="Hipercze"/>
@@ -7369,7 +8243,7 @@
         </w:rPr>
         <w:br/>
       </w:r>
-      <w:hyperlink r:id="rId35" w:history="1">
+      <w:hyperlink r:id="rId36" w:history="1">
         <w:r>
           <w:rPr>
             <w:rStyle w:val="Hipercze"/>
@@ -7441,7 +8315,7 @@
       <w:r>
         <w:t xml:space="preserve">, </w:t>
       </w:r>
-      <w:hyperlink r:id="rId36" w:history="1">
+      <w:hyperlink r:id="rId37" w:history="1">
         <w:r>
           <w:rPr>
             <w:rStyle w:val="Hipercze"/>
@@ -7489,7 +8363,7 @@
       <w:r>
         <w:t xml:space="preserve">, </w:t>
       </w:r>
-      <w:hyperlink r:id="rId37" w:history="1">
+      <w:hyperlink r:id="rId38" w:history="1">
         <w:r>
           <w:rPr>
             <w:rStyle w:val="Hipercze"/>
@@ -7526,7 +8400,7 @@
       <w:r>
         <w:t xml:space="preserve">Oficjalna strona CASIO, </w:t>
       </w:r>
-      <w:hyperlink r:id="rId38" w:history="1">
+      <w:hyperlink r:id="rId39" w:history="1">
         <w:r>
           <w:rPr>
             <w:rStyle w:val="Hipercze"/>
@@ -7552,7 +8426,7 @@
       <w:r>
         <w:br/>
       </w:r>
-      <w:hyperlink r:id="rId39" w:history="1">
+      <w:hyperlink r:id="rId40" w:history="1">
         <w:r>
           <w:rPr>
             <w:rStyle w:val="Hipercze"/>
@@ -7583,7 +8457,7 @@
       <w:r>
         <w:t xml:space="preserve"> Play, </w:t>
       </w:r>
-      <w:hyperlink r:id="rId40" w:history="1">
+      <w:hyperlink r:id="rId41" w:history="1">
         <w:r>
           <w:rPr>
             <w:rStyle w:val="Hipercze"/>
@@ -7620,7 +8494,7 @@
         </w:rPr>
         <w:t xml:space="preserve"> USB 2.0, </w:t>
       </w:r>
-      <w:hyperlink r:id="rId41" w:history="1">
+      <w:hyperlink r:id="rId42" w:history="1">
         <w:r>
           <w:rPr>
             <w:rStyle w:val="Hipercze"/>
@@ -7641,7 +8515,7 @@
         </w:rPr>
         <w:br/>
       </w:r>
-      <w:hyperlink r:id="rId42" w:history="1">
+      <w:hyperlink r:id="rId43" w:history="1">
         <w:r>
           <w:rPr>
             <w:rStyle w:val="Hipercze"/>
@@ -7723,7 +8597,7 @@
         </w:rPr>
         <w:br/>
       </w:r>
-      <w:hyperlink r:id="rId43" w:history="1">
+      <w:hyperlink r:id="rId44" w:history="1">
         <w:r>
           <w:rPr>
             <w:rStyle w:val="Hipercze"/>
@@ -7787,7 +8661,7 @@
         </w:rPr>
         <w:t xml:space="preserve">STM32Cube USB host library, </w:t>
       </w:r>
-      <w:hyperlink r:id="rId44" w:history="1">
+      <w:hyperlink r:id="rId45" w:history="1">
         <w:r>
           <w:rPr>
             <w:rStyle w:val="Hipercze"/>
@@ -7808,7 +8682,7 @@
         </w:rPr>
         <w:br/>
       </w:r>
-      <w:hyperlink r:id="rId45" w:history="1">
+      <w:hyperlink r:id="rId46" w:history="1">
         <w:r>
           <w:rPr>
             <w:rStyle w:val="Hipercze"/>
@@ -7867,10 +8741,10 @@
           <w:numId w:val="0"/>
         </w:numPr>
       </w:pPr>
-      <w:bookmarkStart w:id="45" w:name="_Toc65426911"/>
-      <w:bookmarkStart w:id="46" w:name="_Toc65427144"/>
-      <w:bookmarkStart w:id="47" w:name="_Toc217838770"/>
-      <w:bookmarkEnd w:id="44"/>
+      <w:bookmarkStart w:id="49" w:name="_Toc65426911"/>
+      <w:bookmarkStart w:id="50" w:name="_Toc65427144"/>
+      <w:bookmarkStart w:id="51" w:name="_Toc217863184"/>
+      <w:bookmarkEnd w:id="48"/>
       <w:r>
         <w:rPr>
           <w:snapToGrid w:val="0"/>
@@ -7879,8 +8753,8 @@
         <w:lastRenderedPageBreak/>
         <w:t>Dodatek A</w:t>
       </w:r>
-      <w:bookmarkEnd w:id="45"/>
-      <w:bookmarkEnd w:id="46"/>
+      <w:bookmarkEnd w:id="49"/>
+      <w:bookmarkEnd w:id="50"/>
       <w:r>
         <w:rPr>
           <w:snapToGrid w:val="0"/>
@@ -7900,7 +8774,7 @@
       <w:r>
         <w:t>programu komputerowego</w:t>
       </w:r>
-      <w:bookmarkEnd w:id="47"/>
+      <w:bookmarkEnd w:id="51"/>
     </w:p>
     <w:p>
       <w:pPr>
@@ -12106,448 +12980,16 @@
           <w:numId w:val="0"/>
         </w:numPr>
       </w:pPr>
-      <w:bookmarkStart w:id="48" w:name="_Toc65426912"/>
-      <w:bookmarkStart w:id="49" w:name="_Toc65427145"/>
-      <w:bookmarkStart w:id="50" w:name="_Toc217838771"/>
+      <w:bookmarkStart w:id="52" w:name="_Toc65426912"/>
+      <w:bookmarkStart w:id="53" w:name="_Toc65427145"/>
+      <w:bookmarkStart w:id="54" w:name="_Toc217863185"/>
       <w:r>
         <w:lastRenderedPageBreak/>
         <w:t>Spis ilustracji</w:t>
       </w:r>
-      <w:bookmarkEnd w:id="48"/>
-      <w:bookmarkEnd w:id="49"/>
-      <w:bookmarkEnd w:id="50"/>
-    </w:p>
-    <w:p>
-      <w:pPr>
-        <w:pStyle w:val="Spistreci1"/>
-        <w:tabs>
-          <w:tab w:val="left" w:pos="960"/>
-          <w:tab w:val="right" w:leader="dot" w:pos="8493"/>
-        </w:tabs>
-        <w:rPr>
-          <w:b w:val="0"/>
-          <w:bCs w:val="0"/>
-          <w:caps w:val="0"/>
-          <w:noProof/>
-          <w:sz w:val="24"/>
-          <w:szCs w:val="24"/>
-        </w:rPr>
-      </w:pPr>
-      <w:r>
-        <w:fldChar w:fldCharType="begin"/>
-      </w:r>
-      <w:r>
-        <w:instrText xml:space="preserve"> TOC \t PodpisPodRysunkiem \* MERGEFORMAT </w:instrText>
-      </w:r>
-      <w:r>
-        <w:fldChar w:fldCharType="separate"/>
-      </w:r>
-      <w:r>
-        <w:rPr>
-          <w:noProof/>
-          <w:szCs w:val="22"/>
-        </w:rPr>
-        <w:t>Rys. 1</w:t>
-      </w:r>
-      <w:r>
-        <w:rPr>
-          <w:b w:val="0"/>
-          <w:bCs w:val="0"/>
-          <w:caps w:val="0"/>
-          <w:noProof/>
-          <w:sz w:val="24"/>
-          <w:szCs w:val="24"/>
-        </w:rPr>
-        <w:tab/>
-      </w:r>
-      <w:r>
-        <w:rPr>
-          <w:noProof/>
-          <w:szCs w:val="22"/>
-        </w:rPr>
-        <w:t>Sugerowana konfiguracja grupy opcji „Widok”</w:t>
-      </w:r>
-      <w:r>
-        <w:rPr>
-          <w:noProof/>
-        </w:rPr>
-        <w:tab/>
-      </w:r>
-      <w:r>
-        <w:rPr>
-          <w:noProof/>
-        </w:rPr>
-        <w:fldChar w:fldCharType="begin"/>
-      </w:r>
-      <w:r>
-        <w:rPr>
-          <w:noProof/>
-        </w:rPr>
-        <w:instrText xml:space="preserve"> PAGEREF _Toc272067506 \h </w:instrText>
-      </w:r>
-      <w:r>
-        <w:rPr>
-          <w:noProof/>
-        </w:rPr>
-      </w:r>
-      <w:r>
-        <w:rPr>
-          <w:noProof/>
-        </w:rPr>
-        <w:fldChar w:fldCharType="separate"/>
-      </w:r>
-      <w:r>
-        <w:rPr>
-          <w:noProof/>
-        </w:rPr>
-        <w:t>10</w:t>
-      </w:r>
-      <w:r>
-        <w:rPr>
-          <w:noProof/>
-        </w:rPr>
-        <w:fldChar w:fldCharType="end"/>
-      </w:r>
-    </w:p>
-    <w:p>
-      <w:pPr>
-        <w:pStyle w:val="Spistreci1"/>
-        <w:tabs>
-          <w:tab w:val="left" w:pos="960"/>
-          <w:tab w:val="right" w:leader="dot" w:pos="8493"/>
-        </w:tabs>
-        <w:rPr>
-          <w:b w:val="0"/>
-          <w:bCs w:val="0"/>
-          <w:caps w:val="0"/>
-          <w:noProof/>
-          <w:sz w:val="24"/>
-          <w:szCs w:val="24"/>
-        </w:rPr>
-      </w:pPr>
-      <w:r>
-        <w:rPr>
-          <w:noProof/>
-          <w:szCs w:val="22"/>
-        </w:rPr>
-        <w:t>Rys. 2</w:t>
-      </w:r>
-      <w:r>
-        <w:rPr>
-          <w:b w:val="0"/>
-          <w:bCs w:val="0"/>
-          <w:caps w:val="0"/>
-          <w:noProof/>
-          <w:sz w:val="24"/>
-          <w:szCs w:val="24"/>
-        </w:rPr>
-        <w:tab/>
-      </w:r>
-      <w:r>
-        <w:rPr>
-          <w:noProof/>
-          <w:szCs w:val="22"/>
-        </w:rPr>
-        <w:t>Sugerowana konfiguracja grupy opcji „Zapisywanie”</w:t>
-      </w:r>
-      <w:r>
-        <w:rPr>
-          <w:noProof/>
-        </w:rPr>
-        <w:tab/>
-      </w:r>
-      <w:r>
-        <w:rPr>
-          <w:noProof/>
-        </w:rPr>
-        <w:fldChar w:fldCharType="begin"/>
-      </w:r>
-      <w:r>
-        <w:rPr>
-          <w:noProof/>
-        </w:rPr>
-        <w:instrText xml:space="preserve"> PAGEREF _Toc272067507 \h </w:instrText>
-      </w:r>
-      <w:r>
-        <w:rPr>
-          <w:noProof/>
-        </w:rPr>
-      </w:r>
-      <w:r>
-        <w:rPr>
-          <w:noProof/>
-        </w:rPr>
-        <w:fldChar w:fldCharType="separate"/>
-      </w:r>
-      <w:r>
-        <w:rPr>
-          <w:noProof/>
-        </w:rPr>
-        <w:t>10</w:t>
-      </w:r>
-      <w:r>
-        <w:rPr>
-          <w:noProof/>
-        </w:rPr>
-        <w:fldChar w:fldCharType="end"/>
-      </w:r>
-    </w:p>
-    <w:p>
-      <w:pPr>
-        <w:pStyle w:val="Spistreci1"/>
-        <w:tabs>
-          <w:tab w:val="left" w:pos="960"/>
-          <w:tab w:val="right" w:leader="dot" w:pos="8493"/>
-        </w:tabs>
-        <w:rPr>
-          <w:b w:val="0"/>
-          <w:bCs w:val="0"/>
-          <w:caps w:val="0"/>
-          <w:noProof/>
-          <w:sz w:val="24"/>
-          <w:szCs w:val="24"/>
-        </w:rPr>
-      </w:pPr>
-      <w:r>
-        <w:rPr>
-          <w:noProof/>
-          <w:szCs w:val="22"/>
-        </w:rPr>
-        <w:t>Rys. 3</w:t>
-      </w:r>
-      <w:r>
-        <w:rPr>
-          <w:b w:val="0"/>
-          <w:bCs w:val="0"/>
-          <w:caps w:val="0"/>
-          <w:noProof/>
-          <w:sz w:val="24"/>
-          <w:szCs w:val="24"/>
-        </w:rPr>
-        <w:tab/>
-      </w:r>
-      <w:r>
-        <w:rPr>
-          <w:noProof/>
-          <w:szCs w:val="22"/>
-        </w:rPr>
-        <w:t>Przykładowy rysunek</w:t>
-      </w:r>
-      <w:r>
-        <w:rPr>
-          <w:noProof/>
-        </w:rPr>
-        <w:tab/>
-      </w:r>
-      <w:r>
-        <w:rPr>
-          <w:noProof/>
-        </w:rPr>
-        <w:fldChar w:fldCharType="begin"/>
-      </w:r>
-      <w:r>
-        <w:rPr>
-          <w:noProof/>
-        </w:rPr>
-        <w:instrText xml:space="preserve"> PAGEREF _Toc272067508 \h </w:instrText>
-      </w:r>
-      <w:r>
-        <w:rPr>
-          <w:noProof/>
-        </w:rPr>
-      </w:r>
-      <w:r>
-        <w:rPr>
-          <w:noProof/>
-        </w:rPr>
-        <w:fldChar w:fldCharType="separate"/>
-      </w:r>
-      <w:r>
-        <w:rPr>
-          <w:noProof/>
-        </w:rPr>
-        <w:t>13</w:t>
-      </w:r>
-      <w:r>
-        <w:rPr>
-          <w:noProof/>
-        </w:rPr>
-        <w:fldChar w:fldCharType="end"/>
-      </w:r>
-    </w:p>
-    <w:p>
-      <w:pPr>
-        <w:pStyle w:val="Spistreci1"/>
-        <w:tabs>
-          <w:tab w:val="left" w:pos="960"/>
-          <w:tab w:val="right" w:leader="dot" w:pos="8493"/>
-        </w:tabs>
-        <w:rPr>
-          <w:b w:val="0"/>
-          <w:bCs w:val="0"/>
-          <w:caps w:val="0"/>
-          <w:noProof/>
-          <w:sz w:val="24"/>
-          <w:szCs w:val="24"/>
-        </w:rPr>
-      </w:pPr>
-      <w:r>
-        <w:rPr>
-          <w:noProof/>
-          <w:szCs w:val="22"/>
-        </w:rPr>
-        <w:t>Rys. 4</w:t>
-      </w:r>
-      <w:r>
-        <w:rPr>
-          <w:b w:val="0"/>
-          <w:bCs w:val="0"/>
-          <w:caps w:val="0"/>
-          <w:noProof/>
-          <w:sz w:val="24"/>
-          <w:szCs w:val="24"/>
-        </w:rPr>
-        <w:tab/>
-      </w:r>
-      <w:r>
-        <w:rPr>
-          <w:noProof/>
-          <w:szCs w:val="22"/>
-        </w:rPr>
-        <w:t>Jak wstawiać odsyłacze do literatury</w:t>
-      </w:r>
-      <w:r>
-        <w:rPr>
-          <w:noProof/>
-        </w:rPr>
-        <w:tab/>
-      </w:r>
-      <w:r>
-        <w:rPr>
-          <w:noProof/>
-        </w:rPr>
-        <w:fldChar w:fldCharType="begin"/>
-      </w:r>
-      <w:r>
-        <w:rPr>
-          <w:noProof/>
-        </w:rPr>
-        <w:instrText xml:space="preserve"> PAGEREF _Toc272067509 \h </w:instrText>
-      </w:r>
-      <w:r>
-        <w:rPr>
-          <w:noProof/>
-        </w:rPr>
-      </w:r>
-      <w:r>
-        <w:rPr>
-          <w:noProof/>
-        </w:rPr>
-        <w:fldChar w:fldCharType="separate"/>
-      </w:r>
-      <w:r>
-        <w:rPr>
-          <w:noProof/>
-        </w:rPr>
-        <w:t>14</w:t>
-      </w:r>
-      <w:r>
-        <w:rPr>
-          <w:noProof/>
-        </w:rPr>
-        <w:fldChar w:fldCharType="end"/>
-      </w:r>
-    </w:p>
-    <w:p>
-      <w:pPr>
-        <w:pStyle w:val="Spistreci1"/>
-        <w:tabs>
-          <w:tab w:val="left" w:pos="960"/>
-          <w:tab w:val="right" w:leader="dot" w:pos="8493"/>
-        </w:tabs>
-        <w:rPr>
-          <w:b w:val="0"/>
-          <w:bCs w:val="0"/>
-          <w:caps w:val="0"/>
-          <w:noProof/>
-          <w:sz w:val="24"/>
-          <w:szCs w:val="24"/>
-        </w:rPr>
-      </w:pPr>
-      <w:r>
-        <w:rPr>
-          <w:noProof/>
-          <w:szCs w:val="22"/>
-        </w:rPr>
-        <w:t>Rys. 5</w:t>
-      </w:r>
-      <w:r>
-        <w:rPr>
-          <w:b w:val="0"/>
-          <w:bCs w:val="0"/>
-          <w:caps w:val="0"/>
-          <w:noProof/>
-          <w:sz w:val="24"/>
-          <w:szCs w:val="24"/>
-        </w:rPr>
-        <w:tab/>
-      </w:r>
-      <w:r>
-        <w:rPr>
-          <w:noProof/>
-          <w:szCs w:val="22"/>
-        </w:rPr>
-        <w:t>Przykład poprawnego opisu płyty CD/DVD</w:t>
-      </w:r>
-      <w:r>
-        <w:rPr>
-          <w:noProof/>
-        </w:rPr>
-        <w:tab/>
-      </w:r>
-      <w:r>
-        <w:rPr>
-          <w:noProof/>
-        </w:rPr>
-        <w:fldChar w:fldCharType="begin"/>
-      </w:r>
-      <w:r>
-        <w:rPr>
-          <w:noProof/>
-        </w:rPr>
-        <w:instrText xml:space="preserve"> PAGEREF _Toc272067510 \h </w:instrText>
-      </w:r>
-      <w:r>
-        <w:rPr>
-          <w:noProof/>
-        </w:rPr>
-      </w:r>
-      <w:r>
-        <w:rPr>
-          <w:noProof/>
-        </w:rPr>
-        <w:fldChar w:fldCharType="separate"/>
-      </w:r>
-      <w:r>
-        <w:rPr>
-          <w:noProof/>
-        </w:rPr>
-        <w:t>15</w:t>
-      </w:r>
-      <w:r>
-        <w:rPr>
-          <w:noProof/>
-        </w:rPr>
-        <w:fldChar w:fldCharType="end"/>
-      </w:r>
-    </w:p>
-    <w:p>
-      <w:pPr>
-        <w:pStyle w:val="Tekstpodstawowy"/>
-      </w:pPr>
-      <w:r>
-        <w:fldChar w:fldCharType="end"/>
-      </w:r>
+      <w:bookmarkEnd w:id="52"/>
+      <w:bookmarkEnd w:id="53"/>
+      <w:bookmarkEnd w:id="54"/>
     </w:p>
     <w:p>
       <w:pPr>
@@ -12573,7 +13015,7 @@
       <w:r>
         <w:fldChar w:fldCharType="separate"/>
       </w:r>
-      <w:hyperlink w:anchor="_Toc217244014" w:history="1">
+      <w:hyperlink w:anchor="_Toc217856101" w:history="1">
         <w:r>
           <w:rPr>
             <w:rStyle w:val="Hipercze"/>
@@ -12609,7 +13051,7 @@
             <w:noProof/>
             <w:webHidden/>
           </w:rPr>
-          <w:instrText xml:space="preserve"> PAGEREF _Toc217244014 \h </w:instrText>
+          <w:instrText xml:space="preserve"> PAGEREF _Toc217856101 \h </w:instrText>
         </w:r>
         <w:r>
           <w:rPr>
@@ -12629,7 +13071,7 @@
             <w:noProof/>
             <w:webHidden/>
           </w:rPr>
-          <w:t>8</w:t>
+          <w:t>7</w:t>
         </w:r>
         <w:r>
           <w:rPr>
@@ -12655,7 +13097,7 @@
           <w14:ligatures w14:val="standardContextual"/>
         </w:rPr>
       </w:pPr>
-      <w:hyperlink w:anchor="_Toc217244015" w:history="1">
+      <w:hyperlink w:anchor="_Toc217856102" w:history="1">
         <w:r>
           <w:rPr>
             <w:rStyle w:val="Hipercze"/>
@@ -12691,7 +13133,7 @@
             <w:noProof/>
             <w:webHidden/>
           </w:rPr>
-          <w:instrText xml:space="preserve"> PAGEREF _Toc217244015 \h </w:instrText>
+          <w:instrText xml:space="preserve"> PAGEREF _Toc217856102 \h </w:instrText>
         </w:r>
         <w:r>
           <w:rPr>
@@ -12711,7 +13153,7 @@
             <w:noProof/>
             <w:webHidden/>
           </w:rPr>
-          <w:t>8</w:t>
+          <w:t>7</w:t>
         </w:r>
         <w:r>
           <w:rPr>
@@ -12737,7 +13179,7 @@
           <w14:ligatures w14:val="standardContextual"/>
         </w:rPr>
       </w:pPr>
-      <w:hyperlink w:anchor="_Toc217244016" w:history="1">
+      <w:hyperlink w:anchor="_Toc217856103" w:history="1">
         <w:r>
           <w:rPr>
             <w:rStyle w:val="Hipercze"/>
@@ -12773,7 +13215,7 @@
             <w:noProof/>
             <w:webHidden/>
           </w:rPr>
-          <w:instrText xml:space="preserve"> PAGEREF _Toc217244016 \h </w:instrText>
+          <w:instrText xml:space="preserve"> PAGEREF _Toc217856103 \h </w:instrText>
         </w:r>
         <w:r>
           <w:rPr>
@@ -12793,7 +13235,7 @@
             <w:noProof/>
             <w:webHidden/>
           </w:rPr>
-          <w:t>9</w:t>
+          <w:t>8</w:t>
         </w:r>
         <w:r>
           <w:rPr>
@@ -12819,7 +13261,7 @@
           <w14:ligatures w14:val="standardContextual"/>
         </w:rPr>
       </w:pPr>
-      <w:hyperlink w:anchor="_Toc217244017" w:history="1">
+      <w:hyperlink w:anchor="_Toc217856104" w:history="1">
         <w:r>
           <w:rPr>
             <w:rStyle w:val="Hipercze"/>
@@ -12846,7 +13288,7 @@
             <w:noProof/>
             <w:webHidden/>
           </w:rPr>
-          <w:instrText xml:space="preserve"> PAGEREF _Toc217244017 \h </w:instrText>
+          <w:instrText xml:space="preserve"> PAGEREF _Toc217856104 \h </w:instrText>
         </w:r>
         <w:r>
           <w:rPr>
@@ -12866,7 +13308,7 @@
             <w:noProof/>
             <w:webHidden/>
           </w:rPr>
-          <w:t>9</w:t>
+          <w:t>8</w:t>
         </w:r>
         <w:r>
           <w:rPr>
@@ -12892,13 +13334,13 @@
           <w14:ligatures w14:val="standardContextual"/>
         </w:rPr>
       </w:pPr>
-      <w:hyperlink w:anchor="_Toc217244018" w:history="1">
+      <w:hyperlink w:anchor="_Toc217856105" w:history="1">
         <w:r>
           <w:rPr>
             <w:rStyle w:val="Hipercze"/>
             <w:noProof/>
           </w:rPr>
-          <w:t xml:space="preserve">Rys.  5 Interfejs nauki, dostępny na stronie, </w:t>
+          <w:t xml:space="preserve">Rys.  5.: Interfejs nauki, dostępny na stronie, </w:t>
         </w:r>
         <w:r>
           <w:rPr>
@@ -12928,7 +13370,7 @@
             <w:noProof/>
             <w:webHidden/>
           </w:rPr>
-          <w:instrText xml:space="preserve"> PAGEREF _Toc217244018 \h </w:instrText>
+          <w:instrText xml:space="preserve"> PAGEREF _Toc217856105 \h </w:instrText>
         </w:r>
         <w:r>
           <w:rPr>
@@ -12948,7 +13390,7 @@
             <w:noProof/>
             <w:webHidden/>
           </w:rPr>
-          <w:t>11</w:t>
+          <w:t>10</w:t>
         </w:r>
         <w:r>
           <w:rPr>
@@ -12959,62 +13401,6 @@
         </w:r>
       </w:hyperlink>
     </w:p>
-    <w:p>
-      <w:pPr>
-        <w:pStyle w:val="Tekstpodstawowyzwciciem"/>
-      </w:pPr>
-      <w:r>
-        <w:fldChar w:fldCharType="end"/>
-      </w:r>
-    </w:p>
-    <w:p>
-      <w:pPr>
-        <w:pStyle w:val="Tekstpodstawowyzwciciem"/>
-      </w:pPr>
-    </w:p>
-    <w:p>
-      <w:pPr>
-        <w:pStyle w:val="Nagwek1"/>
-        <w:numPr>
-          <w:ilvl w:val="0"/>
-          <w:numId w:val="0"/>
-        </w:numPr>
-        <w:rPr>
-          <w:lang w:val="de-DE"/>
-        </w:rPr>
-      </w:pPr>
-      <w:bookmarkStart w:id="51" w:name="_Toc65426913"/>
-      <w:bookmarkStart w:id="52" w:name="_Toc65427146"/>
-      <w:bookmarkStart w:id="53" w:name="_Toc217838772"/>
-      <w:proofErr w:type="spellStart"/>
-      <w:r>
-        <w:rPr>
-          <w:lang w:val="de-DE"/>
-        </w:rPr>
-        <w:lastRenderedPageBreak/>
-        <w:t>Spis</w:t>
-      </w:r>
-      <w:proofErr w:type="spellEnd"/>
-      <w:r>
-        <w:rPr>
-          <w:lang w:val="de-DE"/>
-        </w:rPr>
-        <w:t xml:space="preserve"> </w:t>
-      </w:r>
-      <w:proofErr w:type="spellStart"/>
-      <w:r>
-        <w:rPr>
-          <w:lang w:val="de-DE"/>
-        </w:rPr>
-        <w:t>tabel</w:t>
-      </w:r>
-      <w:bookmarkEnd w:id="51"/>
-      <w:bookmarkEnd w:id="52"/>
-      <w:bookmarkEnd w:id="53"/>
-      <w:proofErr w:type="spellEnd"/>
-    </w:p>
-    <w:bookmarkStart w:id="54" w:name="_Toc65426914"/>
-    <w:bookmarkStart w:id="55" w:name="_Toc65427147"/>
     <w:p>
       <w:pPr>
         <w:pStyle w:val="Spisilustracji"/>
@@ -13030,6 +13416,390 @@
           <w14:ligatures w14:val="standardContextual"/>
         </w:rPr>
       </w:pPr>
+      <w:hyperlink w:anchor="_Toc217856106" w:history="1">
+        <w:r>
+          <w:rPr>
+            <w:rStyle w:val="Hipercze"/>
+            <w:noProof/>
+          </w:rPr>
+          <w:t xml:space="preserve">Rys.  6.: Interfejs programu Synthesia, </w:t>
+        </w:r>
+        <w:r>
+          <w:rPr>
+            <w:rStyle w:val="Hipercze"/>
+            <w:i/>
+            <w:iCs/>
+            <w:noProof/>
+          </w:rPr>
+          <w:t>źródło: [7]</w:t>
+        </w:r>
+        <w:r>
+          <w:rPr>
+            <w:noProof/>
+            <w:webHidden/>
+          </w:rPr>
+          <w:tab/>
+        </w:r>
+        <w:r>
+          <w:rPr>
+            <w:noProof/>
+            <w:webHidden/>
+          </w:rPr>
+          <w:fldChar w:fldCharType="begin"/>
+        </w:r>
+        <w:r>
+          <w:rPr>
+            <w:noProof/>
+            <w:webHidden/>
+          </w:rPr>
+          <w:instrText xml:space="preserve"> PAGEREF _Toc217856106 \h </w:instrText>
+        </w:r>
+        <w:r>
+          <w:rPr>
+            <w:noProof/>
+            <w:webHidden/>
+          </w:rPr>
+        </w:r>
+        <w:r>
+          <w:rPr>
+            <w:noProof/>
+            <w:webHidden/>
+          </w:rPr>
+          <w:fldChar w:fldCharType="separate"/>
+        </w:r>
+        <w:r>
+          <w:rPr>
+            <w:noProof/>
+            <w:webHidden/>
+          </w:rPr>
+          <w:t>11</w:t>
+        </w:r>
+        <w:r>
+          <w:rPr>
+            <w:noProof/>
+            <w:webHidden/>
+          </w:rPr>
+          <w:fldChar w:fldCharType="end"/>
+        </w:r>
+      </w:hyperlink>
+    </w:p>
+    <w:p>
+      <w:pPr>
+        <w:pStyle w:val="Spisilustracji"/>
+        <w:tabs>
+          <w:tab w:val="right" w:leader="dot" w:pos="8493"/>
+        </w:tabs>
+        <w:rPr>
+          <w:rFonts w:asciiTheme="minorHAnsi" w:eastAsiaTheme="minorEastAsia" w:hAnsiTheme="minorHAnsi" w:cstheme="minorBidi"/>
+          <w:b w:val="0"/>
+          <w:noProof/>
+          <w:kern w:val="2"/>
+          <w:sz w:val="24"/>
+          <w14:ligatures w14:val="standardContextual"/>
+        </w:rPr>
+      </w:pPr>
+      <w:hyperlink w:anchor="_Toc217856107" w:history="1">
+        <w:r>
+          <w:rPr>
+            <w:rStyle w:val="Hipercze"/>
+            <w:noProof/>
+          </w:rPr>
+          <w:t xml:space="preserve">Rys.  7.: Kabel w standardzie USB, </w:t>
+        </w:r>
+        <w:r>
+          <w:rPr>
+            <w:rStyle w:val="Hipercze"/>
+            <w:i/>
+            <w:iCs/>
+            <w:noProof/>
+          </w:rPr>
+          <w:t>źródło: [12]</w:t>
+        </w:r>
+        <w:r>
+          <w:rPr>
+            <w:noProof/>
+            <w:webHidden/>
+          </w:rPr>
+          <w:tab/>
+        </w:r>
+        <w:r>
+          <w:rPr>
+            <w:noProof/>
+            <w:webHidden/>
+          </w:rPr>
+          <w:fldChar w:fldCharType="begin"/>
+        </w:r>
+        <w:r>
+          <w:rPr>
+            <w:noProof/>
+            <w:webHidden/>
+          </w:rPr>
+          <w:instrText xml:space="preserve"> PAGEREF _Toc217856107 \h </w:instrText>
+        </w:r>
+        <w:r>
+          <w:rPr>
+            <w:noProof/>
+            <w:webHidden/>
+          </w:rPr>
+        </w:r>
+        <w:r>
+          <w:rPr>
+            <w:noProof/>
+            <w:webHidden/>
+          </w:rPr>
+          <w:fldChar w:fldCharType="separate"/>
+        </w:r>
+        <w:r>
+          <w:rPr>
+            <w:noProof/>
+            <w:webHidden/>
+          </w:rPr>
+          <w:t>15</w:t>
+        </w:r>
+        <w:r>
+          <w:rPr>
+            <w:noProof/>
+            <w:webHidden/>
+          </w:rPr>
+          <w:fldChar w:fldCharType="end"/>
+        </w:r>
+      </w:hyperlink>
+    </w:p>
+    <w:p>
+      <w:pPr>
+        <w:pStyle w:val="Spisilustracji"/>
+        <w:tabs>
+          <w:tab w:val="right" w:leader="dot" w:pos="8493"/>
+        </w:tabs>
+        <w:rPr>
+          <w:rFonts w:asciiTheme="minorHAnsi" w:eastAsiaTheme="minorEastAsia" w:hAnsiTheme="minorHAnsi" w:cstheme="minorBidi"/>
+          <w:b w:val="0"/>
+          <w:noProof/>
+          <w:kern w:val="2"/>
+          <w:sz w:val="24"/>
+          <w14:ligatures w14:val="standardContextual"/>
+        </w:rPr>
+      </w:pPr>
+      <w:hyperlink w:anchor="_Toc217856108" w:history="1">
+        <w:r>
+          <w:rPr>
+            <w:rStyle w:val="Hipercze"/>
+            <w:noProof/>
+          </w:rPr>
+          <w:t xml:space="preserve">Rys.  8.: Schematy połączeń przy różnych typach zasilania, </w:t>
+        </w:r>
+        <w:r>
+          <w:rPr>
+            <w:rStyle w:val="Hipercze"/>
+            <w:i/>
+            <w:iCs/>
+            <w:noProof/>
+          </w:rPr>
+          <w:t>źródło: [12]</w:t>
+        </w:r>
+        <w:r>
+          <w:rPr>
+            <w:noProof/>
+            <w:webHidden/>
+          </w:rPr>
+          <w:tab/>
+        </w:r>
+        <w:r>
+          <w:rPr>
+            <w:noProof/>
+            <w:webHidden/>
+          </w:rPr>
+          <w:fldChar w:fldCharType="begin"/>
+        </w:r>
+        <w:r>
+          <w:rPr>
+            <w:noProof/>
+            <w:webHidden/>
+          </w:rPr>
+          <w:instrText xml:space="preserve"> PAGEREF _Toc217856108 \h </w:instrText>
+        </w:r>
+        <w:r>
+          <w:rPr>
+            <w:noProof/>
+            <w:webHidden/>
+          </w:rPr>
+        </w:r>
+        <w:r>
+          <w:rPr>
+            <w:noProof/>
+            <w:webHidden/>
+          </w:rPr>
+          <w:fldChar w:fldCharType="separate"/>
+        </w:r>
+        <w:r>
+          <w:rPr>
+            <w:noProof/>
+            <w:webHidden/>
+          </w:rPr>
+          <w:t>16</w:t>
+        </w:r>
+        <w:r>
+          <w:rPr>
+            <w:noProof/>
+            <w:webHidden/>
+          </w:rPr>
+          <w:fldChar w:fldCharType="end"/>
+        </w:r>
+      </w:hyperlink>
+    </w:p>
+    <w:p>
+      <w:pPr>
+        <w:pStyle w:val="Spisilustracji"/>
+        <w:tabs>
+          <w:tab w:val="right" w:leader="dot" w:pos="8493"/>
+        </w:tabs>
+        <w:rPr>
+          <w:rFonts w:asciiTheme="minorHAnsi" w:eastAsiaTheme="minorEastAsia" w:hAnsiTheme="minorHAnsi" w:cstheme="minorBidi"/>
+          <w:b w:val="0"/>
+          <w:noProof/>
+          <w:kern w:val="2"/>
+          <w:sz w:val="24"/>
+          <w14:ligatures w14:val="standardContextual"/>
+        </w:rPr>
+      </w:pPr>
+      <w:hyperlink w:anchor="_Toc217856109" w:history="1">
+        <w:r>
+          <w:rPr>
+            <w:rStyle w:val="Hipercze"/>
+            <w:noProof/>
+          </w:rPr>
+          <w:t xml:space="preserve">Rys.  9.: Wskazanie trybu transmisji przez urządzenie typu Device, </w:t>
+        </w:r>
+        <w:r>
+          <w:rPr>
+            <w:rStyle w:val="Hipercze"/>
+            <w:i/>
+            <w:iCs/>
+            <w:noProof/>
+          </w:rPr>
+          <w:t>źródło: [12]</w:t>
+        </w:r>
+        <w:r>
+          <w:rPr>
+            <w:noProof/>
+            <w:webHidden/>
+          </w:rPr>
+          <w:tab/>
+        </w:r>
+        <w:r>
+          <w:rPr>
+            <w:noProof/>
+            <w:webHidden/>
+          </w:rPr>
+          <w:fldChar w:fldCharType="begin"/>
+        </w:r>
+        <w:r>
+          <w:rPr>
+            <w:noProof/>
+            <w:webHidden/>
+          </w:rPr>
+          <w:instrText xml:space="preserve"> PAGEREF _Toc217856109 \h </w:instrText>
+        </w:r>
+        <w:r>
+          <w:rPr>
+            <w:noProof/>
+            <w:webHidden/>
+          </w:rPr>
+        </w:r>
+        <w:r>
+          <w:rPr>
+            <w:noProof/>
+            <w:webHidden/>
+          </w:rPr>
+          <w:fldChar w:fldCharType="separate"/>
+        </w:r>
+        <w:r>
+          <w:rPr>
+            <w:noProof/>
+            <w:webHidden/>
+          </w:rPr>
+          <w:t>17</w:t>
+        </w:r>
+        <w:r>
+          <w:rPr>
+            <w:noProof/>
+            <w:webHidden/>
+          </w:rPr>
+          <w:fldChar w:fldCharType="end"/>
+        </w:r>
+      </w:hyperlink>
+    </w:p>
+    <w:p>
+      <w:pPr>
+        <w:pStyle w:val="Tekstpodstawowyzwciciem"/>
+      </w:pPr>
+      <w:r>
+        <w:fldChar w:fldCharType="end"/>
+      </w:r>
+    </w:p>
+    <w:p>
+      <w:pPr>
+        <w:pStyle w:val="Tekstpodstawowyzwciciem"/>
+      </w:pPr>
+    </w:p>
+    <w:p>
+      <w:pPr>
+        <w:pStyle w:val="Nagwek1"/>
+        <w:numPr>
+          <w:ilvl w:val="0"/>
+          <w:numId w:val="0"/>
+        </w:numPr>
+        <w:rPr>
+          <w:lang w:val="de-DE"/>
+        </w:rPr>
+      </w:pPr>
+      <w:bookmarkStart w:id="55" w:name="_Toc65426913"/>
+      <w:bookmarkStart w:id="56" w:name="_Toc65427146"/>
+      <w:bookmarkStart w:id="57" w:name="_Toc217863186"/>
+      <w:proofErr w:type="spellStart"/>
+      <w:r>
+        <w:rPr>
+          <w:lang w:val="de-DE"/>
+        </w:rPr>
+        <w:lastRenderedPageBreak/>
+        <w:t>Spis</w:t>
+      </w:r>
+      <w:proofErr w:type="spellEnd"/>
+      <w:r>
+        <w:rPr>
+          <w:lang w:val="de-DE"/>
+        </w:rPr>
+        <w:t xml:space="preserve"> </w:t>
+      </w:r>
+      <w:proofErr w:type="spellStart"/>
+      <w:r>
+        <w:rPr>
+          <w:lang w:val="de-DE"/>
+        </w:rPr>
+        <w:t>tabel</w:t>
+      </w:r>
+      <w:bookmarkEnd w:id="55"/>
+      <w:bookmarkEnd w:id="56"/>
+      <w:bookmarkEnd w:id="57"/>
+      <w:proofErr w:type="spellEnd"/>
+    </w:p>
+    <w:bookmarkStart w:id="58" w:name="_Toc65426914"/>
+    <w:bookmarkStart w:id="59" w:name="_Toc65427147"/>
+    <w:p>
+      <w:pPr>
+        <w:pStyle w:val="Spisilustracji"/>
+        <w:tabs>
+          <w:tab w:val="right" w:leader="dot" w:pos="8493"/>
+        </w:tabs>
+        <w:rPr>
+          <w:rFonts w:asciiTheme="minorHAnsi" w:eastAsiaTheme="minorEastAsia" w:hAnsiTheme="minorHAnsi" w:cstheme="minorBidi"/>
+          <w:b w:val="0"/>
+          <w:noProof/>
+          <w:kern w:val="2"/>
+          <w:sz w:val="24"/>
+          <w14:ligatures w14:val="standardContextual"/>
+        </w:rPr>
+      </w:pPr>
       <w:r>
         <w:fldChar w:fldCharType="begin"/>
       </w:r>
@@ -13105,16 +13875,16 @@
         <w:fldChar w:fldCharType="end"/>
       </w:r>
     </w:p>
-    <w:bookmarkEnd w:id="54"/>
-    <w:bookmarkEnd w:id="55"/>
+    <w:bookmarkEnd w:id="58"/>
+    <w:bookmarkEnd w:id="59"/>
     <w:p>
       <w:pPr>
         <w:pStyle w:val="Tekstpodstawowy"/>
       </w:pPr>
     </w:p>
     <w:sectPr>
-      <w:headerReference w:type="default" r:id="rId46"/>
-      <w:headerReference w:type="first" r:id="rId47"/>
+      <w:headerReference w:type="default" r:id="rId47"/>
+      <w:headerReference w:type="first" r:id="rId48"/>
       <w:type w:val="continuous"/>
       <w:pgSz w:w="11906" w:h="16838" w:code="9"/>
       <w:pgMar w:top="1418" w:right="1418" w:bottom="1418" w:left="1985" w:header="709" w:footer="709" w:gutter="0"/>
@@ -13347,8 +14117,7 @@
         <w:rPr>
           <w:noProof/>
         </w:rPr>
-        <w:br/>
-        <w:t>Połączenie standardów: USB-MIDI</w:t>
+        <w:t>Wstęp</w:t>
       </w:r>
     </w:fldSimple>
   </w:p>
@@ -17262,10 +18031,27 @@
 </file>
 
 <file path=customXml/item1.xml><?xml version="1.0" encoding="utf-8"?>
+<p:properties xmlns:p="http://schemas.microsoft.com/office/2006/metadata/properties" xmlns:xsi="http://www.w3.org/2001/XMLSchema-instance" xmlns:pc="http://schemas.microsoft.com/office/infopath/2007/PartnerControls">
+  <documentManagement>
+    <_activity xmlns="c4c062c1-1785-4622-926e-e54f55d54382" xsi:nil="true"/>
+  </documentManagement>
+</p:properties>
+</file>
+
+<file path=customXml/item2.xml><?xml version="1.0" encoding="utf-8"?>
+<?mso-contentType ?>
+<FormTemplates xmlns="http://schemas.microsoft.com/sharepoint/v3/contenttype/forms">
+  <Display>DocumentLibraryForm</Display>
+  <Edit>DocumentLibraryForm</Edit>
+  <New>DocumentLibraryForm</New>
+</FormTemplates>
+</file>
+
+<file path=customXml/item3.xml><?xml version="1.0" encoding="utf-8"?>
 <b:Sources xmlns:b="http://schemas.openxmlformats.org/officeDocument/2006/bibliography" xmlns="http://schemas.openxmlformats.org/officeDocument/2006/bibliography" SelectedStyle="\APA.XSL" StyleName="APA"/>
 </file>
 
-<file path=customXml/item2.xml><?xml version="1.0" encoding="utf-8"?>
+<file path=customXml/item4.xml><?xml version="1.0" encoding="utf-8"?>
 <ct:contentTypeSchema xmlns:ct="http://schemas.microsoft.com/office/2006/metadata/contentType" xmlns:ma="http://schemas.microsoft.com/office/2006/metadata/properties/metaAttributes" ct:_="" ma:_="" ma:contentTypeName="Dokument" ma:contentTypeID="0x010100A23D8374791C8F43B12F75E46849ABD2" ma:contentTypeVersion="8" ma:contentTypeDescription="Utwórz nowy dokument." ma:contentTypeScope="" ma:versionID="a8d4e0025d2fdf0d4fb8abe3acbd3fba">
   <xsd:schema xmlns:xsd="http://www.w3.org/2001/XMLSchema" xmlns:xs="http://www.w3.org/2001/XMLSchema" xmlns:p="http://schemas.microsoft.com/office/2006/metadata/properties" xmlns:ns3="c4c062c1-1785-4622-926e-e54f55d54382" xmlns:ns4="3d74851c-d6b5-40f3-8848-806f5d49d7c9" targetNamespace="http://schemas.microsoft.com/office/2006/metadata/properties" ma:root="true" ma:fieldsID="85bba21d78479e5360d291b3a995964c" ns3:_="" ns4:_="">
     <xsd:import namespace="c4c062c1-1785-4622-926e-e54f55d54382"/>
@@ -17454,24 +18240,25 @@
 </ct:contentTypeSchema>
 </file>
 
-<file path=customXml/item3.xml><?xml version="1.0" encoding="utf-8"?>
-<?mso-contentType ?>
-<FormTemplates xmlns="http://schemas.microsoft.com/sharepoint/v3/contenttype/forms">
-  <Display>DocumentLibraryForm</Display>
-  <Edit>DocumentLibraryForm</Edit>
-  <New>DocumentLibraryForm</New>
-</FormTemplates>
+<file path=customXml/itemProps1.xml><?xml version="1.0" encoding="utf-8"?>
+<ds:datastoreItem xmlns:ds="http://schemas.openxmlformats.org/officeDocument/2006/customXml" ds:itemID="{189013C9-FAD3-4C0F-B3EE-BBD859BD06D5}">
+  <ds:schemaRefs>
+    <ds:schemaRef ds:uri="http://schemas.microsoft.com/office/2006/metadata/properties"/>
+    <ds:schemaRef ds:uri="http://schemas.microsoft.com/office/infopath/2007/PartnerControls"/>
+    <ds:schemaRef ds:uri="c4c062c1-1785-4622-926e-e54f55d54382"/>
+  </ds:schemaRefs>
+</ds:datastoreItem>
 </file>
 
-<file path=customXml/item4.xml><?xml version="1.0" encoding="utf-8"?>
-<p:properties xmlns:p="http://schemas.microsoft.com/office/2006/metadata/properties" xmlns:xsi="http://www.w3.org/2001/XMLSchema-instance" xmlns:pc="http://schemas.microsoft.com/office/infopath/2007/PartnerControls">
-  <documentManagement>
-    <_activity xmlns="c4c062c1-1785-4622-926e-e54f55d54382" xsi:nil="true"/>
-  </documentManagement>
-</p:properties>
+<file path=customXml/itemProps2.xml><?xml version="1.0" encoding="utf-8"?>
+<ds:datastoreItem xmlns:ds="http://schemas.openxmlformats.org/officeDocument/2006/customXml" ds:itemID="{2F69B47E-6626-4667-AB13-4381F1DCCF69}">
+  <ds:schemaRefs>
+    <ds:schemaRef ds:uri="http://schemas.microsoft.com/sharepoint/v3/contenttype/forms"/>
+  </ds:schemaRefs>
+</ds:datastoreItem>
 </file>
 
-<file path=customXml/itemProps1.xml><?xml version="1.0" encoding="utf-8"?>
+<file path=customXml/itemProps3.xml><?xml version="1.0" encoding="utf-8"?>
 <ds:datastoreItem xmlns:ds="http://schemas.openxmlformats.org/officeDocument/2006/customXml" ds:itemID="{16B3CE26-3C38-4A7E-8159-D93FE37365E5}">
   <ds:schemaRefs>
     <ds:schemaRef ds:uri="http://schemas.openxmlformats.org/officeDocument/2006/bibliography"/>
@@ -17479,7 +18266,7 @@
 </ds:datastoreItem>
 </file>
 
-<file path=customXml/itemProps2.xml><?xml version="1.0" encoding="utf-8"?>
+<file path=customXml/itemProps4.xml><?xml version="1.0" encoding="utf-8"?>
 <ds:datastoreItem xmlns:ds="http://schemas.openxmlformats.org/officeDocument/2006/customXml" ds:itemID="{B47EA310-829E-4B5E-ABF1-13F1DF8BE8ED}">
   <ds:schemaRefs>
     <ds:schemaRef ds:uri="http://schemas.microsoft.com/office/2006/metadata/contentType"/>
@@ -17496,22 +18283,4 @@
     <ds:schemaRef ds:uri="http://schemas.microsoft.com/internal/obd"/>
   </ds:schemaRefs>
 </ds:datastoreItem>
-</file>
-
-<file path=customXml/itemProps3.xml><?xml version="1.0" encoding="utf-8"?>
-<ds:datastoreItem xmlns:ds="http://schemas.openxmlformats.org/officeDocument/2006/customXml" ds:itemID="{2F69B47E-6626-4667-AB13-4381F1DCCF69}">
-  <ds:schemaRefs>
-    <ds:schemaRef ds:uri="http://schemas.microsoft.com/sharepoint/v3/contenttype/forms"/>
-  </ds:schemaRefs>
-</ds:datastoreItem>
-</file>
-
-<file path=customXml/itemProps4.xml><?xml version="1.0" encoding="utf-8"?>
-<ds:datastoreItem xmlns:ds="http://schemas.openxmlformats.org/officeDocument/2006/customXml" ds:itemID="{189013C9-FAD3-4C0F-B3EE-BBD859BD06D5}">
-  <ds:schemaRefs>
-    <ds:schemaRef ds:uri="http://schemas.microsoft.com/office/2006/metadata/properties"/>
-    <ds:schemaRef ds:uri="http://schemas.microsoft.com/office/infopath/2007/PartnerControls"/>
-    <ds:schemaRef ds:uri="c4c062c1-1785-4622-926e-e54f55d54382"/>
-  </ds:schemaRefs>
-</ds:datastoreItem>
 </file>
</xml_diff>

<commit_message>
started writting about usb_host..c/h, expected to end it tomorrow.
</commit_message>
<xml_diff>
--- a/czesc_teoretyczna/Praca dyplomowa_official.docx
+++ b/czesc_teoretyczna/Praca dyplomowa_official.docx
@@ -9993,7 +9993,7 @@
           <w:noProof/>
         </w:rPr>
         <w:drawing>
-          <wp:inline distT="0" distB="0" distL="0" distR="0" wp14:anchorId="0F017F9C" wp14:editId="3985CAEB">
+          <wp:inline distT="0" distB="0" distL="0" distR="0" wp14:anchorId="0F017F9C" wp14:editId="1D88F735">
             <wp:extent cx="5399405" cy="937895"/>
             <wp:effectExtent l="0" t="0" r="0" b="0"/>
             <wp:docPr id="441190359" name="Obraz 1" descr="Obraz zawierający tekst, zrzut ekranu, linia, Czcionka&#10;&#10;Zawartość wygenerowana przez AI może być niepoprawna."/>
@@ -10854,7 +10854,7 @@
         </w:rPr>
         <w:lastRenderedPageBreak/>
         <w:drawing>
-          <wp:inline distT="0" distB="0" distL="0" distR="0" wp14:anchorId="404CB81E" wp14:editId="5CBC2935">
+          <wp:inline distT="0" distB="0" distL="0" distR="0" wp14:anchorId="404CB81E" wp14:editId="4D219CCB">
             <wp:extent cx="5399405" cy="2809875"/>
             <wp:effectExtent l="0" t="0" r="0" b="9525"/>
             <wp:docPr id="450704532" name="Obraz 3" descr="Obraz zawierający tekst, zrzut ekranu, oprogramowanie, komputer&#10;&#10;Zawartość wygenerowana przez AI może być niepoprawna."/>
@@ -11064,7 +11064,7 @@
         </w:rPr>
         <w:lastRenderedPageBreak/>
         <w:drawing>
-          <wp:inline distT="0" distB="0" distL="0" distR="0" wp14:anchorId="0718666E" wp14:editId="156B9EEA">
+          <wp:inline distT="0" distB="0" distL="0" distR="0" wp14:anchorId="0718666E" wp14:editId="14C46349">
             <wp:extent cx="5399405" cy="2781935"/>
             <wp:effectExtent l="0" t="0" r="0" b="0"/>
             <wp:docPr id="2055720774" name="Obraz 4" descr="Obraz zawierający tekst, oprogramowanie, zrzut ekranu, Oprogramowanie multimedialne&#10;&#10;Zawartość wygenerowana przez AI może być niepoprawna."/>
@@ -13789,19 +13789,7 @@
       </w:r>
       <w:proofErr w:type="spellEnd"/>
       <w:r>
-        <w:t xml:space="preserve"> (HAL, zegary, GPIO, USB Host, I2C), a następnie uruchamia część aplikacyjną projektu (LCD, menu). W pętli głównej realizowan</w:t>
-      </w:r>
-      <w:r>
-        <w:t>e</w:t>
-      </w:r>
-      <w:r>
-        <w:t xml:space="preserve"> jest cykliczn</w:t>
-      </w:r>
-      <w:r>
-        <w:t>e</w:t>
-      </w:r>
-      <w:r>
-        <w:t xml:space="preserve"> utrzymanie stosu USB Host, odczyt zdarzeń MIDI, obsługa przycisków oraz aktualizacja interfejsu użytkownika.</w:t>
+        <w:t xml:space="preserve"> (HAL, zegary, GPIO, USB Host, I2C), a następnie uruchamia część aplikacyjną projektu (LCD, menu). W pętli głównej realizowane jest cykliczne utrzymanie stosu USB Host, odczyt zdarzeń MIDI, obsługa przycisków oraz aktualizacja interfejsu użytkownika.</w:t>
       </w:r>
     </w:p>
     <w:p>
@@ -13821,13 +13809,7 @@
       </w:r>
       <w:proofErr w:type="spellEnd"/>
       <w:r>
-        <w:t xml:space="preserve"> pełni rolę wspólnego nagłówka projektu: dołącza</w:t>
-      </w:r>
-      <w:r>
-        <w:t xml:space="preserve"> bibliotekę</w:t>
-      </w:r>
-      <w:r>
-        <w:t xml:space="preserve"> HAL (</w:t>
+        <w:t xml:space="preserve"> pełni rolę wspólnego nagłówka projektu: dołącza bibliotekę HAL (</w:t>
       </w:r>
       <w:r>
         <w:rPr>
@@ -14595,64 +14577,58 @@
     <w:p>
       <w:pPr>
         <w:pStyle w:val="Nagwek3"/>
-      </w:pPr>
-      <w:bookmarkStart w:id="59" w:name="_Toc218092870"/>
-      <w:r>
-        <w:t xml:space="preserve">Warstwa USB Host i zarządzanie stanem połączenia </w:t>
-      </w:r>
-      <w:r>
         <w:rPr>
           <w:i/>
           <w:iCs/>
         </w:rPr>
-        <w:t>(</w:t>
-      </w:r>
-      <w:proofErr w:type="spellStart"/>
+      </w:pPr>
+      <w:bookmarkStart w:id="59" w:name="_Toc218092870"/>
+      <w:r>
+        <w:t xml:space="preserve">Warstwa USB Host i zarządzanie stanem połączenia </w:t>
+      </w:r>
       <w:r>
         <w:rPr>
           <w:i/>
           <w:iCs/>
         </w:rPr>
-        <w:t>usb_host.c</w:t>
-      </w:r>
-      <w:proofErr w:type="spellEnd"/>
+        <w:t>(</w:t>
+      </w:r>
+      <w:proofErr w:type="spellStart"/>
       <w:r>
         <w:rPr>
           <w:i/>
           <w:iCs/>
         </w:rPr>
-        <w:t>/.h)</w:t>
-      </w:r>
-      <w:bookmarkEnd w:id="59"/>
-    </w:p>
-    <w:p>
-      <w:pPr>
-        <w:pStyle w:val="Tekstpodstawowyzwciciem"/>
-      </w:pPr>
-    </w:p>
-    <w:p>
-      <w:pPr>
-        <w:pStyle w:val="Nagwek3"/>
-      </w:pPr>
-      <w:bookmarkStart w:id="60" w:name="_Toc218092871"/>
-      <w:r>
-        <w:t>Własna</w:t>
-      </w:r>
-      <w:r>
-        <w:t xml:space="preserve"> implementacja</w:t>
-      </w:r>
-      <w:r>
-        <w:t xml:space="preserve"> obsługi</w:t>
-      </w:r>
-      <w:r>
-        <w:t xml:space="preserve"> klasy USB-MIDI</w:t>
-      </w:r>
+        <w:t>usb_host.c</w:t>
+      </w:r>
+      <w:proofErr w:type="spellEnd"/>
       <w:r>
         <w:rPr>
           <w:i/>
           <w:iCs/>
         </w:rPr>
-        <w:t xml:space="preserve"> (</w:t>
+        <w:t>/.h)</w:t>
+      </w:r>
+      <w:bookmarkEnd w:id="59"/>
+    </w:p>
+    <w:p>
+      <w:pPr>
+        <w:pStyle w:val="Tekstpodstawowyzwciciem"/>
+        <w:numPr>
+          <w:ilvl w:val="0"/>
+          <w:numId w:val="23"/>
+        </w:numPr>
+      </w:pPr>
+      <w:r>
+        <w:t xml:space="preserve"> Rola plików</w:t>
+      </w:r>
+    </w:p>
+    <w:p>
+      <w:pPr>
+        <w:pStyle w:val="Tekstpodstawowyzwciciem"/>
+      </w:pPr>
+      <w:r>
+        <w:t xml:space="preserve">Pliki </w:t>
       </w:r>
       <w:proofErr w:type="spellStart"/>
       <w:r>
@@ -14660,76 +14636,64 @@
           <w:i/>
           <w:iCs/>
         </w:rPr>
-        <w:t>usbh_midi.c</w:t>
-      </w:r>
-      <w:proofErr w:type="spellEnd"/>
+        <w:t>usb_host.c</w:t>
+      </w:r>
+      <w:proofErr w:type="spellEnd"/>
+      <w:r>
+        <w:t xml:space="preserve"> oraz </w:t>
+      </w:r>
+      <w:proofErr w:type="spellStart"/>
       <w:r>
         <w:rPr>
           <w:i/>
           <w:iCs/>
         </w:rPr>
-        <w:t>/.h)</w:t>
-      </w:r>
-      <w:bookmarkEnd w:id="60"/>
-    </w:p>
-    <w:p>
-      <w:pPr>
-        <w:pStyle w:val="Tekstpodstawowyzwciciem"/>
-      </w:pPr>
-    </w:p>
-    <w:p>
-      <w:pPr>
-        <w:pStyle w:val="Nagwek3"/>
-      </w:pPr>
-      <w:bookmarkStart w:id="61" w:name="_Toc218092872"/>
-      <w:r>
-        <w:t>Silnik lekcji</w:t>
-      </w:r>
-      <w:r>
-        <w:t xml:space="preserve">: </w:t>
-      </w:r>
-      <w:r>
-        <w:t xml:space="preserve">weryfikacja dźwięków i generowanie informacji zwrotnej </w:t>
-      </w:r>
-      <w:r>
-        <w:rPr>
-          <w:i/>
-        </w:rPr>
-        <w:t>(</w:t>
-      </w:r>
-      <w:proofErr w:type="spellStart"/>
-      <w:r>
-        <w:rPr>
-          <w:i/>
-        </w:rPr>
-        <w:t>lesson.c</w:t>
-      </w:r>
-      <w:proofErr w:type="spellEnd"/>
-      <w:r>
-        <w:rPr>
-          <w:i/>
-        </w:rPr>
-        <w:t>/.h)</w:t>
-      </w:r>
-      <w:bookmarkEnd w:id="61"/>
-    </w:p>
-    <w:p>
-      <w:pPr>
-        <w:pStyle w:val="Nagwek3"/>
-      </w:pPr>
-      <w:bookmarkStart w:id="62" w:name="_Toc218092873"/>
-      <w:r>
-        <w:t xml:space="preserve">Interfejs użytkownika: menu i nawigacja po trybach </w:t>
-      </w:r>
-      <w:r>
-        <w:t xml:space="preserve">nauki </w:t>
-      </w:r>
+        <w:t>usb_host.h</w:t>
+      </w:r>
+      <w:proofErr w:type="spellEnd"/>
+      <w:r>
+        <w:t xml:space="preserve"> stanowią warstwę integracyjną wygenerowaną przez STM32CubeMX, której zadaniem jest uruchomienie </w:t>
+      </w:r>
+      <w:r>
+        <w:t xml:space="preserve">mikrokontrolera jako urządzenie USB </w:t>
+      </w:r>
+      <w:r>
+        <w:t>w trybie Host oraz powiązanie biblioteki STM32Cube USB Host z częścią aplikacyjną projektu. Moduł inicjalizuje hosta USB, rejestruje obsługiwane klasy USB oraz zapewnia cykliczne przetwarzanie zdarzeń stosu</w:t>
+      </w:r>
+      <w:r>
+        <w:t xml:space="preserve">, czyli </w:t>
+      </w:r>
+      <w:r>
+        <w:t>enumeracj</w:t>
+      </w:r>
+      <w:r>
+        <w:t>e</w:t>
+      </w:r>
+      <w:r>
+        <w:t xml:space="preserve"> urządzenia, obsługa transferów i wywoływanie funkcji klas</w:t>
+      </w:r>
+      <w:r>
+        <w:t xml:space="preserve"> [13].</w:t>
+      </w:r>
+    </w:p>
+    <w:p>
+      <w:pPr>
+        <w:pStyle w:val="Tekstpodstawowyzwciciem"/>
+      </w:pPr>
+      <w:r>
+        <w:t xml:space="preserve">Dodatkowo moduł udostępnia uproszczony mechanizm informowania aplikacji o stanie połączenia w postaci zmiennej globalnej </w:t>
+      </w:r>
+      <w:proofErr w:type="spellStart"/>
       <w:r>
         <w:rPr>
           <w:i/>
           <w:iCs/>
         </w:rPr>
-        <w:t>(</w:t>
+        <w:t>Appli_state</w:t>
+      </w:r>
+      <w:proofErr w:type="spellEnd"/>
+      <w:r>
+        <w:t xml:space="preserve"> typu </w:t>
       </w:r>
       <w:proofErr w:type="spellStart"/>
       <w:r>
@@ -14737,37 +14701,95 @@
           <w:i/>
           <w:iCs/>
         </w:rPr>
-        <w:t>app.c</w:t>
-      </w:r>
-      <w:proofErr w:type="spellEnd"/>
+        <w:t>ApplicationTypeDef</w:t>
+      </w:r>
+      <w:proofErr w:type="spellEnd"/>
+      <w:r>
+        <w:t xml:space="preserve">. Jest ona aktualizowana w </w:t>
+      </w:r>
+      <w:proofErr w:type="spellStart"/>
+      <w:r>
+        <w:t>callbacku</w:t>
+      </w:r>
+      <w:proofErr w:type="spellEnd"/>
+      <w:r>
+        <w:t xml:space="preserve"> (czyli funkcji, która zwraca konkretny stan na podstawie podłączenia urządzenia USB typu Device [to na pewno do poprawy]) </w:t>
+      </w:r>
+      <w:r>
+        <w:t xml:space="preserve"> użytkownika i przyjmuje wartości odpowiadające m.in. wykryciu urządzenia, aktywacji klasy oraz </w:t>
+      </w:r>
+      <w:r>
+        <w:t>rozłączeniu urządzenia [13] (czy tutaj to prawda ze tak robi? Bo ja nie pamiętam już jak to pisałem i czy to od nas na pewno – weryfikacja).</w:t>
+      </w:r>
+    </w:p>
+    <w:p>
+      <w:pPr>
+        <w:pStyle w:val="Tekstpodstawowyzwciciem"/>
+      </w:pPr>
+      <w:r>
+        <w:t xml:space="preserve">W ramach projektu modyfikacje pliku </w:t>
+      </w:r>
+      <w:proofErr w:type="spellStart"/>
       <w:r>
         <w:rPr>
           <w:i/>
           <w:iCs/>
         </w:rPr>
-        <w:t>/.h)</w:t>
-      </w:r>
-      <w:bookmarkEnd w:id="62"/>
-    </w:p>
-    <w:p>
-      <w:pPr>
-        <w:pStyle w:val="Tekstpodstawowyzwciciem"/>
-      </w:pPr>
-    </w:p>
-    <w:p>
-      <w:pPr>
-        <w:pStyle w:val="Nagwek3"/>
-      </w:pPr>
-      <w:bookmarkStart w:id="63" w:name="_Toc218092874"/>
-      <w:r>
-        <w:t xml:space="preserve">Obsługa wejść użytkownika </w:t>
-      </w:r>
+        <w:t>usb_host.c</w:t>
+      </w:r>
+      <w:proofErr w:type="spellEnd"/>
+      <w:r>
+        <w:t xml:space="preserve"> ograniczono do rejestracji własnej klasy USB-MIDI oraz utrzymania prostego mechanizmu stanów połączenia </w:t>
+      </w:r>
+      <w:proofErr w:type="spellStart"/>
       <w:r>
         <w:rPr>
           <w:i/>
           <w:iCs/>
         </w:rPr>
-        <w:t>(</w:t>
+        <w:t>Appli_state</w:t>
+      </w:r>
+      <w:proofErr w:type="spellEnd"/>
+      <w:r>
+        <w:t xml:space="preserve">. Pozostała część modułu wynika bezpośrednio z kodu generowanego przez STM32CubeMX i </w:t>
+      </w:r>
+      <w:r>
+        <w:t xml:space="preserve">udostępnianej przez </w:t>
+      </w:r>
+      <w:proofErr w:type="spellStart"/>
+      <w:r>
+        <w:t>STMicroelectronics</w:t>
+      </w:r>
+      <w:proofErr w:type="spellEnd"/>
+      <w:r>
+        <w:t xml:space="preserve"> biblioteki USB Host.</w:t>
+      </w:r>
+    </w:p>
+    <w:p>
+      <w:pPr>
+        <w:pStyle w:val="Tekstpodstawowyzwciciem"/>
+      </w:pPr>
+    </w:p>
+    <w:p>
+      <w:pPr>
+        <w:pStyle w:val="Tekstpodstawowyzwciciem"/>
+        <w:numPr>
+          <w:ilvl w:val="0"/>
+          <w:numId w:val="23"/>
+        </w:numPr>
+      </w:pPr>
+      <w:r>
+        <w:t>Inicjalizacja stosu USB Host</w:t>
+      </w:r>
+    </w:p>
+    <w:p>
+      <w:pPr>
+        <w:pStyle w:val="Tekstpodstawowyzwciciem"/>
+        <w:ind w:left="284" w:firstLine="360"/>
+      </w:pPr>
+      <w:r>
+        <w:lastRenderedPageBreak/>
+        <w:t xml:space="preserve">Funkcja </w:t>
       </w:r>
       <w:proofErr w:type="spellStart"/>
       <w:r>
@@ -14775,7 +14797,7 @@
           <w:i/>
           <w:iCs/>
         </w:rPr>
-        <w:t>button.c</w:t>
+        <w:t>MX_USB_HOST_Init</w:t>
       </w:r>
       <w:proofErr w:type="spellEnd"/>
       <w:r>
@@ -14783,8 +14805,739 @@
           <w:i/>
           <w:iCs/>
         </w:rPr>
+        <w:t>()</w:t>
+      </w:r>
+      <w:r>
+        <w:t xml:space="preserve"> realizuje standardową sekwencję uruchomienia hosta USB</w:t>
+      </w:r>
+      <w:r>
+        <w:t xml:space="preserve">.  Najpierw </w:t>
+      </w:r>
+      <w:r>
+        <w:t xml:space="preserve">inicjalizuje bibliotekę hosta </w:t>
+      </w:r>
+      <w:proofErr w:type="spellStart"/>
+      <w:r>
+        <w:rPr>
+          <w:i/>
+          <w:iCs/>
+        </w:rPr>
+        <w:t>USBH_Init</w:t>
+      </w:r>
+      <w:proofErr w:type="spellEnd"/>
+      <w:r>
+        <w:rPr>
+          <w:i/>
+          <w:iCs/>
+        </w:rPr>
+        <w:t>()</w:t>
+      </w:r>
+      <w:r>
+        <w:t>, przekazując uchwyt hosta</w:t>
+      </w:r>
+      <w:r>
+        <w:t xml:space="preserve"> </w:t>
+      </w:r>
+      <w:r>
+        <w:t xml:space="preserve">(czyli referencję do jego struktury) oraz funkcję </w:t>
+      </w:r>
+      <w:proofErr w:type="spellStart"/>
+      <w:r>
+        <w:t>callback</w:t>
+      </w:r>
+      <w:proofErr w:type="spellEnd"/>
+      <w:r>
+        <w:t xml:space="preserve"> </w:t>
+      </w:r>
+      <w:proofErr w:type="spellStart"/>
+      <w:r>
+        <w:rPr>
+          <w:i/>
+          <w:iCs/>
+        </w:rPr>
+        <w:t>USBH_UserProcess</w:t>
+      </w:r>
+      <w:proofErr w:type="spellEnd"/>
+      <w:r>
+        <w:rPr>
+          <w:i/>
+          <w:iCs/>
+        </w:rPr>
+        <w:t>()</w:t>
+      </w:r>
+      <w:r>
+        <w:t>, dzięki której program będzie identyfikował kiedy nawiązano połączenie z urządzeniem peryferyjnym.</w:t>
+      </w:r>
+    </w:p>
+    <w:p>
+      <w:pPr>
+        <w:pStyle w:val="Tekstpodstawowyzwciciem"/>
+        <w:ind w:left="284" w:firstLine="360"/>
+      </w:pPr>
+      <w:r>
+        <w:t xml:space="preserve">W kolejnym kroku </w:t>
+      </w:r>
+      <w:r>
+        <w:t xml:space="preserve">rejestruje </w:t>
+      </w:r>
+      <w:r>
+        <w:t>sterownik klasy</w:t>
+      </w:r>
+      <w:r>
+        <w:t xml:space="preserve"> USB </w:t>
+      </w:r>
+      <w:r>
+        <w:t>poprzez funkcję</w:t>
+      </w:r>
+      <w:r>
+        <w:t xml:space="preserve"> </w:t>
+      </w:r>
+      <w:proofErr w:type="spellStart"/>
+      <w:r>
+        <w:rPr>
+          <w:i/>
+          <w:iCs/>
+        </w:rPr>
+        <w:t>USBH_RegisterClass</w:t>
+      </w:r>
+      <w:proofErr w:type="spellEnd"/>
+      <w:r>
+        <w:rPr>
+          <w:i/>
+          <w:iCs/>
+        </w:rPr>
+        <w:t>()</w:t>
+      </w:r>
+      <w:r>
+        <w:t xml:space="preserve">. Przygotowane przez </w:t>
+      </w:r>
+      <w:proofErr w:type="spellStart"/>
+      <w:r>
+        <w:t>middleware</w:t>
+      </w:r>
+      <w:proofErr w:type="spellEnd"/>
+      <w:r>
+        <w:t xml:space="preserve"> biblioteki nie obsługują </w:t>
+      </w:r>
+      <w:r>
+        <w:t>jednak sterownika klasy USB-MIDI, zatem zaimplementowano własną, napisaną na podstawie dokumentacji [14] sterownik</w:t>
+      </w:r>
+      <w:r>
+        <w:t xml:space="preserve"> </w:t>
+      </w:r>
+      <w:r>
+        <w:t>klas</w:t>
+      </w:r>
+      <w:r>
+        <w:t>y</w:t>
+      </w:r>
+      <w:r>
+        <w:t xml:space="preserve"> USB-MIDI po stronie </w:t>
+      </w:r>
+      <w:r>
+        <w:t>Ho</w:t>
+      </w:r>
+      <w:r>
+        <w:t>sta,</w:t>
+      </w:r>
+    </w:p>
+    <w:p>
+      <w:pPr>
+        <w:pStyle w:val="Tekstpodstawowyzwciciem"/>
+      </w:pPr>
+    </w:p>
+    <w:p>
+      <w:pPr>
+        <w:pStyle w:val="Tekstpodstawowyzwciciem"/>
+      </w:pPr>
+      <w:r>
+        <w:t xml:space="preserve">Tu skończone – </w:t>
+      </w:r>
+      <w:proofErr w:type="spellStart"/>
+      <w:r>
+        <w:t>reszte</w:t>
+      </w:r>
+      <w:proofErr w:type="spellEnd"/>
+      <w:r>
+        <w:t xml:space="preserve"> trzeba zrobić </w:t>
+      </w:r>
+      <w:proofErr w:type="spellStart"/>
+      <w:r>
+        <w:t>pozniej</w:t>
+      </w:r>
+      <w:proofErr w:type="spellEnd"/>
+    </w:p>
+    <w:p>
+      <w:pPr>
+        <w:pStyle w:val="Tekstpodstawowyzwciciem"/>
+      </w:pPr>
+    </w:p>
+    <w:p>
+      <w:pPr>
+        <w:pStyle w:val="Tekstpodstawowyzwciciem"/>
+      </w:pPr>
+      <w:r>
+        <w:t>uruchamia stos hosta (</w:t>
+      </w:r>
+      <w:proofErr w:type="spellStart"/>
+      <w:r>
+        <w:t>USBH_Start</w:t>
+      </w:r>
+      <w:proofErr w:type="spellEnd"/>
+      <w:r>
+        <w:t>()), aktywując obsługę urządzeń USB</w:t>
+      </w:r>
+    </w:p>
+    <w:p>
+      <w:pPr>
+        <w:pStyle w:val="Tekstpodstawowyzwciciem"/>
+      </w:pPr>
+    </w:p>
+    <w:p>
+      <w:pPr>
+        <w:pStyle w:val="Tekstpodstawowyzwciciem"/>
+      </w:pPr>
+      <w:r>
+        <w:t xml:space="preserve">Wymienione funkcje są typowym interfejsem biblioteki STM32Cube USB Host, a błędy zwracane przez API są obsługiwane przez przejście do </w:t>
+      </w:r>
+      <w:proofErr w:type="spellStart"/>
+      <w:r>
+        <w:t>Error_Handler</w:t>
+      </w:r>
+      <w:proofErr w:type="spellEnd"/>
+      <w:r>
+        <w:t>()</w:t>
+      </w:r>
+    </w:p>
+    <w:p>
+      <w:pPr>
+        <w:pStyle w:val="Tekstpodstawowyzwciciem"/>
+      </w:pPr>
+    </w:p>
+    <w:p>
+      <w:pPr>
+        <w:pStyle w:val="Tekstpodstawowyzwciciem"/>
+      </w:pPr>
+      <w:r>
+        <w:t xml:space="preserve">Rys. 19.: Inicjalizacja warstwy USB Host w </w:t>
+      </w:r>
+      <w:proofErr w:type="spellStart"/>
+      <w:r>
+        <w:t>usb_host.c</w:t>
+      </w:r>
+      <w:proofErr w:type="spellEnd"/>
+      <w:r>
+        <w:t>, źródło: opracowanie własne</w:t>
+      </w:r>
+    </w:p>
+    <w:p>
+      <w:pPr>
+        <w:pStyle w:val="Tekstpodstawowyzwciciem"/>
+      </w:pPr>
+    </w:p>
+    <w:p>
+      <w:pPr>
+        <w:pStyle w:val="Tekstpodstawowyzwciciem"/>
+        <w:numPr>
+          <w:ilvl w:val="0"/>
+          <w:numId w:val="23"/>
+        </w:numPr>
+      </w:pPr>
+      <w:r>
+        <w:t>Przetwarzanie zdarzeń i stany aplikacji (</w:t>
+      </w:r>
+      <w:proofErr w:type="spellStart"/>
+      <w:r>
+        <w:t>Appli_state</w:t>
+      </w:r>
+      <w:proofErr w:type="spellEnd"/>
+      <w:r>
+        <w:t>)</w:t>
+      </w:r>
+    </w:p>
+    <w:p>
+      <w:pPr>
+        <w:pStyle w:val="Tekstpodstawowyzwciciem"/>
+      </w:pPr>
+    </w:p>
+    <w:p>
+      <w:pPr>
+        <w:pStyle w:val="Tekstpodstawowyzwciciem"/>
+      </w:pPr>
+      <w:r>
+        <w:t xml:space="preserve">Właściwe przetwarzanie zdarzeń hosta realizowane jest w funkcji </w:t>
+      </w:r>
+      <w:proofErr w:type="spellStart"/>
+      <w:r>
+        <w:t>MX_USB_HOST_Process</w:t>
+      </w:r>
+      <w:proofErr w:type="spellEnd"/>
+      <w:r>
+        <w:t xml:space="preserve">(), która jest wywoływana cyklicznie z pętli głównej programu. Funkcja ta przekazuje sterowanie do </w:t>
+      </w:r>
+      <w:proofErr w:type="spellStart"/>
+      <w:r>
+        <w:t>USBH_Process</w:t>
+      </w:r>
+      <w:proofErr w:type="spellEnd"/>
+      <w:r>
+        <w:t>(), odpowiedzialnego za obsługę zdarzeń stosu hosta oraz wywoływanie funkcji przynależnych do aktywnej klasy USB</w:t>
+      </w:r>
+    </w:p>
+    <w:p>
+      <w:pPr>
+        <w:pStyle w:val="Tekstpodstawowyzwciciem"/>
+      </w:pPr>
+    </w:p>
+    <w:p>
+      <w:pPr>
+        <w:pStyle w:val="Tekstpodstawowyzwciciem"/>
+      </w:pPr>
+      <w:r>
+        <w:lastRenderedPageBreak/>
+        <w:t xml:space="preserve">Zdarzenia takie jak podłączenie urządzenia, aktywacja klasy lub rozłączenie sygnalizowane są aplikacji przez </w:t>
+      </w:r>
+      <w:proofErr w:type="spellStart"/>
+      <w:r>
+        <w:t>callback</w:t>
+      </w:r>
+      <w:proofErr w:type="spellEnd"/>
+      <w:r>
+        <w:t xml:space="preserve"> </w:t>
+      </w:r>
+      <w:proofErr w:type="spellStart"/>
+      <w:r>
+        <w:t>USBH_UserProcess</w:t>
+      </w:r>
+      <w:proofErr w:type="spellEnd"/>
+      <w:r>
+        <w:t xml:space="preserve">(). W projekcie </w:t>
+      </w:r>
+      <w:proofErr w:type="spellStart"/>
+      <w:r>
+        <w:t>callback</w:t>
+      </w:r>
+      <w:proofErr w:type="spellEnd"/>
+      <w:r>
+        <w:t xml:space="preserve"> ten aktualizuje zmienną </w:t>
+      </w:r>
+      <w:proofErr w:type="spellStart"/>
+      <w:r>
+        <w:t>Appli_state</w:t>
+      </w:r>
+      <w:proofErr w:type="spellEnd"/>
+      <w:r>
+        <w:t>, która może przyjmować m.in. stany:</w:t>
+      </w:r>
+    </w:p>
+    <w:p>
+      <w:pPr>
+        <w:pStyle w:val="Tekstpodstawowyzwciciem"/>
+      </w:pPr>
+    </w:p>
+    <w:p>
+      <w:pPr>
+        <w:pStyle w:val="Tekstpodstawowyzwciciem"/>
+        <w:rPr>
+          <w:lang w:val="en-US"/>
+        </w:rPr>
+      </w:pPr>
+      <w:r>
+        <w:rPr>
+          <w:lang w:val="en-US"/>
+        </w:rPr>
+        <w:t>APPLICATION_START (</w:t>
+      </w:r>
+      <w:proofErr w:type="spellStart"/>
+      <w:r>
+        <w:rPr>
+          <w:lang w:val="en-US"/>
+        </w:rPr>
+        <w:t>urządzenie</w:t>
+      </w:r>
+      <w:proofErr w:type="spellEnd"/>
+      <w:r>
+        <w:rPr>
+          <w:lang w:val="en-US"/>
+        </w:rPr>
+        <w:t xml:space="preserve"> </w:t>
+      </w:r>
+      <w:proofErr w:type="spellStart"/>
+      <w:r>
+        <w:rPr>
+          <w:lang w:val="en-US"/>
+        </w:rPr>
+        <w:t>podłączone</w:t>
+      </w:r>
+      <w:proofErr w:type="spellEnd"/>
+      <w:r>
+        <w:rPr>
+          <w:lang w:val="en-US"/>
+        </w:rPr>
+        <w:t>),</w:t>
+      </w:r>
+    </w:p>
+    <w:p>
+      <w:pPr>
+        <w:pStyle w:val="Tekstpodstawowyzwciciem"/>
+        <w:rPr>
+          <w:lang w:val="en-US"/>
+        </w:rPr>
+      </w:pPr>
+    </w:p>
+    <w:p>
+      <w:pPr>
+        <w:pStyle w:val="Tekstpodstawowyzwciciem"/>
+        <w:rPr>
+          <w:lang w:val="en-US"/>
+        </w:rPr>
+      </w:pPr>
+      <w:r>
+        <w:rPr>
+          <w:lang w:val="en-US"/>
+        </w:rPr>
+        <w:t>APPLICATION_READY (</w:t>
+      </w:r>
+      <w:proofErr w:type="spellStart"/>
+      <w:r>
+        <w:rPr>
+          <w:lang w:val="en-US"/>
+        </w:rPr>
+        <w:t>klasa</w:t>
+      </w:r>
+      <w:proofErr w:type="spellEnd"/>
+      <w:r>
+        <w:rPr>
+          <w:lang w:val="en-US"/>
+        </w:rPr>
+        <w:t xml:space="preserve"> </w:t>
+      </w:r>
+      <w:proofErr w:type="spellStart"/>
+      <w:r>
+        <w:rPr>
+          <w:lang w:val="en-US"/>
+        </w:rPr>
+        <w:t>aktywna</w:t>
+      </w:r>
+      <w:proofErr w:type="spellEnd"/>
+      <w:r>
+        <w:rPr>
+          <w:lang w:val="en-US"/>
+        </w:rPr>
+        <w:t>),</w:t>
+      </w:r>
+    </w:p>
+    <w:p>
+      <w:pPr>
+        <w:pStyle w:val="Tekstpodstawowyzwciciem"/>
+        <w:rPr>
+          <w:lang w:val="en-US"/>
+        </w:rPr>
+      </w:pPr>
+    </w:p>
+    <w:p>
+      <w:pPr>
+        <w:pStyle w:val="Tekstpodstawowyzwciciem"/>
+        <w:rPr>
+          <w:lang w:val="en-US"/>
+        </w:rPr>
+      </w:pPr>
+      <w:r>
+        <w:rPr>
+          <w:lang w:val="en-US"/>
+        </w:rPr>
+        <w:t>APPLICATION_DISCONNECT (</w:t>
+      </w:r>
+      <w:proofErr w:type="spellStart"/>
+      <w:r>
+        <w:rPr>
+          <w:lang w:val="en-US"/>
+        </w:rPr>
+        <w:t>urządzenie</w:t>
+      </w:r>
+      <w:proofErr w:type="spellEnd"/>
+      <w:r>
+        <w:rPr>
+          <w:lang w:val="en-US"/>
+        </w:rPr>
+        <w:t xml:space="preserve"> </w:t>
+      </w:r>
+      <w:proofErr w:type="spellStart"/>
+      <w:r>
+        <w:rPr>
+          <w:lang w:val="en-US"/>
+        </w:rPr>
+        <w:t>odłączone</w:t>
+      </w:r>
+      <w:proofErr w:type="spellEnd"/>
+      <w:r>
+        <w:rPr>
+          <w:lang w:val="en-US"/>
+        </w:rPr>
+        <w:t>)</w:t>
+      </w:r>
+    </w:p>
+    <w:p>
+      <w:pPr>
+        <w:pStyle w:val="Tekstpodstawowyzwciciem"/>
+        <w:rPr>
+          <w:lang w:val="en-US"/>
+        </w:rPr>
+      </w:pPr>
+    </w:p>
+    <w:p>
+      <w:pPr>
+        <w:pStyle w:val="Tekstpodstawowyzwciciem"/>
+      </w:pPr>
+      <w:r>
+        <w:t xml:space="preserve">Warto podkreślić, że moduł </w:t>
+      </w:r>
+      <w:proofErr w:type="spellStart"/>
+      <w:r>
+        <w:t>usb_host</w:t>
+      </w:r>
+      <w:proofErr w:type="spellEnd"/>
+      <w:r>
+        <w:t xml:space="preserve"> nie otwiera </w:t>
+      </w:r>
+      <w:proofErr w:type="spellStart"/>
+      <w:r>
+        <w:t>endpointów</w:t>
+      </w:r>
+      <w:proofErr w:type="spellEnd"/>
+      <w:r>
+        <w:t xml:space="preserve"> klasowych (</w:t>
+      </w:r>
+      <w:proofErr w:type="spellStart"/>
+      <w:r>
+        <w:t>pipe</w:t>
+      </w:r>
+      <w:proofErr w:type="spellEnd"/>
+      <w:r>
+        <w:t xml:space="preserve"> </w:t>
+      </w:r>
+      <w:proofErr w:type="spellStart"/>
+      <w:r>
+        <w:t>Bulk</w:t>
+      </w:r>
+      <w:proofErr w:type="spellEnd"/>
+      <w:r>
+        <w:t xml:space="preserve"> IN/OUT). Otwarcie </w:t>
+      </w:r>
+      <w:proofErr w:type="spellStart"/>
+      <w:r>
+        <w:t>pipe’a</w:t>
+      </w:r>
+      <w:proofErr w:type="spellEnd"/>
+      <w:r>
+        <w:t xml:space="preserve"> </w:t>
+      </w:r>
+      <w:proofErr w:type="spellStart"/>
+      <w:r>
+        <w:t>Bulk</w:t>
+      </w:r>
+      <w:proofErr w:type="spellEnd"/>
+      <w:r>
+        <w:t xml:space="preserve"> IN oraz uruchomienie odbioru danych realizowane jest w sterowniku klasy USB-MIDI (</w:t>
+      </w:r>
+      <w:proofErr w:type="spellStart"/>
+      <w:r>
+        <w:t>usbh_midi.c</w:t>
+      </w:r>
+      <w:proofErr w:type="spellEnd"/>
+      <w:r>
+        <w:t>) w procedurze inicjalizacji klasy.</w:t>
+      </w:r>
+    </w:p>
+    <w:p>
+      <w:pPr>
+        <w:pStyle w:val="Tekstpodstawowyzwciciem"/>
+      </w:pPr>
+    </w:p>
+    <w:p>
+      <w:pPr>
+        <w:pStyle w:val="Tekstpodstawowyzwciciem"/>
+      </w:pPr>
+      <w:r>
+        <w:t xml:space="preserve">Rys. 20.: Obsługa zdarzeń hosta i aktualizacja </w:t>
+      </w:r>
+      <w:proofErr w:type="spellStart"/>
+      <w:r>
+        <w:t>Appli_state</w:t>
+      </w:r>
+      <w:proofErr w:type="spellEnd"/>
+      <w:r>
+        <w:t xml:space="preserve"> w </w:t>
+      </w:r>
+      <w:proofErr w:type="spellStart"/>
+      <w:r>
+        <w:t>USBH_UserProcess</w:t>
+      </w:r>
+      <w:proofErr w:type="spellEnd"/>
+      <w:r>
+        <w:t>(), źródło: opracowanie własne</w:t>
+      </w:r>
+    </w:p>
+    <w:p>
+      <w:pPr>
+        <w:pStyle w:val="Tekstpodstawowyzwciciem"/>
+      </w:pPr>
+    </w:p>
+    <w:p>
+      <w:pPr>
+        <w:pStyle w:val="Nagwek3"/>
+      </w:pPr>
+      <w:bookmarkStart w:id="60" w:name="_Toc218092871"/>
+      <w:r>
+        <w:t>Własna</w:t>
+      </w:r>
+      <w:r>
+        <w:t xml:space="preserve"> implementacja</w:t>
+      </w:r>
+      <w:r>
+        <w:t xml:space="preserve"> obsługi</w:t>
+      </w:r>
+      <w:r>
+        <w:t xml:space="preserve"> klasy USB-MIDI</w:t>
+      </w:r>
+      <w:r>
+        <w:rPr>
+          <w:i/>
+          <w:iCs/>
+        </w:rPr>
+        <w:t xml:space="preserve"> (</w:t>
+      </w:r>
+      <w:proofErr w:type="spellStart"/>
+      <w:r>
+        <w:rPr>
+          <w:i/>
+          <w:iCs/>
+        </w:rPr>
+        <w:t>usbh_midi.c</w:t>
+      </w:r>
+      <w:proofErr w:type="spellEnd"/>
+      <w:r>
+        <w:rPr>
+          <w:i/>
+          <w:iCs/>
+        </w:rPr>
         <w:t>/.h)</w:t>
       </w:r>
+      <w:bookmarkEnd w:id="60"/>
+    </w:p>
+    <w:p>
+      <w:pPr>
+        <w:pStyle w:val="Tekstpodstawowyzwciciem"/>
+      </w:pPr>
+    </w:p>
+    <w:p>
+      <w:pPr>
+        <w:pStyle w:val="Nagwek3"/>
+      </w:pPr>
+      <w:bookmarkStart w:id="61" w:name="_Toc218092872"/>
+      <w:r>
+        <w:t>Silnik lekcji</w:t>
+      </w:r>
+      <w:r>
+        <w:t xml:space="preserve">: </w:t>
+      </w:r>
+      <w:r>
+        <w:t xml:space="preserve">weryfikacja dźwięków i generowanie informacji zwrotnej </w:t>
+      </w:r>
+      <w:r>
+        <w:rPr>
+          <w:i/>
+        </w:rPr>
+        <w:t>(</w:t>
+      </w:r>
+      <w:proofErr w:type="spellStart"/>
+      <w:r>
+        <w:rPr>
+          <w:i/>
+        </w:rPr>
+        <w:t>lesson.c</w:t>
+      </w:r>
+      <w:proofErr w:type="spellEnd"/>
+      <w:r>
+        <w:rPr>
+          <w:i/>
+        </w:rPr>
+        <w:t>/.h)</w:t>
+      </w:r>
+      <w:bookmarkEnd w:id="61"/>
+    </w:p>
+    <w:p>
+      <w:pPr>
+        <w:pStyle w:val="Nagwek3"/>
+      </w:pPr>
+      <w:bookmarkStart w:id="62" w:name="_Toc218092873"/>
+      <w:r>
+        <w:t xml:space="preserve">Interfejs użytkownika: menu i nawigacja po trybach </w:t>
+      </w:r>
+      <w:r>
+        <w:t xml:space="preserve">nauki </w:t>
+      </w:r>
+      <w:r>
+        <w:rPr>
+          <w:i/>
+          <w:iCs/>
+        </w:rPr>
+        <w:t>(</w:t>
+      </w:r>
+      <w:proofErr w:type="spellStart"/>
+      <w:r>
+        <w:rPr>
+          <w:i/>
+          <w:iCs/>
+        </w:rPr>
+        <w:t>app.c</w:t>
+      </w:r>
+      <w:proofErr w:type="spellEnd"/>
+      <w:r>
+        <w:rPr>
+          <w:i/>
+          <w:iCs/>
+        </w:rPr>
+        <w:t>/.h)</w:t>
+      </w:r>
+      <w:bookmarkEnd w:id="62"/>
+    </w:p>
+    <w:p>
+      <w:pPr>
+        <w:pStyle w:val="Tekstpodstawowyzwciciem"/>
+      </w:pPr>
+    </w:p>
+    <w:p>
+      <w:pPr>
+        <w:pStyle w:val="Nagwek3"/>
+      </w:pPr>
+      <w:bookmarkStart w:id="63" w:name="_Toc218092874"/>
+      <w:r>
+        <w:t xml:space="preserve">Obsługa wejść użytkownika </w:t>
+      </w:r>
+      <w:r>
+        <w:rPr>
+          <w:i/>
+          <w:iCs/>
+        </w:rPr>
+        <w:t>(</w:t>
+      </w:r>
+      <w:proofErr w:type="spellStart"/>
+      <w:r>
+        <w:rPr>
+          <w:i/>
+          <w:iCs/>
+        </w:rPr>
+        <w:t>button.c</w:t>
+      </w:r>
+      <w:proofErr w:type="spellEnd"/>
+      <w:r>
+        <w:rPr>
+          <w:i/>
+          <w:iCs/>
+        </w:rPr>
+        <w:t>/.h)</w:t>
+      </w:r>
       <w:bookmarkEnd w:id="63"/>
     </w:p>
     <w:p>
@@ -14798,6 +15551,7 @@
       </w:pPr>
       <w:bookmarkStart w:id="64" w:name="_Toc218092875"/>
       <w:r>
+        <w:lastRenderedPageBreak/>
         <w:t xml:space="preserve">Sterownik wyświetlacza LCD </w:t>
       </w:r>
       <w:r>
@@ -22498,6 +23252,95 @@
     </w:lvl>
   </w:abstractNum>
   <w:abstractNum w:abstractNumId="5" w15:restartNumberingAfterBreak="0">
+    <w:nsid w:val="308D47FB"/>
+    <w:multiLevelType w:val="hybridMultilevel"/>
+    <w:tmpl w:val="FB769D70"/>
+    <w:lvl w:ilvl="0" w:tplc="59BA9470">
+      <w:start w:val="1"/>
+      <w:numFmt w:val="lowerLetter"/>
+      <w:lvlText w:val="%1)"/>
+      <w:lvlJc w:val="left"/>
+      <w:pPr>
+        <w:ind w:left="644" w:hanging="360"/>
+      </w:pPr>
+      <w:rPr>
+        <w:rFonts w:hint="default"/>
+      </w:rPr>
+    </w:lvl>
+    <w:lvl w:ilvl="1" w:tplc="04150019" w:tentative="1">
+      <w:start w:val="1"/>
+      <w:numFmt w:val="lowerLetter"/>
+      <w:lvlText w:val="%2."/>
+      <w:lvlJc w:val="left"/>
+      <w:pPr>
+        <w:ind w:left="1364" w:hanging="360"/>
+      </w:pPr>
+    </w:lvl>
+    <w:lvl w:ilvl="2" w:tplc="0415001B" w:tentative="1">
+      <w:start w:val="1"/>
+      <w:numFmt w:val="lowerRoman"/>
+      <w:lvlText w:val="%3."/>
+      <w:lvlJc w:val="right"/>
+      <w:pPr>
+        <w:ind w:left="2084" w:hanging="180"/>
+      </w:pPr>
+    </w:lvl>
+    <w:lvl w:ilvl="3" w:tplc="0415000F" w:tentative="1">
+      <w:start w:val="1"/>
+      <w:numFmt w:val="decimal"/>
+      <w:lvlText w:val="%4."/>
+      <w:lvlJc w:val="left"/>
+      <w:pPr>
+        <w:ind w:left="2804" w:hanging="360"/>
+      </w:pPr>
+    </w:lvl>
+    <w:lvl w:ilvl="4" w:tplc="04150019" w:tentative="1">
+      <w:start w:val="1"/>
+      <w:numFmt w:val="lowerLetter"/>
+      <w:lvlText w:val="%5."/>
+      <w:lvlJc w:val="left"/>
+      <w:pPr>
+        <w:ind w:left="3524" w:hanging="360"/>
+      </w:pPr>
+    </w:lvl>
+    <w:lvl w:ilvl="5" w:tplc="0415001B" w:tentative="1">
+      <w:start w:val="1"/>
+      <w:numFmt w:val="lowerRoman"/>
+      <w:lvlText w:val="%6."/>
+      <w:lvlJc w:val="right"/>
+      <w:pPr>
+        <w:ind w:left="4244" w:hanging="180"/>
+      </w:pPr>
+    </w:lvl>
+    <w:lvl w:ilvl="6" w:tplc="0415000F" w:tentative="1">
+      <w:start w:val="1"/>
+      <w:numFmt w:val="decimal"/>
+      <w:lvlText w:val="%7."/>
+      <w:lvlJc w:val="left"/>
+      <w:pPr>
+        <w:ind w:left="4964" w:hanging="360"/>
+      </w:pPr>
+    </w:lvl>
+    <w:lvl w:ilvl="7" w:tplc="04150019" w:tentative="1">
+      <w:start w:val="1"/>
+      <w:numFmt w:val="lowerLetter"/>
+      <w:lvlText w:val="%8."/>
+      <w:lvlJc w:val="left"/>
+      <w:pPr>
+        <w:ind w:left="5684" w:hanging="360"/>
+      </w:pPr>
+    </w:lvl>
+    <w:lvl w:ilvl="8" w:tplc="0415001B" w:tentative="1">
+      <w:start w:val="1"/>
+      <w:numFmt w:val="lowerRoman"/>
+      <w:lvlText w:val="%9."/>
+      <w:lvlJc w:val="right"/>
+      <w:pPr>
+        <w:ind w:left="6404" w:hanging="180"/>
+      </w:pPr>
+    </w:lvl>
+  </w:abstractNum>
+  <w:abstractNum w:abstractNumId="6" w15:restartNumberingAfterBreak="0">
     <w:nsid w:val="35344E9A"/>
     <w:multiLevelType w:val="hybridMultilevel"/>
     <w:tmpl w:val="94342580"/>
@@ -22588,7 +23431,7 @@
       </w:pPr>
     </w:lvl>
   </w:abstractNum>
-  <w:abstractNum w:abstractNumId="6" w15:restartNumberingAfterBreak="0">
+  <w:abstractNum w:abstractNumId="7" w15:restartNumberingAfterBreak="0">
     <w:nsid w:val="3A0804BC"/>
     <w:multiLevelType w:val="hybridMultilevel"/>
     <w:tmpl w:val="84FA0452"/>
@@ -22729,7 +23572,7 @@
       </w:rPr>
     </w:lvl>
   </w:abstractNum>
-  <w:abstractNum w:abstractNumId="7" w15:restartNumberingAfterBreak="0">
+  <w:abstractNum w:abstractNumId="8" w15:restartNumberingAfterBreak="0">
     <w:nsid w:val="3DC97678"/>
     <w:multiLevelType w:val="hybridMultilevel"/>
     <w:tmpl w:val="A680F632"/>
@@ -22818,7 +23661,7 @@
       </w:pPr>
     </w:lvl>
   </w:abstractNum>
-  <w:abstractNum w:abstractNumId="8" w15:restartNumberingAfterBreak="0">
+  <w:abstractNum w:abstractNumId="9" w15:restartNumberingAfterBreak="0">
     <w:nsid w:val="3ECD7058"/>
     <w:multiLevelType w:val="hybridMultilevel"/>
     <w:tmpl w:val="0CE27698"/>
@@ -22907,7 +23750,7 @@
       </w:pPr>
     </w:lvl>
   </w:abstractNum>
-  <w:abstractNum w:abstractNumId="9" w15:restartNumberingAfterBreak="0">
+  <w:abstractNum w:abstractNumId="10" w15:restartNumberingAfterBreak="0">
     <w:nsid w:val="41B32FFF"/>
     <w:multiLevelType w:val="hybridMultilevel"/>
     <w:tmpl w:val="CEAE6C6A"/>
@@ -23023,7 +23866,7 @@
       </w:pPr>
     </w:lvl>
   </w:abstractNum>
-  <w:abstractNum w:abstractNumId="10" w15:restartNumberingAfterBreak="0">
+  <w:abstractNum w:abstractNumId="11" w15:restartNumberingAfterBreak="0">
     <w:nsid w:val="58F878CC"/>
     <w:multiLevelType w:val="hybridMultilevel"/>
     <w:tmpl w:val="F4866F38"/>
@@ -23112,7 +23955,7 @@
       </w:pPr>
     </w:lvl>
   </w:abstractNum>
-  <w:abstractNum w:abstractNumId="11" w15:restartNumberingAfterBreak="0">
+  <w:abstractNum w:abstractNumId="12" w15:restartNumberingAfterBreak="0">
     <w:nsid w:val="5C712B6B"/>
     <w:multiLevelType w:val="hybridMultilevel"/>
     <w:tmpl w:val="96F4746E"/>
@@ -23203,7 +24046,7 @@
       </w:pPr>
     </w:lvl>
   </w:abstractNum>
-  <w:abstractNum w:abstractNumId="12" w15:restartNumberingAfterBreak="0">
+  <w:abstractNum w:abstractNumId="13" w15:restartNumberingAfterBreak="0">
     <w:nsid w:val="5CF15399"/>
     <w:multiLevelType w:val="hybridMultilevel"/>
     <w:tmpl w:val="A1D2626E"/>
@@ -23292,7 +24135,7 @@
       </w:pPr>
     </w:lvl>
   </w:abstractNum>
-  <w:abstractNum w:abstractNumId="13" w15:restartNumberingAfterBreak="0">
+  <w:abstractNum w:abstractNumId="14" w15:restartNumberingAfterBreak="0">
     <w:nsid w:val="5DFB25DE"/>
     <w:multiLevelType w:val="multilevel"/>
     <w:tmpl w:val="6DB88A48"/>
@@ -23448,7 +24291,7 @@
       </w:rPr>
     </w:lvl>
   </w:abstractNum>
-  <w:abstractNum w:abstractNumId="14" w15:restartNumberingAfterBreak="0">
+  <w:abstractNum w:abstractNumId="15" w15:restartNumberingAfterBreak="0">
     <w:nsid w:val="63AC1367"/>
     <w:multiLevelType w:val="hybridMultilevel"/>
     <w:tmpl w:val="099E3194"/>
@@ -23537,7 +24380,7 @@
       </w:pPr>
     </w:lvl>
   </w:abstractNum>
-  <w:abstractNum w:abstractNumId="15" w15:restartNumberingAfterBreak="0">
+  <w:abstractNum w:abstractNumId="16" w15:restartNumberingAfterBreak="0">
     <w:nsid w:val="6810790D"/>
     <w:multiLevelType w:val="hybridMultilevel"/>
     <w:tmpl w:val="8AC63C9E"/>
@@ -23677,7 +24520,7 @@
       </w:rPr>
     </w:lvl>
   </w:abstractNum>
-  <w:abstractNum w:abstractNumId="16" w15:restartNumberingAfterBreak="0">
+  <w:abstractNum w:abstractNumId="17" w15:restartNumberingAfterBreak="0">
     <w:nsid w:val="6D827265"/>
     <w:multiLevelType w:val="hybridMultilevel"/>
     <w:tmpl w:val="9662C10A"/>
@@ -23817,7 +24660,7 @@
       </w:rPr>
     </w:lvl>
   </w:abstractNum>
-  <w:abstractNum w:abstractNumId="17" w15:restartNumberingAfterBreak="0">
+  <w:abstractNum w:abstractNumId="18" w15:restartNumberingAfterBreak="0">
     <w:nsid w:val="72766312"/>
     <w:multiLevelType w:val="hybridMultilevel"/>
     <w:tmpl w:val="4BC0783C"/>
@@ -23934,7 +24777,7 @@
       </w:pPr>
     </w:lvl>
   </w:abstractNum>
-  <w:abstractNum w:abstractNumId="18" w15:restartNumberingAfterBreak="0">
+  <w:abstractNum w:abstractNumId="19" w15:restartNumberingAfterBreak="0">
     <w:nsid w:val="74D6084D"/>
     <w:multiLevelType w:val="singleLevel"/>
     <w:tmpl w:val="89CA89A6"/>
@@ -23952,7 +24795,7 @@
       </w:pPr>
     </w:lvl>
   </w:abstractNum>
-  <w:abstractNum w:abstractNumId="19" w15:restartNumberingAfterBreak="0">
+  <w:abstractNum w:abstractNumId="20" w15:restartNumberingAfterBreak="0">
     <w:nsid w:val="7B472861"/>
     <w:multiLevelType w:val="hybridMultilevel"/>
     <w:tmpl w:val="904C3238"/>
@@ -24092,7 +24935,7 @@
       </w:rPr>
     </w:lvl>
   </w:abstractNum>
-  <w:abstractNum w:abstractNumId="20" w15:restartNumberingAfterBreak="0">
+  <w:abstractNum w:abstractNumId="21" w15:restartNumberingAfterBreak="0">
     <w:nsid w:val="7F05392C"/>
     <w:multiLevelType w:val="hybridMultilevel"/>
     <w:tmpl w:val="84FA0452"/>
@@ -24232,7 +25075,7 @@
       </w:rPr>
     </w:lvl>
   </w:abstractNum>
-  <w:abstractNum w:abstractNumId="21" w15:restartNumberingAfterBreak="0">
+  <w:abstractNum w:abstractNumId="22" w15:restartNumberingAfterBreak="0">
     <w:nsid w:val="7FB16C1C"/>
     <w:multiLevelType w:val="hybridMultilevel"/>
     <w:tmpl w:val="D146ECF8"/>
@@ -24322,34 +25165,34 @@
     </w:lvl>
   </w:abstractNum>
   <w:num w:numId="1" w16cid:durableId="997195795">
-    <w:abstractNumId w:val="13"/>
+    <w:abstractNumId w:val="14"/>
   </w:num>
   <w:num w:numId="2" w16cid:durableId="332077580">
-    <w:abstractNumId w:val="18"/>
+    <w:abstractNumId w:val="19"/>
   </w:num>
   <w:num w:numId="3" w16cid:durableId="18089951">
     <w:abstractNumId w:val="0"/>
   </w:num>
   <w:num w:numId="4" w16cid:durableId="353389910">
-    <w:abstractNumId w:val="6"/>
+    <w:abstractNumId w:val="7"/>
   </w:num>
   <w:num w:numId="5" w16cid:durableId="820118540">
+    <w:abstractNumId w:val="21"/>
+  </w:num>
+  <w:num w:numId="6" w16cid:durableId="2071034387">
     <w:abstractNumId w:val="20"/>
   </w:num>
-  <w:num w:numId="6" w16cid:durableId="2071034387">
-    <w:abstractNumId w:val="19"/>
-  </w:num>
   <w:num w:numId="7" w16cid:durableId="1915620358">
-    <w:abstractNumId w:val="15"/>
+    <w:abstractNumId w:val="16"/>
   </w:num>
   <w:num w:numId="8" w16cid:durableId="1951935768">
-    <w:abstractNumId w:val="16"/>
+    <w:abstractNumId w:val="17"/>
   </w:num>
   <w:num w:numId="9" w16cid:durableId="443160851">
     <w:abstractNumId w:val="3"/>
   </w:num>
   <w:num w:numId="10" w16cid:durableId="692923573">
-    <w:abstractNumId w:val="9"/>
+    <w:abstractNumId w:val="10"/>
   </w:num>
   <w:num w:numId="11" w16cid:durableId="1456873935">
     <w:abstractNumId w:val="2"/>
@@ -24358,34 +25201,37 @@
     <w:abstractNumId w:val="4"/>
   </w:num>
   <w:num w:numId="13" w16cid:durableId="1329211825">
-    <w:abstractNumId w:val="17"/>
+    <w:abstractNumId w:val="18"/>
   </w:num>
   <w:num w:numId="14" w16cid:durableId="2099449158">
-    <w:abstractNumId w:val="14"/>
+    <w:abstractNumId w:val="15"/>
   </w:num>
   <w:num w:numId="15" w16cid:durableId="312804118">
     <w:abstractNumId w:val="1"/>
   </w:num>
   <w:num w:numId="16" w16cid:durableId="1071007120">
-    <w:abstractNumId w:val="10"/>
+    <w:abstractNumId w:val="11"/>
   </w:num>
   <w:num w:numId="17" w16cid:durableId="1412778285">
-    <w:abstractNumId w:val="7"/>
+    <w:abstractNumId w:val="8"/>
   </w:num>
   <w:num w:numId="18" w16cid:durableId="503279711">
-    <w:abstractNumId w:val="8"/>
+    <w:abstractNumId w:val="9"/>
   </w:num>
   <w:num w:numId="19" w16cid:durableId="310256002">
+    <w:abstractNumId w:val="13"/>
+  </w:num>
+  <w:num w:numId="20" w16cid:durableId="1687365031">
+    <w:abstractNumId w:val="6"/>
+  </w:num>
+  <w:num w:numId="21" w16cid:durableId="365451232">
     <w:abstractNumId w:val="12"/>
   </w:num>
-  <w:num w:numId="20" w16cid:durableId="1687365031">
+  <w:num w:numId="22" w16cid:durableId="36392064">
+    <w:abstractNumId w:val="22"/>
+  </w:num>
+  <w:num w:numId="23" w16cid:durableId="1518813022">
     <w:abstractNumId w:val="5"/>
-  </w:num>
-  <w:num w:numId="21" w16cid:durableId="365451232">
-    <w:abstractNumId w:val="11"/>
-  </w:num>
-  <w:num w:numId="22" w16cid:durableId="36392064">
-    <w:abstractNumId w:val="21"/>
   </w:num>
 </w:numbering>
 </file>
@@ -24978,6 +25824,7 @@
   <w:style w:type="character" w:default="1" w:styleId="Domylnaczcionkaakapitu">
     <w:name w:val="Default Paragraph Font"/>
     <w:uiPriority w:val="1"/>
+    <w:semiHidden/>
     <w:unhideWhenUsed/>
   </w:style>
   <w:style w:type="table" w:default="1" w:styleId="Standardowy">
@@ -26246,23 +27093,6 @@
 </file>
 
 <file path=customXml/item1.xml><?xml version="1.0" encoding="utf-8"?>
-<?mso-contentType ?>
-<FormTemplates xmlns="http://schemas.microsoft.com/sharepoint/v3/contenttype/forms">
-  <Display>DocumentLibraryForm</Display>
-  <Edit>DocumentLibraryForm</Edit>
-  <New>DocumentLibraryForm</New>
-</FormTemplates>
-</file>
-
-<file path=customXml/item2.xml><?xml version="1.0" encoding="utf-8"?>
-<p:properties xmlns:p="http://schemas.microsoft.com/office/2006/metadata/properties" xmlns:xsi="http://www.w3.org/2001/XMLSchema-instance" xmlns:pc="http://schemas.microsoft.com/office/infopath/2007/PartnerControls">
-  <documentManagement>
-    <_activity xmlns="c4c062c1-1785-4622-926e-e54f55d54382" xsi:nil="true"/>
-  </documentManagement>
-</p:properties>
-</file>
-
-<file path=customXml/item3.xml><?xml version="1.0" encoding="utf-8"?>
 <ct:contentTypeSchema xmlns:ct="http://schemas.microsoft.com/office/2006/metadata/contentType" xmlns:ma="http://schemas.microsoft.com/office/2006/metadata/properties/metaAttributes" ct:_="" ma:_="" ma:contentTypeName="Dokument" ma:contentTypeID="0x010100A23D8374791C8F43B12F75E46849ABD2" ma:contentTypeVersion="8" ma:contentTypeDescription="Utwórz nowy dokument." ma:contentTypeScope="" ma:versionID="a8d4e0025d2fdf0d4fb8abe3acbd3fba">
   <xsd:schema xmlns:xsd="http://www.w3.org/2001/XMLSchema" xmlns:xs="http://www.w3.org/2001/XMLSchema" xmlns:p="http://schemas.microsoft.com/office/2006/metadata/properties" xmlns:ns3="c4c062c1-1785-4622-926e-e54f55d54382" xmlns:ns4="3d74851c-d6b5-40f3-8848-806f5d49d7c9" targetNamespace="http://schemas.microsoft.com/office/2006/metadata/properties" ma:root="true" ma:fieldsID="85bba21d78479e5360d291b3a995964c" ns3:_="" ns4:_="">
     <xsd:import namespace="c4c062c1-1785-4622-926e-e54f55d54382"/>
@@ -26451,29 +27281,28 @@
 </ct:contentTypeSchema>
 </file>
 
-<file path=customXml/item4.xml><?xml version="1.0" encoding="utf-8"?>
+<file path=customXml/item2.xml><?xml version="1.0" encoding="utf-8"?>
+<?mso-contentType ?>
+<FormTemplates xmlns="http://schemas.microsoft.com/sharepoint/v3/contenttype/forms">
+  <Display>DocumentLibraryForm</Display>
+  <Edit>DocumentLibraryForm</Edit>
+  <New>DocumentLibraryForm</New>
+</FormTemplates>
+</file>
+
+<file path=customXml/item3.xml><?xml version="1.0" encoding="utf-8"?>
 <b:Sources xmlns:b="http://schemas.openxmlformats.org/officeDocument/2006/bibliography" xmlns="http://schemas.openxmlformats.org/officeDocument/2006/bibliography" SelectedStyle="\APA.XSL" StyleName="APA"/>
 </file>
 
-<file path=customXml/itemProps1.xml><?xml version="1.0" encoding="utf-8"?>
-<ds:datastoreItem xmlns:ds="http://schemas.openxmlformats.org/officeDocument/2006/customXml" ds:itemID="{2F69B47E-6626-4667-AB13-4381F1DCCF69}">
-  <ds:schemaRefs>
-    <ds:schemaRef ds:uri="http://schemas.microsoft.com/sharepoint/v3/contenttype/forms"/>
-  </ds:schemaRefs>
-</ds:datastoreItem>
+<file path=customXml/item4.xml><?xml version="1.0" encoding="utf-8"?>
+<p:properties xmlns:p="http://schemas.microsoft.com/office/2006/metadata/properties" xmlns:xsi="http://www.w3.org/2001/XMLSchema-instance" xmlns:pc="http://schemas.microsoft.com/office/infopath/2007/PartnerControls">
+  <documentManagement>
+    <_activity xmlns="c4c062c1-1785-4622-926e-e54f55d54382" xsi:nil="true"/>
+  </documentManagement>
+</p:properties>
 </file>
 
-<file path=customXml/itemProps2.xml><?xml version="1.0" encoding="utf-8"?>
-<ds:datastoreItem xmlns:ds="http://schemas.openxmlformats.org/officeDocument/2006/customXml" ds:itemID="{189013C9-FAD3-4C0F-B3EE-BBD859BD06D5}">
-  <ds:schemaRefs>
-    <ds:schemaRef ds:uri="http://schemas.microsoft.com/office/2006/metadata/properties"/>
-    <ds:schemaRef ds:uri="http://schemas.microsoft.com/office/infopath/2007/PartnerControls"/>
-    <ds:schemaRef ds:uri="c4c062c1-1785-4622-926e-e54f55d54382"/>
-  </ds:schemaRefs>
-</ds:datastoreItem>
-</file>
-
-<file path=customXml/itemProps3.xml><?xml version="1.0" encoding="utf-8"?>
+<file path=customXml/itemProps1.xml><?xml version="1.0" encoding="utf-8"?>
 <ds:datastoreItem xmlns:ds="http://schemas.openxmlformats.org/officeDocument/2006/customXml" ds:itemID="{B47EA310-829E-4B5E-ABF1-13F1DF8BE8ED}">
   <ds:schemaRefs>
     <ds:schemaRef ds:uri="http://schemas.microsoft.com/office/2006/metadata/contentType"/>
@@ -26492,10 +27321,28 @@
 </ds:datastoreItem>
 </file>
 
-<file path=customXml/itemProps4.xml><?xml version="1.0" encoding="utf-8"?>
+<file path=customXml/itemProps2.xml><?xml version="1.0" encoding="utf-8"?>
+<ds:datastoreItem xmlns:ds="http://schemas.openxmlformats.org/officeDocument/2006/customXml" ds:itemID="{2F69B47E-6626-4667-AB13-4381F1DCCF69}">
+  <ds:schemaRefs>
+    <ds:schemaRef ds:uri="http://schemas.microsoft.com/sharepoint/v3/contenttype/forms"/>
+  </ds:schemaRefs>
+</ds:datastoreItem>
+</file>
+
+<file path=customXml/itemProps3.xml><?xml version="1.0" encoding="utf-8"?>
 <ds:datastoreItem xmlns:ds="http://schemas.openxmlformats.org/officeDocument/2006/customXml" ds:itemID="{16B3CE26-3C38-4A7E-8159-D93FE37365E5}">
   <ds:schemaRefs>
     <ds:schemaRef ds:uri="http://schemas.openxmlformats.org/officeDocument/2006/bibliography"/>
   </ds:schemaRefs>
 </ds:datastoreItem>
+</file>
+
+<file path=customXml/itemProps4.xml><?xml version="1.0" encoding="utf-8"?>
+<ds:datastoreItem xmlns:ds="http://schemas.openxmlformats.org/officeDocument/2006/customXml" ds:itemID="{189013C9-FAD3-4C0F-B3EE-BBD859BD06D5}">
+  <ds:schemaRefs>
+    <ds:schemaRef ds:uri="http://schemas.microsoft.com/office/2006/metadata/properties"/>
+    <ds:schemaRef ds:uri="http://schemas.microsoft.com/office/infopath/2007/PartnerControls"/>
+    <ds:schemaRef ds:uri="c4c062c1-1785-4622-926e-e54f55d54382"/>
+  </ds:schemaRefs>
+</ds:datastoreItem>
 </file>
</xml_diff>